<commit_message>
Intro and Theory added
</commit_message>
<xml_diff>
--- a/Final-Report.docx
+++ b/Final-Report.docx
@@ -1,6 +1,6 @@
 
 <file path=word/document.xml><?xml version="1.0" encoding="utf-8"?>
-<w:document xmlns:ve="http://schemas.openxmlformats.org/markup-compatibility/2006" xmlns:o="urn:schemas-microsoft-com:office:office" xmlns:r="http://schemas.openxmlformats.org/officeDocument/2006/relationships" xmlns:m="http://schemas.openxmlformats.org/officeDocument/2006/math" xmlns:v="urn:schemas-microsoft-com:vml" xmlns:wp="http://schemas.openxmlformats.org/drawingml/2006/wordprocessingDrawing" xmlns:w10="urn:schemas-microsoft-com:office:word" xmlns:w="http://schemas.openxmlformats.org/wordprocessingml/2006/main" xmlns:wne="http://schemas.microsoft.com/office/word/2006/wordml">
+<w:document xmlns:wpc="http://schemas.microsoft.com/office/word/2010/wordprocessingCanvas" xmlns:cx="http://schemas.microsoft.com/office/drawing/2014/chartex" xmlns:mc="http://schemas.openxmlformats.org/markup-compatibility/2006" xmlns:o="urn:schemas-microsoft-com:office:office" xmlns:r="http://schemas.openxmlformats.org/officeDocument/2006/relationships" xmlns:m="http://schemas.openxmlformats.org/officeDocument/2006/math" xmlns:v="urn:schemas-microsoft-com:vml" xmlns:wp14="http://schemas.microsoft.com/office/word/2010/wordprocessingDrawing" xmlns:wp="http://schemas.openxmlformats.org/drawingml/2006/wordprocessingDrawing" xmlns:w10="urn:schemas-microsoft-com:office:word" xmlns:w="http://schemas.openxmlformats.org/wordprocessingml/2006/main" xmlns:w14="http://schemas.microsoft.com/office/word/2010/wordml" xmlns:w15="http://schemas.microsoft.com/office/word/2012/wordml" xmlns:w16se="http://schemas.microsoft.com/office/word/2015/wordml/symex" xmlns:wpg="http://schemas.microsoft.com/office/word/2010/wordprocessingGroup" xmlns:wpi="http://schemas.microsoft.com/office/word/2010/wordprocessingInk" xmlns:wne="http://schemas.microsoft.com/office/word/2006/wordml" xmlns:wps="http://schemas.microsoft.com/office/word/2010/wordprocessingShape" mc:Ignorable="w14 w15 w16se wp14">
   <w:body>
     <w:p>
       <w:pPr>
@@ -46,6 +46,31 @@
       <w:pPr>
         <w:pStyle w:val="ListParagraph"/>
       </w:pPr>
+    </w:p>
+    <w:p>
+      <w:pPr>
+        <w:pStyle w:val="ListParagraph"/>
+        <w:numPr>
+          <w:ilvl w:val="0"/>
+          <w:numId w:val="7"/>
+        </w:numPr>
+        <w:rPr>
+          <w:b/>
+          <w:u w:val="single"/>
+        </w:rPr>
+      </w:pPr>
+      <w:r>
+        <w:rPr>
+          <w:b/>
+          <w:u w:val="single"/>
+        </w:rPr>
+        <w:t>Time Dependent Entropy</w:t>
+      </w:r>
+    </w:p>
+    <w:p>
+      <w:pPr>
+        <w:pStyle w:val="ListParagraph"/>
+      </w:pPr>
       <w:r>
         <w:t>Time Dependent Entropy corresponds to the trend of entropy of a given signal over time. To get a signal’s Time Dependent Entropy, the signal is first split into windows. This done using to parameters namely the window size (w) and step size (delta). The first window is from first to w</w:t>
       </w:r>
@@ -56,8 +81,641 @@
         <w:t>th</w:t>
       </w:r>
       <w:r>
-        <w:t xml:space="preserve"> .</w:t>
-      </w:r>
+        <w:t xml:space="preserve"> </w:t>
+      </w:r>
+      <w:r>
+        <w:t>value of the discrete-time signal while the second window starts from (1+delta) to (1+w+delta) values of the signal and so on. Thus number of windows(M) created are, considering length of signal as K:</w:t>
+      </w:r>
+    </w:p>
+    <w:p>
+      <w:pPr>
+        <w:pStyle w:val="ListParagraph"/>
+        <w:jc w:val="center"/>
+        <w:rPr>
+          <w:rFonts w:cstheme="minorHAnsi"/>
+        </w:rPr>
+      </w:pPr>
+      <w:r>
+        <w:rPr>
+          <w:rFonts w:cstheme="minorHAnsi"/>
+        </w:rPr>
+        <w:t>M= K-w/delta</w:t>
+      </w:r>
+    </w:p>
+    <w:p>
+      <w:pPr>
+        <w:pStyle w:val="ListParagraph"/>
+        <w:rPr>
+          <w:rFonts w:cstheme="minorHAnsi"/>
+        </w:rPr>
+      </w:pPr>
+      <w:r>
+        <w:rPr>
+          <w:rFonts w:cstheme="minorHAnsi"/>
+        </w:rPr>
+        <w:t>The time dependent entropy is then calculated using each of these windows and thus M such values are obtained. These M values form a time-series called as the time-dependent entropy of the given time-series.</w:t>
+      </w:r>
+    </w:p>
+    <w:p>
+      <w:pPr>
+        <w:pStyle w:val="ListParagraph"/>
+        <w:rPr>
+          <w:rFonts w:cstheme="minorHAnsi"/>
+        </w:rPr>
+      </w:pPr>
+      <w:r>
+        <w:rPr>
+          <w:rFonts w:cstheme="minorHAnsi"/>
+        </w:rPr>
+        <w:t xml:space="preserve">To find the entropy of a given </w:t>
+      </w:r>
+      <w:r>
+        <w:rPr>
+          <w:rFonts w:cstheme="minorHAnsi"/>
+        </w:rPr>
+        <w:t>window,</w:t>
+      </w:r>
+      <w:r>
+        <w:rPr>
+          <w:rFonts w:cstheme="minorHAnsi"/>
+        </w:rPr>
+        <w:t xml:space="preserve"> various methods can be used. We employ some of these methods. First the minimum and maximum values of the signal in that window is noted. The amplitude interval between these two values is then divided into L intervals where L is a variable parameter. </w:t>
+      </w:r>
+      <w:r>
+        <w:rPr>
+          <w:rFonts w:cstheme="minorHAnsi"/>
+        </w:rPr>
+        <w:t>Then each of these slots/intervals are assigned a probability value. The probability value corresponds to the probability of the signal being in that interval which is equal to number of points in that interval divided by the total number of points in the interval. These probabilities are then used to calculate different entropies. We have used four such entropies:</w:t>
+      </w:r>
+    </w:p>
+    <w:p>
+      <w:pPr>
+        <w:pStyle w:val="ListParagraph"/>
+        <w:numPr>
+          <w:ilvl w:val="0"/>
+          <w:numId w:val="8"/>
+        </w:numPr>
+        <w:rPr>
+          <w:rFonts w:cstheme="minorHAnsi"/>
+        </w:rPr>
+      </w:pPr>
+      <w:r>
+        <w:rPr>
+          <w:rFonts w:cstheme="minorHAnsi"/>
+        </w:rPr>
+        <w:t>Shannon Entropy</w:t>
+      </w:r>
+    </w:p>
+    <w:p>
+      <w:pPr>
+        <w:pStyle w:val="ListParagraph"/>
+        <w:numPr>
+          <w:ilvl w:val="0"/>
+          <w:numId w:val="8"/>
+        </w:numPr>
+        <w:rPr>
+          <w:rFonts w:cstheme="minorHAnsi"/>
+        </w:rPr>
+      </w:pPr>
+      <w:r>
+        <w:rPr>
+          <w:rFonts w:cstheme="minorHAnsi"/>
+        </w:rPr>
+        <w:t>Tsallis Entropy</w:t>
+      </w:r>
+    </w:p>
+    <w:p>
+      <w:pPr>
+        <w:pStyle w:val="ListParagraph"/>
+        <w:numPr>
+          <w:ilvl w:val="0"/>
+          <w:numId w:val="8"/>
+        </w:numPr>
+        <w:rPr>
+          <w:rFonts w:cstheme="minorHAnsi"/>
+        </w:rPr>
+      </w:pPr>
+      <w:r>
+        <w:rPr>
+          <w:rFonts w:cstheme="minorHAnsi"/>
+        </w:rPr>
+        <w:t>Renyi Entropy</w:t>
+      </w:r>
+    </w:p>
+    <w:p>
+      <w:pPr>
+        <w:pStyle w:val="ListParagraph"/>
+        <w:numPr>
+          <w:ilvl w:val="0"/>
+          <w:numId w:val="8"/>
+        </w:numPr>
+        <w:rPr>
+          <w:rFonts w:cstheme="minorHAnsi"/>
+        </w:rPr>
+      </w:pPr>
+      <w:r>
+        <w:rPr>
+          <w:rFonts w:cstheme="minorHAnsi"/>
+        </w:rPr>
+        <w:t>Permutation Entropy</w:t>
+      </w:r>
+    </w:p>
+    <w:p>
+      <w:pPr>
+        <w:pStyle w:val="ListParagraph"/>
+        <w:numPr>
+          <w:ilvl w:val="0"/>
+          <w:numId w:val="7"/>
+        </w:numPr>
+        <w:rPr>
+          <w:rFonts w:cstheme="minorHAnsi"/>
+        </w:rPr>
+      </w:pPr>
+      <w:r>
+        <w:rPr>
+          <w:rFonts w:cstheme="minorHAnsi"/>
+          <w:b/>
+          <w:u w:val="single"/>
+        </w:rPr>
+        <w:t>Theory</w:t>
+      </w:r>
+    </w:p>
+    <w:p>
+      <w:pPr>
+        <w:pStyle w:val="ListParagraph"/>
+        <w:numPr>
+          <w:ilvl w:val="0"/>
+          <w:numId w:val="9"/>
+        </w:numPr>
+        <w:rPr>
+          <w:rFonts w:cstheme="minorHAnsi"/>
+        </w:rPr>
+      </w:pPr>
+      <w:r>
+        <w:rPr>
+          <w:rFonts w:cstheme="minorHAnsi"/>
+        </w:rPr>
+        <w:t>Shannon Entropy</w:t>
+      </w:r>
+    </w:p>
+    <w:p>
+      <w:pPr>
+        <w:pStyle w:val="ListParagraph"/>
+        <w:ind w:left="1440"/>
+        <w:rPr>
+          <w:rFonts w:cstheme="minorHAnsi"/>
+        </w:rPr>
+      </w:pPr>
+      <w:r>
+        <w:rPr>
+          <w:rFonts w:cstheme="minorHAnsi"/>
+        </w:rPr>
+        <w:t xml:space="preserve">In development of foundations of classical information </w:t>
+      </w:r>
+      <w:r>
+        <w:rPr>
+          <w:rFonts w:cstheme="minorHAnsi"/>
+        </w:rPr>
+        <w:t>theory,</w:t>
+      </w:r>
+      <w:r>
+        <w:rPr>
+          <w:rFonts w:cstheme="minorHAnsi"/>
+        </w:rPr>
+        <w:t xml:space="preserve"> a </w:t>
+      </w:r>
+      <w:r>
+        <w:rPr>
+          <w:rFonts w:cstheme="minorHAnsi"/>
+        </w:rPr>
+        <w:t>rigorous</w:t>
+      </w:r>
+      <w:r>
+        <w:rPr>
+          <w:rFonts w:cstheme="minorHAnsi"/>
+        </w:rPr>
+        <w:t xml:space="preserve"> proof of Shannon’s entropy based on additivity law was presented. Suppose a system is divided into two subsystems A and B, and p</w:t>
+      </w:r>
+      <w:r>
+        <w:rPr>
+          <w:rFonts w:cstheme="minorHAnsi"/>
+          <w:vertAlign w:val="subscript"/>
+        </w:rPr>
+        <w:t>ij</w:t>
+      </w:r>
+      <w:r>
+        <w:rPr>
+          <w:rFonts w:cstheme="minorHAnsi"/>
+        </w:rPr>
+        <w:t>(</w:t>
+      </w:r>
+      <w:r>
+        <w:rPr>
+          <w:rFonts w:cstheme="minorHAnsi"/>
+        </w:rPr>
+        <w:t>A, B</w:t>
+      </w:r>
+      <w:r>
+        <w:rPr>
+          <w:rFonts w:cstheme="minorHAnsi"/>
+        </w:rPr>
+        <w:t>) is joint probability of finding A in i</w:t>
+      </w:r>
+      <w:r>
+        <w:rPr>
+          <w:rFonts w:cstheme="minorHAnsi"/>
+          <w:vertAlign w:val="superscript"/>
+        </w:rPr>
+        <w:t>th</w:t>
+      </w:r>
+      <w:r>
+        <w:rPr>
+          <w:rFonts w:cstheme="minorHAnsi"/>
+        </w:rPr>
+        <w:t xml:space="preserve"> state and B in j</w:t>
+      </w:r>
+      <w:r>
+        <w:rPr>
+          <w:rFonts w:cstheme="minorHAnsi"/>
+          <w:vertAlign w:val="superscript"/>
+        </w:rPr>
+        <w:t>th</w:t>
+      </w:r>
+      <w:r>
+        <w:rPr>
+          <w:rFonts w:cstheme="minorHAnsi"/>
+        </w:rPr>
+        <w:t xml:space="preserve"> state then:</w:t>
+      </w:r>
+    </w:p>
+    <w:p>
+      <w:pPr>
+        <w:pStyle w:val="ListParagraph"/>
+        <w:ind w:left="1440"/>
+        <w:jc w:val="center"/>
+        <w:rPr>
+          <w:rFonts w:cstheme="minorHAnsi"/>
+        </w:rPr>
+      </w:pPr>
+      <w:r>
+        <w:rPr>
+          <w:rFonts w:cstheme="minorHAnsi"/>
+        </w:rPr>
+        <w:t>p</w:t>
+      </w:r>
+      <w:r>
+        <w:rPr>
+          <w:rFonts w:cstheme="minorHAnsi"/>
+          <w:vertAlign w:val="subscript"/>
+        </w:rPr>
+        <w:t>ij</w:t>
+      </w:r>
+      <w:r>
+        <w:rPr>
+          <w:rFonts w:cstheme="minorHAnsi"/>
+        </w:rPr>
+        <w:t>(</w:t>
+      </w:r>
+      <w:r>
+        <w:rPr>
+          <w:rFonts w:cstheme="minorHAnsi"/>
+        </w:rPr>
+        <w:t>A, B</w:t>
+      </w:r>
+      <w:r>
+        <w:rPr>
+          <w:rFonts w:cstheme="minorHAnsi"/>
+        </w:rPr>
+        <w:t>) = p</w:t>
+      </w:r>
+      <w:r>
+        <w:rPr>
+          <w:rFonts w:cstheme="minorHAnsi"/>
+          <w:vertAlign w:val="subscript"/>
+        </w:rPr>
+        <w:t>i</w:t>
+      </w:r>
+      <w:r>
+        <w:rPr>
+          <w:rFonts w:cstheme="minorHAnsi"/>
+        </w:rPr>
+        <w:t>(A) * p</w:t>
+      </w:r>
+      <w:r>
+        <w:rPr>
+          <w:rFonts w:cstheme="minorHAnsi"/>
+          <w:vertAlign w:val="subscript"/>
+        </w:rPr>
+        <w:t>ij</w:t>
+      </w:r>
+      <w:r>
+        <w:rPr>
+          <w:rFonts w:cstheme="minorHAnsi"/>
+        </w:rPr>
+        <w:t>(B|A)</w:t>
+      </w:r>
+    </w:p>
+    <w:p>
+      <w:pPr>
+        <w:pStyle w:val="ListParagraph"/>
+        <w:ind w:left="1440"/>
+      </w:pPr>
+      <w:r>
+        <w:t xml:space="preserve">Shannon’s entropy of this system is defined as </w:t>
+      </w:r>
+    </w:p>
+    <w:p>
+      <w:pPr>
+        <w:pStyle w:val="ListParagraph"/>
+        <w:ind w:left="1440"/>
+        <w:jc w:val="center"/>
+        <w:rPr>
+          <w:rFonts w:cstheme="minorHAnsi"/>
+        </w:rPr>
+      </w:pPr>
+      <w:r>
+        <w:t>S(A,B) = -k</w:t>
+      </w:r>
+      <w:r>
+        <w:rPr>
+          <w:vertAlign w:val="subscript"/>
+        </w:rPr>
+        <w:t>b</w:t>
+      </w:r>
+      <w:r>
+        <w:rPr>
+          <w:rFonts w:cstheme="minorHAnsi"/>
+        </w:rPr>
+        <w:t>∑</w:t>
+      </w:r>
+      <w:r>
+        <w:rPr>
+          <w:rFonts w:cstheme="minorHAnsi"/>
+        </w:rPr>
+        <w:t xml:space="preserve"> </w:t>
+      </w:r>
+      <w:r>
+        <w:rPr>
+          <w:rFonts w:cstheme="minorHAnsi"/>
+        </w:rPr>
+        <w:t>p</w:t>
+      </w:r>
+      <w:r>
+        <w:rPr>
+          <w:rFonts w:cstheme="minorHAnsi"/>
+          <w:vertAlign w:val="subscript"/>
+        </w:rPr>
+        <w:t>ij</w:t>
+      </w:r>
+      <w:r>
+        <w:rPr>
+          <w:rFonts w:cstheme="minorHAnsi"/>
+        </w:rPr>
+        <w:t>(A,B)</w:t>
+      </w:r>
+      <w:r>
+        <w:rPr>
+          <w:rFonts w:cstheme="minorHAnsi"/>
+        </w:rPr>
+        <w:t xml:space="preserve"> * ln(</w:t>
+      </w:r>
+      <w:r>
+        <w:rPr>
+          <w:rFonts w:cstheme="minorHAnsi"/>
+        </w:rPr>
+        <w:t>p</w:t>
+      </w:r>
+      <w:r>
+        <w:rPr>
+          <w:rFonts w:cstheme="minorHAnsi"/>
+          <w:vertAlign w:val="subscript"/>
+        </w:rPr>
+        <w:t>ij</w:t>
+      </w:r>
+      <w:r>
+        <w:rPr>
+          <w:rFonts w:cstheme="minorHAnsi"/>
+        </w:rPr>
+        <w:t>(A,B)</w:t>
+      </w:r>
+      <w:r>
+        <w:rPr>
+          <w:rFonts w:cstheme="minorHAnsi"/>
+        </w:rPr>
+        <w:t>)</w:t>
+      </w:r>
+    </w:p>
+    <w:p>
+      <w:pPr>
+        <w:pStyle w:val="ListParagraph"/>
+        <w:ind w:left="1440"/>
+      </w:pPr>
+      <w:r>
+        <w:t>Similarly , for a discrete time signal, the probabilities can be calculated as mentioned above. Let these values be p</w:t>
+      </w:r>
+      <w:r>
+        <w:rPr>
+          <w:vertAlign w:val="subscript"/>
+        </w:rPr>
+        <w:t xml:space="preserve">i </w:t>
+      </w:r>
+      <w:r>
+        <w:t>where i belongs to (</w:t>
+      </w:r>
+      <w:r>
+        <w:t>1, L). The Shannon entropy of this window will be:</w:t>
+      </w:r>
+    </w:p>
+    <w:p>
+      <w:pPr>
+        <w:pStyle w:val="ListParagraph"/>
+        <w:ind w:left="1440"/>
+        <w:jc w:val="center"/>
+      </w:pPr>
+      <w:r>
+        <w:t>Sh_ent = -</w:t>
+      </w:r>
+      <w:r>
+        <w:rPr>
+          <w:rFonts w:cstheme="minorHAnsi"/>
+        </w:rPr>
+        <w:t>∑</w:t>
+      </w:r>
+      <w:r>
+        <w:t>p</w:t>
+      </w:r>
+      <w:r>
+        <w:rPr>
+          <w:vertAlign w:val="subscript"/>
+        </w:rPr>
+        <w:t>i</w:t>
+      </w:r>
+      <w:r>
+        <w:t xml:space="preserve"> * ln(p</w:t>
+      </w:r>
+      <w:r>
+        <w:rPr>
+          <w:vertAlign w:val="subscript"/>
+        </w:rPr>
+        <w:t>i</w:t>
+      </w:r>
+      <w:r>
+        <w:t>)</w:t>
+      </w:r>
+    </w:p>
+    <w:p>
+      <w:pPr>
+        <w:pStyle w:val="ListParagraph"/>
+        <w:numPr>
+          <w:ilvl w:val="0"/>
+          <w:numId w:val="9"/>
+        </w:numPr>
+      </w:pPr>
+      <w:r>
+        <w:lastRenderedPageBreak/>
+        <w:t>Tsallis Entropy and Renyi Entropy</w:t>
+      </w:r>
+    </w:p>
+    <w:p>
+      <w:pPr>
+        <w:pStyle w:val="ListParagraph"/>
+        <w:ind w:left="1440"/>
+      </w:pPr>
+      <w:r>
+        <w:t>Tsallis Entropy and Renyi entropy are modification of the well-known Shannon entropy. Both of them are non-additive and have been used to deal with EEG or EEG type discrete type signals before. They too rely on the same probability measures as Shannon entropy but have an additional parameter each, which can be used to bring out signal characteristics that Shannon entropy cannot highlight. Tsallis entropy can be modified by using its q value whereas Renyi entropy has a parameter known as alpha. Their formulas are:</w:t>
+      </w:r>
+    </w:p>
+    <w:p>
+      <w:pPr>
+        <w:pStyle w:val="ListParagraph"/>
+        <w:ind w:left="1440"/>
+        <w:jc w:val="center"/>
+      </w:pPr>
+      <w:r>
+        <w:t>Te_ent = -</w:t>
+      </w:r>
+      <w:r>
+        <w:rPr>
+          <w:rFonts w:cstheme="minorHAnsi"/>
+        </w:rPr>
+        <w:t>∑(</w:t>
+      </w:r>
+      <w:r>
+        <w:t>p</w:t>
+      </w:r>
+      <w:r>
+        <w:rPr>
+          <w:vertAlign w:val="subscript"/>
+        </w:rPr>
+        <w:t>i</w:t>
+      </w:r>
+      <w:r>
+        <w:rPr>
+          <w:vertAlign w:val="superscript"/>
+        </w:rPr>
+        <w:t>q</w:t>
+      </w:r>
+      <w:r>
+        <w:t>-p</w:t>
+      </w:r>
+      <w:r>
+        <w:rPr>
+          <w:vertAlign w:val="subscript"/>
+        </w:rPr>
+        <w:t>i</w:t>
+      </w:r>
+      <w:r>
+        <w:t>)</w:t>
+      </w:r>
+    </w:p>
+    <w:p>
+      <w:pPr>
+        <w:pStyle w:val="ListParagraph"/>
+        <w:ind w:left="1440"/>
+        <w:jc w:val="center"/>
+        <w:rPr>
+          <w:rFonts w:cstheme="minorHAnsi"/>
+        </w:rPr>
+      </w:pPr>
+      <w:r>
+        <w:t>RE_ent = -</w:t>
+      </w:r>
+      <w:r>
+        <w:rPr>
+          <w:rFonts w:cstheme="minorHAnsi"/>
+        </w:rPr>
+        <w:t>∑</w:t>
+      </w:r>
+      <w:r>
+        <w:rPr>
+          <w:rFonts w:cstheme="minorHAnsi"/>
+        </w:rPr>
+        <w:t>p</w:t>
+      </w:r>
+      <w:r>
+        <w:rPr>
+          <w:rFonts w:cstheme="minorHAnsi"/>
+          <w:vertAlign w:val="subscript"/>
+        </w:rPr>
+        <w:t>i</w:t>
+      </w:r>
+      <w:r>
+        <w:rPr>
+          <w:rFonts w:cstheme="minorHAnsi"/>
+          <w:vertAlign w:val="superscript"/>
+        </w:rPr>
+        <w:t>α</w:t>
+      </w:r>
+      <w:r>
+        <w:rPr>
+          <w:rFonts w:cstheme="minorHAnsi"/>
+        </w:rPr>
+        <w:t>/(1-α)</w:t>
+      </w:r>
+    </w:p>
+    <w:p>
+      <w:pPr>
+        <w:pStyle w:val="ListParagraph"/>
+        <w:ind w:left="1440"/>
+      </w:pPr>
+      <w:r>
+        <w:t>Thus both entropies can be modified by changing their parameters</w:t>
+      </w:r>
+      <w:r>
+        <w:t>. Tsallis entropy</w:t>
+      </w:r>
+      <w:r>
+        <w:t xml:space="preserve"> can be used to estimate Shannon entropy as they tend to </w:t>
+      </w:r>
+      <w:r>
+        <w:t>it at q tends to zero.</w:t>
+      </w:r>
+    </w:p>
+    <w:p>
+      <w:pPr>
+        <w:pStyle w:val="ListParagraph"/>
+        <w:ind w:left="1440"/>
+      </w:pPr>
+    </w:p>
+    <w:p>
+      <w:pPr>
+        <w:pStyle w:val="ListParagraph"/>
+        <w:numPr>
+          <w:ilvl w:val="0"/>
+          <w:numId w:val="9"/>
+        </w:numPr>
+      </w:pPr>
+      <w:r>
+        <w:t>Permutation Entropy</w:t>
+      </w:r>
+    </w:p>
+    <w:p>
+      <w:pPr>
+        <w:pStyle w:val="ListParagraph"/>
+        <w:ind w:left="1440"/>
+      </w:pPr>
+      <w:bookmarkStart w:id="0" w:name="_GoBack"/>
+      <w:bookmarkEnd w:id="0"/>
     </w:p>
     <w:p>
       <w:pPr>
@@ -76,7 +734,21 @@
           <w:b/>
           <w:u w:val="single"/>
         </w:rPr>
-        <w:t>Files containing all functions used to generate and analyze TDE:</w:t>
+        <w:t xml:space="preserve">Files containing all functions used to generate and </w:t>
+      </w:r>
+      <w:r>
+        <w:rPr>
+          <w:b/>
+          <w:u w:val="single"/>
+        </w:rPr>
+        <w:t>analyse</w:t>
+      </w:r>
+      <w:r>
+        <w:rPr>
+          <w:b/>
+          <w:u w:val="single"/>
+        </w:rPr>
+        <w:t xml:space="preserve"> TDE:</w:t>
       </w:r>
     </w:p>
     <w:p>
@@ -133,7 +805,21 @@
           <w:sz w:val="20"/>
           <w:szCs w:val="20"/>
         </w:rPr>
-        <w:t>This function is used to find the time-dependent entropy of an entire time series with varying entropy parameters and types. It takes the discrete time signal and all the parameters as an input and outputs the TDE as a list.It also takes parametric inputs for the different types of entropies with a string that decides which entropy to calculate.</w:t>
+        <w:t xml:space="preserve">This function is used to find the time-dependent entropy of an entire time series with varying entropy parameters and types. It takes the discrete time signal and all the parameters as an input and outputs the TDE as a </w:t>
+      </w:r>
+      <w:r>
+        <w:rPr>
+          <w:sz w:val="20"/>
+          <w:szCs w:val="20"/>
+        </w:rPr>
+        <w:t>list. It</w:t>
+      </w:r>
+      <w:r>
+        <w:rPr>
+          <w:sz w:val="20"/>
+          <w:szCs w:val="20"/>
+        </w:rPr>
+        <w:t xml:space="preserve"> also takes parametric inputs for the different types of entropies with a string that decides which entropy to calculate.</w:t>
       </w:r>
     </w:p>
     <w:p>
@@ -190,7 +876,14 @@
           <w:sz w:val="20"/>
           <w:szCs w:val="20"/>
         </w:rPr>
-        <w:t xml:space="preserve"> : Number of partitions of amplitude</w:t>
+        <w:t>:</w:t>
+      </w:r>
+      <w:r>
+        <w:rPr>
+          <w:sz w:val="20"/>
+          <w:szCs w:val="20"/>
+        </w:rPr>
+        <w:t xml:space="preserve"> Number of partitions of amplitude</w:t>
       </w:r>
     </w:p>
     <w:p>
@@ -223,7 +916,14 @@
           <w:sz w:val="20"/>
           <w:szCs w:val="20"/>
         </w:rPr>
-        <w:t xml:space="preserve"> : Width of the moving window</w:t>
+        <w:t>:</w:t>
+      </w:r>
+      <w:r>
+        <w:rPr>
+          <w:sz w:val="20"/>
+          <w:szCs w:val="20"/>
+        </w:rPr>
+        <w:t xml:space="preserve"> Width of the moving window</w:t>
       </w:r>
     </w:p>
     <w:p>
@@ -256,7 +956,14 @@
           <w:sz w:val="20"/>
           <w:szCs w:val="20"/>
         </w:rPr>
-        <w:t xml:space="preserve"> : Step size of the window</w:t>
+        <w:t>:</w:t>
+      </w:r>
+      <w:r>
+        <w:rPr>
+          <w:sz w:val="20"/>
+          <w:szCs w:val="20"/>
+        </w:rPr>
+        <w:t xml:space="preserve"> Step size of the window</w:t>
       </w:r>
     </w:p>
     <w:p>
@@ -289,7 +996,14 @@
           <w:sz w:val="20"/>
           <w:szCs w:val="20"/>
         </w:rPr>
-        <w:t xml:space="preserve"> : Time series whose entropy is to be found</w:t>
+        <w:t>:</w:t>
+      </w:r>
+      <w:r>
+        <w:rPr>
+          <w:sz w:val="20"/>
+          <w:szCs w:val="20"/>
+        </w:rPr>
+        <w:t xml:space="preserve"> Time series whose entropy is to be found</w:t>
       </w:r>
     </w:p>
     <w:p>
@@ -308,7 +1022,7 @@
           <w:sz w:val="20"/>
           <w:szCs w:val="20"/>
         </w:rPr>
-        <w:t>entropy_na</w:t>
+        <w:t>entropy_</w:t>
       </w:r>
       <w:r>
         <w:rPr>
@@ -317,14 +1031,21 @@
           <w:sz w:val="20"/>
           <w:szCs w:val="20"/>
         </w:rPr>
-        <w:t>me</w:t>
-      </w:r>
-      <w:r>
-        <w:rPr>
-          <w:sz w:val="20"/>
-          <w:szCs w:val="20"/>
-        </w:rPr>
-        <w:t xml:space="preserve"> : Name of entropy. Currently Shannon </w:t>
+        <w:t>name</w:t>
+      </w:r>
+      <w:r>
+        <w:rPr>
+          <w:sz w:val="20"/>
+          <w:szCs w:val="20"/>
+        </w:rPr>
+        <w:t>:</w:t>
+      </w:r>
+      <w:r>
+        <w:rPr>
+          <w:sz w:val="20"/>
+          <w:szCs w:val="20"/>
+        </w:rPr>
+        <w:t xml:space="preserve"> Name of entropy. Currently Shannon </w:t>
       </w:r>
       <w:r>
         <w:rPr>
@@ -434,7 +1155,28 @@
           <w:sz w:val="20"/>
           <w:szCs w:val="20"/>
         </w:rPr>
-        <w:t xml:space="preserve"> : q for tsallis.Only if entropy is tsallis</w:t>
+        <w:t>:</w:t>
+      </w:r>
+      <w:r>
+        <w:rPr>
+          <w:sz w:val="20"/>
+          <w:szCs w:val="20"/>
+        </w:rPr>
+        <w:t xml:space="preserve"> q for </w:t>
+      </w:r>
+      <w:r>
+        <w:rPr>
+          <w:sz w:val="20"/>
+          <w:szCs w:val="20"/>
+        </w:rPr>
+        <w:t>tsallis. Only</w:t>
+      </w:r>
+      <w:r>
+        <w:rPr>
+          <w:sz w:val="20"/>
+          <w:szCs w:val="20"/>
+        </w:rPr>
+        <w:t xml:space="preserve"> if entropy is tsallis</w:t>
       </w:r>
     </w:p>
     <w:p>
@@ -467,7 +1209,14 @@
           <w:sz w:val="20"/>
           <w:szCs w:val="20"/>
         </w:rPr>
-        <w:t xml:space="preserve"> : alpha for renyi</w:t>
+        <w:t>:</w:t>
+      </w:r>
+      <w:r>
+        <w:rPr>
+          <w:sz w:val="20"/>
+          <w:szCs w:val="20"/>
+        </w:rPr>
+        <w:t xml:space="preserve"> alpha for renyi</w:t>
       </w:r>
     </w:p>
     <w:p>
@@ -493,14 +1242,35 @@
           <w:sz w:val="20"/>
           <w:szCs w:val="20"/>
         </w:rPr>
-        <w:t>d,delay</w:t>
-      </w:r>
-      <w:r>
-        <w:rPr>
-          <w:sz w:val="20"/>
-          <w:szCs w:val="20"/>
-        </w:rPr>
-        <w:t xml:space="preserve"> : d,delay for permutation</w:t>
+        <w:t>d, delay</w:t>
+      </w:r>
+      <w:r>
+        <w:rPr>
+          <w:sz w:val="20"/>
+          <w:szCs w:val="20"/>
+        </w:rPr>
+        <w:t>:</w:t>
+      </w:r>
+      <w:r>
+        <w:rPr>
+          <w:sz w:val="20"/>
+          <w:szCs w:val="20"/>
+        </w:rPr>
+        <w:t xml:space="preserve"> </w:t>
+      </w:r>
+      <w:r>
+        <w:rPr>
+          <w:sz w:val="20"/>
+          <w:szCs w:val="20"/>
+        </w:rPr>
+        <w:t>d, delay</w:t>
+      </w:r>
+      <w:r>
+        <w:rPr>
+          <w:sz w:val="20"/>
+          <w:szCs w:val="20"/>
+        </w:rPr>
+        <w:t xml:space="preserve"> for permutation</w:t>
       </w:r>
     </w:p>
     <w:p>
@@ -560,7 +1330,14 @@
           <w:sz w:val="20"/>
           <w:szCs w:val="20"/>
         </w:rPr>
-        <w:t xml:space="preserve"> : </w:t>
+        <w:t>:</w:t>
+      </w:r>
+      <w:r>
+        <w:rPr>
+          <w:sz w:val="20"/>
+          <w:szCs w:val="20"/>
+        </w:rPr>
+        <w:t xml:space="preserve"> </w:t>
       </w:r>
       <w:r>
         <w:rPr>
@@ -614,7 +1391,35 @@
           <w:sz w:val="20"/>
           <w:szCs w:val="20"/>
         </w:rPr>
-        <w:t>This function returns a single entropy value while taking as input a complete or part of a discrete-time signal and other parametric inputs .It considers the entire signal to be divided into one partition and hence returns only one value .This function is used by the sig_entropy function.</w:t>
+        <w:t xml:space="preserve">This function returns a single entropy value while taking as input a complete or part of a discrete-time signal and other parametric </w:t>
+      </w:r>
+      <w:r>
+        <w:rPr>
+          <w:sz w:val="20"/>
+          <w:szCs w:val="20"/>
+        </w:rPr>
+        <w:t>inputs. It</w:t>
+      </w:r>
+      <w:r>
+        <w:rPr>
+          <w:sz w:val="20"/>
+          <w:szCs w:val="20"/>
+        </w:rPr>
+        <w:t xml:space="preserve"> considers the entire signal to be divided into one partition and hence returns only one </w:t>
+      </w:r>
+      <w:r>
+        <w:rPr>
+          <w:sz w:val="20"/>
+          <w:szCs w:val="20"/>
+        </w:rPr>
+        <w:t>value. This</w:t>
+      </w:r>
+      <w:r>
+        <w:rPr>
+          <w:sz w:val="20"/>
+          <w:szCs w:val="20"/>
+        </w:rPr>
+        <w:t xml:space="preserve"> function is used by the sig_entropy function.</w:t>
       </w:r>
     </w:p>
     <w:p>
@@ -671,7 +1476,14 @@
           <w:sz w:val="20"/>
           <w:szCs w:val="20"/>
         </w:rPr>
-        <w:t xml:space="preserve"> : The signal/partition whose entropy is to be found</w:t>
+        <w:t>:</w:t>
+      </w:r>
+      <w:r>
+        <w:rPr>
+          <w:sz w:val="20"/>
+          <w:szCs w:val="20"/>
+        </w:rPr>
+        <w:t xml:space="preserve"> The signal/partition whose entropy is to be found</w:t>
       </w:r>
     </w:p>
     <w:p>
@@ -704,7 +1516,14 @@
           <w:sz w:val="20"/>
           <w:szCs w:val="20"/>
         </w:rPr>
-        <w:t xml:space="preserve"> : Number of partitions of amplitude</w:t>
+        <w:t>:</w:t>
+      </w:r>
+      <w:r>
+        <w:rPr>
+          <w:sz w:val="20"/>
+          <w:szCs w:val="20"/>
+        </w:rPr>
+        <w:t xml:space="preserve"> Number of partitions of amplitude</w:t>
       </w:r>
     </w:p>
     <w:p>
@@ -737,7 +1556,14 @@
           <w:sz w:val="20"/>
           <w:szCs w:val="20"/>
         </w:rPr>
-        <w:t xml:space="preserve"> : Width of the moving window</w:t>
+        <w:t>:</w:t>
+      </w:r>
+      <w:r>
+        <w:rPr>
+          <w:sz w:val="20"/>
+          <w:szCs w:val="20"/>
+        </w:rPr>
+        <w:t xml:space="preserve"> Width of the moving window</w:t>
       </w:r>
     </w:p>
     <w:p>
@@ -770,7 +1596,14 @@
           <w:sz w:val="20"/>
           <w:szCs w:val="20"/>
         </w:rPr>
-        <w:t xml:space="preserve"> : Step size of the window</w:t>
+        <w:t>:</w:t>
+      </w:r>
+      <w:r>
+        <w:rPr>
+          <w:sz w:val="20"/>
+          <w:szCs w:val="20"/>
+        </w:rPr>
+        <w:t xml:space="preserve"> Step size of the window</w:t>
       </w:r>
     </w:p>
     <w:p>
@@ -789,31 +1622,8 @@
           <w:sz w:val="20"/>
           <w:szCs w:val="20"/>
         </w:rPr>
-        <w:t xml:space="preserve">entropy_name </w:t>
-      </w:r>
-      <w:r>
-        <w:rPr>
-          <w:sz w:val="20"/>
-          <w:szCs w:val="20"/>
-        </w:rPr>
-        <w:t>: Name of entropy. Currently Shannon / renyi / tsallis / permutation are available</w:t>
-      </w:r>
-    </w:p>
-    <w:p>
-      <w:pPr>
-        <w:pStyle w:val="ListParagraph"/>
-        <w:ind w:left="1440"/>
-        <w:rPr>
-          <w:sz w:val="20"/>
-          <w:szCs w:val="20"/>
-        </w:rPr>
-      </w:pPr>
-      <w:r>
-        <w:rPr>
-          <w:sz w:val="20"/>
-          <w:szCs w:val="20"/>
-        </w:rPr>
-        <w:tab/>
+        <w:lastRenderedPageBreak/>
+        <w:t>entropy_</w:t>
       </w:r>
       <w:r>
         <w:rPr>
@@ -822,14 +1632,14 @@
           <w:sz w:val="20"/>
           <w:szCs w:val="20"/>
         </w:rPr>
-        <w:t>q</w:t>
-      </w:r>
-      <w:r>
-        <w:rPr>
-          <w:sz w:val="20"/>
-          <w:szCs w:val="20"/>
-        </w:rPr>
-        <w:t xml:space="preserve"> : q for tsallis.Only if entropy is tsallis</w:t>
+        <w:t>name:</w:t>
+      </w:r>
+      <w:r>
+        <w:rPr>
+          <w:sz w:val="20"/>
+          <w:szCs w:val="20"/>
+        </w:rPr>
+        <w:t xml:space="preserve"> Name of entropy. Currently Shannon / renyi / tsallis / permutation are available</w:t>
       </w:r>
     </w:p>
     <w:p>
@@ -855,14 +1665,35 @@
           <w:sz w:val="20"/>
           <w:szCs w:val="20"/>
         </w:rPr>
-        <w:t>alpha</w:t>
-      </w:r>
-      <w:r>
-        <w:rPr>
-          <w:sz w:val="20"/>
-          <w:szCs w:val="20"/>
-        </w:rPr>
-        <w:t xml:space="preserve"> : alpha for renyi</w:t>
+        <w:t>q</w:t>
+      </w:r>
+      <w:r>
+        <w:rPr>
+          <w:sz w:val="20"/>
+          <w:szCs w:val="20"/>
+        </w:rPr>
+        <w:t>:</w:t>
+      </w:r>
+      <w:r>
+        <w:rPr>
+          <w:sz w:val="20"/>
+          <w:szCs w:val="20"/>
+        </w:rPr>
+        <w:t xml:space="preserve"> q for </w:t>
+      </w:r>
+      <w:r>
+        <w:rPr>
+          <w:sz w:val="20"/>
+          <w:szCs w:val="20"/>
+        </w:rPr>
+        <w:t>tsallis. Only</w:t>
+      </w:r>
+      <w:r>
+        <w:rPr>
+          <w:sz w:val="20"/>
+          <w:szCs w:val="20"/>
+        </w:rPr>
+        <w:t xml:space="preserve"> if entropy is tsallis</w:t>
       </w:r>
     </w:p>
     <w:p>
@@ -888,42 +1719,21 @@
           <w:sz w:val="20"/>
           <w:szCs w:val="20"/>
         </w:rPr>
-        <w:t xml:space="preserve">d,delay </w:t>
-      </w:r>
-      <w:r>
-        <w:rPr>
-          <w:sz w:val="20"/>
-          <w:szCs w:val="20"/>
-        </w:rPr>
-        <w:t>: d,delay for permutation</w:t>
-      </w:r>
-    </w:p>
-    <w:p>
-      <w:pPr>
-        <w:pStyle w:val="ListParagraph"/>
-        <w:ind w:left="1440"/>
-        <w:rPr>
-          <w:sz w:val="20"/>
-          <w:szCs w:val="20"/>
-        </w:rPr>
-      </w:pPr>
-    </w:p>
-    <w:p>
-      <w:pPr>
-        <w:pStyle w:val="ListParagraph"/>
-        <w:ind w:left="1440"/>
-        <w:rPr>
-          <w:sz w:val="20"/>
-          <w:szCs w:val="20"/>
-        </w:rPr>
-      </w:pPr>
-      <w:r>
-        <w:rPr>
-          <w:sz w:val="20"/>
-          <w:szCs w:val="20"/>
-        </w:rPr>
-        <w:lastRenderedPageBreak/>
-        <w:t>Returns:</w:t>
+        <w:t>alpha</w:t>
+      </w:r>
+      <w:r>
+        <w:rPr>
+          <w:sz w:val="20"/>
+          <w:szCs w:val="20"/>
+        </w:rPr>
+        <w:t>:</w:t>
+      </w:r>
+      <w:r>
+        <w:rPr>
+          <w:sz w:val="20"/>
+          <w:szCs w:val="20"/>
+        </w:rPr>
+        <w:t xml:space="preserve"> alpha for renyi</w:t>
       </w:r>
     </w:p>
     <w:p>
@@ -949,14 +1759,104 @@
           <w:sz w:val="20"/>
           <w:szCs w:val="20"/>
         </w:rPr>
-        <w:t>per_ent</w:t>
-      </w:r>
-      <w:r>
-        <w:rPr>
-          <w:sz w:val="20"/>
-          <w:szCs w:val="20"/>
-        </w:rPr>
-        <w:t xml:space="preserve"> : A single float value containing the entropy the signal</w:t>
+        <w:t>d, delay:</w:t>
+      </w:r>
+      <w:r>
+        <w:rPr>
+          <w:sz w:val="20"/>
+          <w:szCs w:val="20"/>
+        </w:rPr>
+        <w:t xml:space="preserve"> </w:t>
+      </w:r>
+      <w:r>
+        <w:rPr>
+          <w:sz w:val="20"/>
+          <w:szCs w:val="20"/>
+        </w:rPr>
+        <w:t>d, delay</w:t>
+      </w:r>
+      <w:r>
+        <w:rPr>
+          <w:sz w:val="20"/>
+          <w:szCs w:val="20"/>
+        </w:rPr>
+        <w:t xml:space="preserve"> for permutation</w:t>
+      </w:r>
+    </w:p>
+    <w:p>
+      <w:pPr>
+        <w:pStyle w:val="ListParagraph"/>
+        <w:ind w:left="1440"/>
+        <w:rPr>
+          <w:sz w:val="20"/>
+          <w:szCs w:val="20"/>
+        </w:rPr>
+      </w:pPr>
+    </w:p>
+    <w:p>
+      <w:pPr>
+        <w:pStyle w:val="ListParagraph"/>
+        <w:ind w:left="1440"/>
+        <w:rPr>
+          <w:sz w:val="20"/>
+          <w:szCs w:val="20"/>
+        </w:rPr>
+      </w:pPr>
+      <w:r>
+        <w:rPr>
+          <w:sz w:val="20"/>
+          <w:szCs w:val="20"/>
+        </w:rPr>
+        <w:t>Returns:</w:t>
+      </w:r>
+    </w:p>
+    <w:p>
+      <w:pPr>
+        <w:pStyle w:val="ListParagraph"/>
+        <w:ind w:left="1440"/>
+        <w:rPr>
+          <w:sz w:val="20"/>
+          <w:szCs w:val="20"/>
+        </w:rPr>
+      </w:pPr>
+      <w:r>
+        <w:rPr>
+          <w:sz w:val="20"/>
+          <w:szCs w:val="20"/>
+        </w:rPr>
+        <w:tab/>
+      </w:r>
+      <w:r>
+        <w:rPr>
+          <w:b/>
+          <w:i/>
+          <w:sz w:val="20"/>
+          <w:szCs w:val="20"/>
+        </w:rPr>
+        <w:t>per_</w:t>
+      </w:r>
+      <w:r>
+        <w:rPr>
+          <w:b/>
+          <w:i/>
+          <w:sz w:val="20"/>
+          <w:szCs w:val="20"/>
+        </w:rPr>
+        <w:t>ent</w:t>
+      </w:r>
+      <w:r>
+        <w:rPr>
+          <w:sz w:val="20"/>
+          <w:szCs w:val="20"/>
+        </w:rPr>
+        <w:t>:</w:t>
+      </w:r>
+      <w:r>
+        <w:rPr>
+          <w:sz w:val="20"/>
+          <w:szCs w:val="20"/>
+        </w:rPr>
+        <w:t xml:space="preserve"> A single float value containing the entropy the signal</w:t>
       </w:r>
     </w:p>
     <w:p>
@@ -976,7 +1876,14 @@
           <w:sz w:val="20"/>
           <w:szCs w:val="20"/>
         </w:rPr>
-        <w:t>P_m_l :</w:t>
+        <w:t>P_m_</w:t>
+      </w:r>
+      <w:r>
+        <w:rPr>
+          <w:sz w:val="20"/>
+          <w:szCs w:val="20"/>
+        </w:rPr>
+        <w:t>l:</w:t>
       </w:r>
     </w:p>
     <w:p>
@@ -1000,7 +1907,21 @@
           <w:sz w:val="20"/>
           <w:szCs w:val="20"/>
         </w:rPr>
-        <w:t xml:space="preserve"> As discussed before the amplitude interval is defined as interval between minimum and maximum values of the signal.This is then split into different partitions. This function finds probability of signal being in one of these partitions.</w:t>
+        <w:t xml:space="preserve"> As discussed before the amplitude interval is defined as interval between minimum and maximum values of the </w:t>
+      </w:r>
+      <w:r>
+        <w:rPr>
+          <w:sz w:val="20"/>
+          <w:szCs w:val="20"/>
+        </w:rPr>
+        <w:t>signal. This</w:t>
+      </w:r>
+      <w:r>
+        <w:rPr>
+          <w:sz w:val="20"/>
+          <w:szCs w:val="20"/>
+        </w:rPr>
+        <w:t xml:space="preserve"> is then split into different partitions. This function finds probability of signal being in one of these partitions.</w:t>
       </w:r>
     </w:p>
     <w:p>
@@ -1149,7 +2070,7 @@
           <w:sz w:val="20"/>
           <w:szCs w:val="20"/>
         </w:rPr>
-        <w:t>maxp</w:t>
+        <w:t>maxp,</w:t>
       </w:r>
       <w:r>
         <w:rPr>
@@ -1167,24 +2088,6 @@
           <w:sz w:val="20"/>
           <w:szCs w:val="20"/>
         </w:rPr>
-        <w:t>,</w:t>
-      </w:r>
-      <w:r>
-        <w:rPr>
-          <w:b/>
-          <w:i/>
-          <w:sz w:val="20"/>
-          <w:szCs w:val="20"/>
-        </w:rPr>
-        <w:t xml:space="preserve"> </w:t>
-      </w:r>
-      <w:r>
-        <w:rPr>
-          <w:b/>
-          <w:i/>
-          <w:sz w:val="20"/>
-          <w:szCs w:val="20"/>
-        </w:rPr>
         <w:t>minp</w:t>
       </w:r>
       <w:r>
@@ -1192,7 +2095,14 @@
           <w:sz w:val="20"/>
           <w:szCs w:val="20"/>
         </w:rPr>
-        <w:t xml:space="preserve"> : Maximum and Minimum values in the signal</w:t>
+        <w:t>:</w:t>
+      </w:r>
+      <w:r>
+        <w:rPr>
+          <w:sz w:val="20"/>
+          <w:szCs w:val="20"/>
+        </w:rPr>
+        <w:t xml:space="preserve"> Maximum and Minimum values in the signal</w:t>
       </w:r>
     </w:p>
     <w:p>
@@ -1246,7 +2156,14 @@
           <w:sz w:val="20"/>
           <w:szCs w:val="20"/>
         </w:rPr>
-        <w:t xml:space="preserve">Shannon_entropy: </w:t>
+        <w:t>s</w:t>
+      </w:r>
+      <w:r>
+        <w:rPr>
+          <w:sz w:val="20"/>
+          <w:szCs w:val="20"/>
+        </w:rPr>
+        <w:t xml:space="preserve">hannon_entropy: </w:t>
       </w:r>
     </w:p>
     <w:p>
@@ -1313,7 +2230,14 @@
           <w:sz w:val="20"/>
           <w:szCs w:val="20"/>
         </w:rPr>
-        <w:t xml:space="preserve"> : Number of partitions of amplitude</w:t>
+        <w:t>:</w:t>
+      </w:r>
+      <w:r>
+        <w:rPr>
+          <w:sz w:val="20"/>
+          <w:szCs w:val="20"/>
+        </w:rPr>
+        <w:t xml:space="preserve"> Number of partitions of amplitude</w:t>
       </w:r>
     </w:p>
     <w:p>
@@ -1405,14 +2329,21 @@
           <w:sz w:val="20"/>
           <w:szCs w:val="20"/>
         </w:rPr>
-        <w:t>maxp,minp</w:t>
-      </w:r>
-      <w:r>
-        <w:rPr>
-          <w:sz w:val="20"/>
-          <w:szCs w:val="20"/>
-        </w:rPr>
-        <w:t xml:space="preserve"> : Maximum and Minimum values in the signal</w:t>
+        <w:t>maxp, minp</w:t>
+      </w:r>
+      <w:r>
+        <w:rPr>
+          <w:sz w:val="20"/>
+          <w:szCs w:val="20"/>
+        </w:rPr>
+        <w:t>:</w:t>
+      </w:r>
+      <w:r>
+        <w:rPr>
+          <w:sz w:val="20"/>
+          <w:szCs w:val="20"/>
+        </w:rPr>
+        <w:t xml:space="preserve"> Maximum and Minimum values in the signal</w:t>
       </w:r>
     </w:p>
     <w:p>
@@ -1482,24 +2413,45 @@
           <w:sz w:val="20"/>
           <w:szCs w:val="20"/>
         </w:rPr>
-        <w:t>Tsallis entropy :</w:t>
-      </w:r>
-    </w:p>
-    <w:p>
-      <w:pPr>
-        <w:pStyle w:val="ListParagraph"/>
-        <w:ind w:left="1440"/>
-        <w:rPr>
-          <w:sz w:val="20"/>
-          <w:szCs w:val="20"/>
-        </w:rPr>
-      </w:pPr>
-      <w:r>
-        <w:rPr>
-          <w:sz w:val="20"/>
-          <w:szCs w:val="20"/>
-        </w:rPr>
-        <w:t>This function returns Tsallis entropy of given signal. Note: q value of tsallis should be none zero. If you require entropy at q tending to zer , use the Shannon entropy function.</w:t>
+        <w:t xml:space="preserve">Tsallis </w:t>
+      </w:r>
+      <w:r>
+        <w:rPr>
+          <w:sz w:val="20"/>
+          <w:szCs w:val="20"/>
+        </w:rPr>
+        <w:t>entropy:</w:t>
+      </w:r>
+    </w:p>
+    <w:p>
+      <w:pPr>
+        <w:pStyle w:val="ListParagraph"/>
+        <w:ind w:left="1440"/>
+        <w:rPr>
+          <w:sz w:val="20"/>
+          <w:szCs w:val="20"/>
+        </w:rPr>
+      </w:pPr>
+      <w:r>
+        <w:rPr>
+          <w:sz w:val="20"/>
+          <w:szCs w:val="20"/>
+        </w:rPr>
+        <w:t xml:space="preserve">This function returns Tsallis entropy of given signal. Note: q value of tsallis should be none zero. If you require entropy at q tending to </w:t>
+      </w:r>
+      <w:r>
+        <w:rPr>
+          <w:sz w:val="20"/>
+          <w:szCs w:val="20"/>
+        </w:rPr>
+        <w:t>zero,</w:t>
+      </w:r>
+      <w:r>
+        <w:rPr>
+          <w:sz w:val="20"/>
+          <w:szCs w:val="20"/>
+        </w:rPr>
+        <w:t xml:space="preserve"> use the Shannon entropy function.</w:t>
       </w:r>
     </w:p>
     <w:p>
@@ -1549,7 +2501,14 @@
           <w:sz w:val="20"/>
           <w:szCs w:val="20"/>
         </w:rPr>
-        <w:t xml:space="preserve"> : Number of partitions of amplitude</w:t>
+        <w:t>:</w:t>
+      </w:r>
+      <w:r>
+        <w:rPr>
+          <w:sz w:val="20"/>
+          <w:szCs w:val="20"/>
+        </w:rPr>
+        <w:t xml:space="preserve"> Number of partitions of amplitude</w:t>
       </w:r>
     </w:p>
     <w:p>
@@ -1641,14 +2600,21 @@
           <w:sz w:val="20"/>
           <w:szCs w:val="20"/>
         </w:rPr>
-        <w:t>maxp,minp</w:t>
-      </w:r>
-      <w:r>
-        <w:rPr>
-          <w:sz w:val="20"/>
-          <w:szCs w:val="20"/>
-        </w:rPr>
-        <w:t xml:space="preserve"> : Maximum and Minimum values in the signal</w:t>
+        <w:t>maxp, minp</w:t>
+      </w:r>
+      <w:r>
+        <w:rPr>
+          <w:sz w:val="20"/>
+          <w:szCs w:val="20"/>
+        </w:rPr>
+        <w:t>:</w:t>
+      </w:r>
+      <w:r>
+        <w:rPr>
+          <w:sz w:val="20"/>
+          <w:szCs w:val="20"/>
+        </w:rPr>
+        <w:t xml:space="preserve"> Maximum and Minimum values in the signal</w:t>
       </w:r>
     </w:p>
     <w:p>
@@ -1674,7 +2640,14 @@
           <w:sz w:val="20"/>
           <w:szCs w:val="20"/>
         </w:rPr>
-        <w:t xml:space="preserve"> : q parameter for tsallis entropy</w:t>
+        <w:t>:</w:t>
+      </w:r>
+      <w:r>
+        <w:rPr>
+          <w:sz w:val="20"/>
+          <w:szCs w:val="20"/>
+        </w:rPr>
+        <w:t xml:space="preserve"> q parameter for tsallis entropy</w:t>
       </w:r>
     </w:p>
     <w:p>
@@ -1729,41 +2702,76 @@
           <w:sz w:val="20"/>
           <w:szCs w:val="20"/>
         </w:rPr>
-        <w:t>Renyi_entropy :</w:t>
-      </w:r>
-    </w:p>
-    <w:p>
-      <w:pPr>
-        <w:pStyle w:val="ListParagraph"/>
-        <w:ind w:left="1440"/>
-        <w:rPr>
-          <w:sz w:val="20"/>
-          <w:szCs w:val="20"/>
-        </w:rPr>
-      </w:pPr>
-      <w:r>
-        <w:rPr>
-          <w:sz w:val="20"/>
-          <w:szCs w:val="20"/>
-        </w:rPr>
-        <w:t>This function returns Renyi entropy of a given signal. Note : alpha value for renyi entropy must not be equal to 1. For alpha equal to 1, use Shannon entropy instead as renyi entropy tends to Shannon entropy when alpha tends to 1.</w:t>
-      </w:r>
-    </w:p>
-    <w:p>
-      <w:pPr>
-        <w:pStyle w:val="ListParagraph"/>
-        <w:ind w:left="1440"/>
-        <w:rPr>
-          <w:sz w:val="20"/>
-          <w:szCs w:val="20"/>
-        </w:rPr>
-      </w:pPr>
-      <w:r>
-        <w:rPr>
-          <w:sz w:val="20"/>
-          <w:szCs w:val="20"/>
-        </w:rPr>
-        <w:t>L  : Number of partitions of amplitude</w:t>
+        <w:t>r</w:t>
+      </w:r>
+      <w:r>
+        <w:rPr>
+          <w:sz w:val="20"/>
+          <w:szCs w:val="20"/>
+        </w:rPr>
+        <w:t>enyi_</w:t>
+      </w:r>
+      <w:r>
+        <w:rPr>
+          <w:sz w:val="20"/>
+          <w:szCs w:val="20"/>
+        </w:rPr>
+        <w:t>entropy:</w:t>
+      </w:r>
+    </w:p>
+    <w:p>
+      <w:pPr>
+        <w:pStyle w:val="ListParagraph"/>
+        <w:ind w:left="1440"/>
+        <w:rPr>
+          <w:sz w:val="20"/>
+          <w:szCs w:val="20"/>
+        </w:rPr>
+      </w:pPr>
+      <w:r>
+        <w:rPr>
+          <w:sz w:val="20"/>
+          <w:szCs w:val="20"/>
+        </w:rPr>
+        <w:t xml:space="preserve">This function returns Renyi entropy of a given signal. </w:t>
+      </w:r>
+      <w:r>
+        <w:rPr>
+          <w:sz w:val="20"/>
+          <w:szCs w:val="20"/>
+        </w:rPr>
+        <w:t>Note:</w:t>
+      </w:r>
+      <w:r>
+        <w:rPr>
+          <w:sz w:val="20"/>
+          <w:szCs w:val="20"/>
+        </w:rPr>
+        <w:t xml:space="preserve"> alpha value for renyi entropy must not be equal to 1. For alpha equal to 1, use Shannon entropy instead as renyi entropy tends to Shannon entropy when alpha tends to 1.</w:t>
+      </w:r>
+    </w:p>
+    <w:p>
+      <w:pPr>
+        <w:pStyle w:val="ListParagraph"/>
+        <w:ind w:left="1440"/>
+        <w:rPr>
+          <w:sz w:val="20"/>
+          <w:szCs w:val="20"/>
+        </w:rPr>
+      </w:pPr>
+      <w:r>
+        <w:rPr>
+          <w:sz w:val="20"/>
+          <w:szCs w:val="20"/>
+        </w:rPr>
+        <w:t>L:</w:t>
+      </w:r>
+      <w:r>
+        <w:rPr>
+          <w:sz w:val="20"/>
+          <w:szCs w:val="20"/>
+        </w:rPr>
+        <w:t xml:space="preserve"> Number of partitions of amplitude</w:t>
       </w:r>
     </w:p>
     <w:p>
@@ -1796,7 +2804,14 @@
           <w:sz w:val="20"/>
           <w:szCs w:val="20"/>
         </w:rPr>
-        <w:t xml:space="preserve"> : Time series whose entropy is to be found</w:t>
+        <w:t>:</w:t>
+      </w:r>
+      <w:r>
+        <w:rPr>
+          <w:sz w:val="20"/>
+          <w:szCs w:val="20"/>
+        </w:rPr>
+        <w:t xml:space="preserve"> Time series whose entropy is to be found</w:t>
       </w:r>
     </w:p>
     <w:p>
@@ -1855,14 +2870,14 @@
           <w:sz w:val="20"/>
           <w:szCs w:val="20"/>
         </w:rPr>
-        <w:t xml:space="preserve">maxp,minp </w:t>
-      </w:r>
-      <w:r>
-        <w:rPr>
-          <w:sz w:val="20"/>
-          <w:szCs w:val="20"/>
-        </w:rPr>
-        <w:t>: Maximum and Minimum values in the signal</w:t>
+        <w:t>maxp, minp:</w:t>
+      </w:r>
+      <w:r>
+        <w:rPr>
+          <w:sz w:val="20"/>
+          <w:szCs w:val="20"/>
+        </w:rPr>
+        <w:t xml:space="preserve"> Maximum and Minimum values in the signal</w:t>
       </w:r>
     </w:p>
     <w:p>
@@ -1960,7 +2975,14 @@
           <w:sz w:val="20"/>
           <w:szCs w:val="20"/>
         </w:rPr>
-        <w:t>permutation_entropy :</w:t>
+        <w:t>permutation_</w:t>
+      </w:r>
+      <w:r>
+        <w:rPr>
+          <w:sz w:val="20"/>
+          <w:szCs w:val="20"/>
+        </w:rPr>
+        <w:t>entropy:</w:t>
       </w:r>
     </w:p>
     <w:p>
@@ -1994,24 +3016,30 @@
           <w:sz w:val="20"/>
           <w:szCs w:val="20"/>
         </w:rPr>
-        <w:t>Args:</w:t>
-      </w:r>
-    </w:p>
-    <w:p>
-      <w:pPr>
-        <w:pStyle w:val="ListParagraph"/>
-        <w:ind w:left="1440"/>
-        <w:rPr>
-          <w:sz w:val="20"/>
-          <w:szCs w:val="20"/>
-        </w:rPr>
-      </w:pPr>
-      <w:r>
-        <w:rPr>
-          <w:sz w:val="20"/>
-          <w:szCs w:val="20"/>
-        </w:rPr>
-        <w:lastRenderedPageBreak/>
+        <w:t>Arguments</w:t>
+      </w:r>
+      <w:r>
+        <w:rPr>
+          <w:sz w:val="20"/>
+          <w:szCs w:val="20"/>
+        </w:rPr>
+        <w:t>:</w:t>
+      </w:r>
+    </w:p>
+    <w:p>
+      <w:pPr>
+        <w:pStyle w:val="ListParagraph"/>
+        <w:ind w:left="1440"/>
+        <w:rPr>
+          <w:sz w:val="20"/>
+          <w:szCs w:val="20"/>
+        </w:rPr>
+      </w:pPr>
+      <w:r>
+        <w:rPr>
+          <w:sz w:val="20"/>
+          <w:szCs w:val="20"/>
+        </w:rPr>
         <w:t xml:space="preserve">       </w:t>
       </w:r>
       <w:r>
@@ -2054,14 +3082,14 @@
           <w:sz w:val="20"/>
           <w:szCs w:val="20"/>
         </w:rPr>
-        <w:t xml:space="preserve">m </w:t>
-      </w:r>
-      <w:r>
-        <w:rPr>
-          <w:sz w:val="20"/>
-          <w:szCs w:val="20"/>
-        </w:rPr>
-        <w:t>: Order of permutation entropy</w:t>
+        <w:t>m:</w:t>
+      </w:r>
+      <w:r>
+        <w:rPr>
+          <w:sz w:val="20"/>
+          <w:szCs w:val="20"/>
+        </w:rPr>
+        <w:t xml:space="preserve"> Order of permutation entropy</w:t>
       </w:r>
     </w:p>
     <w:p>
@@ -2094,7 +3122,14 @@
           <w:sz w:val="20"/>
           <w:szCs w:val="20"/>
         </w:rPr>
-        <w:t xml:space="preserve"> : Time delay</w:t>
+        <w:t>:</w:t>
+      </w:r>
+      <w:r>
+        <w:rPr>
+          <w:sz w:val="20"/>
+          <w:szCs w:val="20"/>
+        </w:rPr>
+        <w:t xml:space="preserve"> Time delay</w:t>
       </w:r>
     </w:p>
     <w:p>
@@ -2200,7 +3235,21 @@
           <w:sz w:val="20"/>
           <w:szCs w:val="20"/>
         </w:rPr>
-        <w:t xml:space="preserve">This function is used to read an array from a locally stored file. Before this, ensure the file has benn given appropriate permissions and is in same directory as the working directory. If not, change the working directory by using the </w:t>
+        <w:t xml:space="preserve">This function is used to read an array from a locally stored file. Before this, ensure the file has </w:t>
+      </w:r>
+      <w:r>
+        <w:rPr>
+          <w:sz w:val="20"/>
+          <w:szCs w:val="20"/>
+        </w:rPr>
+        <w:t>been</w:t>
+      </w:r>
+      <w:r>
+        <w:rPr>
+          <w:sz w:val="20"/>
+          <w:szCs w:val="20"/>
+        </w:rPr>
+        <w:t xml:space="preserve"> given appropriate permissions and is in same directory as the working directory. If not, change the working directory by using the </w:t>
       </w:r>
       <w:r>
         <w:rPr>
@@ -2232,7 +3281,14 @@
           <w:sz w:val="20"/>
           <w:szCs w:val="20"/>
         </w:rPr>
-        <w:t>Args:</w:t>
+        <w:t>Arguments</w:t>
+      </w:r>
+      <w:r>
+        <w:rPr>
+          <w:sz w:val="20"/>
+          <w:szCs w:val="20"/>
+        </w:rPr>
+        <w:t>:</w:t>
       </w:r>
     </w:p>
     <w:p>
@@ -2251,14 +3307,30 @@
           <w:sz w:val="20"/>
           <w:szCs w:val="20"/>
         </w:rPr>
-        <w:t>file_name</w:t>
-      </w:r>
-      <w:r>
-        <w:rPr>
-          <w:sz w:val="20"/>
-          <w:szCs w:val="20"/>
-        </w:rPr>
-        <w:t xml:space="preserve"> : Name of file. </w:t>
+        <w:t>file_</w:t>
+      </w:r>
+      <w:r>
+        <w:rPr>
+          <w:b/>
+          <w:i/>
+          <w:sz w:val="20"/>
+          <w:szCs w:val="20"/>
+        </w:rPr>
+        <w:t>name</w:t>
+      </w:r>
+      <w:r>
+        <w:rPr>
+          <w:sz w:val="20"/>
+          <w:szCs w:val="20"/>
+        </w:rPr>
+        <w:t>:</w:t>
+      </w:r>
+      <w:r>
+        <w:rPr>
+          <w:sz w:val="20"/>
+          <w:szCs w:val="20"/>
+        </w:rPr>
+        <w:t xml:space="preserve"> Name of file. </w:t>
       </w:r>
     </w:p>
     <w:p>
@@ -2352,24 +3424,45 @@
           <w:sz w:val="20"/>
           <w:szCs w:val="20"/>
         </w:rPr>
-        <w:t>If it is present it appends the current file. To change this change the parameter of line 25 from ‘a+’ to ‘w’ or ‘w+’.</w:t>
-      </w:r>
-    </w:p>
-    <w:p>
-      <w:pPr>
-        <w:pStyle w:val="ListParagraph"/>
-        <w:ind w:left="1440"/>
-        <w:rPr>
-          <w:sz w:val="20"/>
-          <w:szCs w:val="20"/>
-        </w:rPr>
-      </w:pPr>
-      <w:r>
-        <w:rPr>
-          <w:sz w:val="20"/>
-          <w:szCs w:val="20"/>
-        </w:rPr>
-        <w:t>Args:</w:t>
+        <w:t xml:space="preserve">If it is present it appends the current file. To change </w:t>
+      </w:r>
+      <w:r>
+        <w:rPr>
+          <w:sz w:val="20"/>
+          <w:szCs w:val="20"/>
+        </w:rPr>
+        <w:t>this,</w:t>
+      </w:r>
+      <w:r>
+        <w:rPr>
+          <w:sz w:val="20"/>
+          <w:szCs w:val="20"/>
+        </w:rPr>
+        <w:t xml:space="preserve"> change the parameter of line 25 from ‘a+’ to ‘w’ or ‘w+’.</w:t>
+      </w:r>
+    </w:p>
+    <w:p>
+      <w:pPr>
+        <w:pStyle w:val="ListParagraph"/>
+        <w:ind w:left="1440"/>
+        <w:rPr>
+          <w:sz w:val="20"/>
+          <w:szCs w:val="20"/>
+        </w:rPr>
+      </w:pPr>
+      <w:r>
+        <w:rPr>
+          <w:sz w:val="20"/>
+          <w:szCs w:val="20"/>
+        </w:rPr>
+        <w:t>Arguments</w:t>
+      </w:r>
+      <w:r>
+        <w:rPr>
+          <w:sz w:val="20"/>
+          <w:szCs w:val="20"/>
+        </w:rPr>
+        <w:t>:</w:t>
       </w:r>
     </w:p>
     <w:p>
@@ -2481,7 +3574,21 @@
           <w:sz w:val="20"/>
           <w:szCs w:val="20"/>
         </w:rPr>
-        <w:t xml:space="preserve">This file is used in the monitoring task of mental fatigue or mental workload monitoring. It contains functions used for analyzing the change in entropies over time. </w:t>
+        <w:t xml:space="preserve">This file is used in the monitoring task of mental fatigue or mental workload monitoring. It contains functions used for </w:t>
+      </w:r>
+      <w:r>
+        <w:rPr>
+          <w:sz w:val="20"/>
+          <w:szCs w:val="20"/>
+        </w:rPr>
+        <w:t>analysing</w:t>
+      </w:r>
+      <w:r>
+        <w:rPr>
+          <w:sz w:val="20"/>
+          <w:szCs w:val="20"/>
+        </w:rPr>
+        <w:t xml:space="preserve"> the change in entropies over time. </w:t>
       </w:r>
     </w:p>
     <w:p>
@@ -2518,24 +3625,45 @@
           <w:sz w:val="20"/>
           <w:szCs w:val="20"/>
         </w:rPr>
-        <w:t>This is used to calculate rolling_mean of any discrete time signal. If length of input is l then this returns an array of length l-n.</w:t>
-      </w:r>
-    </w:p>
-    <w:p>
-      <w:pPr>
-        <w:pStyle w:val="ListParagraph"/>
-        <w:ind w:left="1440"/>
-        <w:rPr>
-          <w:sz w:val="20"/>
-          <w:szCs w:val="20"/>
-        </w:rPr>
-      </w:pPr>
-      <w:r>
-        <w:rPr>
-          <w:sz w:val="20"/>
-          <w:szCs w:val="20"/>
-        </w:rPr>
-        <w:t>Args:</w:t>
+        <w:t xml:space="preserve">This is used to calculate rolling_mean of any discrete time signal. If length of input is </w:t>
+      </w:r>
+      <w:r>
+        <w:rPr>
+          <w:sz w:val="20"/>
+          <w:szCs w:val="20"/>
+        </w:rPr>
+        <w:t>l,</w:t>
+      </w:r>
+      <w:r>
+        <w:rPr>
+          <w:sz w:val="20"/>
+          <w:szCs w:val="20"/>
+        </w:rPr>
+        <w:t xml:space="preserve"> then this returns an array of length l-n.</w:t>
+      </w:r>
+    </w:p>
+    <w:p>
+      <w:pPr>
+        <w:pStyle w:val="ListParagraph"/>
+        <w:ind w:left="1440"/>
+        <w:rPr>
+          <w:sz w:val="20"/>
+          <w:szCs w:val="20"/>
+        </w:rPr>
+      </w:pPr>
+      <w:r>
+        <w:rPr>
+          <w:sz w:val="20"/>
+          <w:szCs w:val="20"/>
+        </w:rPr>
+        <w:t>Arguments</w:t>
+      </w:r>
+      <w:r>
+        <w:rPr>
+          <w:sz w:val="20"/>
+          <w:szCs w:val="20"/>
+        </w:rPr>
+        <w:t>:</w:t>
       </w:r>
     </w:p>
     <w:p>
@@ -2561,25 +3689,8 @@
           <w:sz w:val="20"/>
           <w:szCs w:val="20"/>
         </w:rPr>
-        <w:t>input_sig</w:t>
-      </w:r>
-      <w:r>
-        <w:rPr>
-          <w:sz w:val="20"/>
-          <w:szCs w:val="20"/>
-        </w:rPr>
-        <w:t xml:space="preserve"> :List/array whose mean is to be calculated</w:t>
-      </w:r>
-    </w:p>
-    <w:p>
-      <w:pPr>
-        <w:pStyle w:val="ListParagraph"/>
-        <w:ind w:left="2160"/>
-        <w:rPr>
-          <w:sz w:val="20"/>
-          <w:szCs w:val="20"/>
-        </w:rPr>
-      </w:pPr>
+        <w:t>input_</w:t>
+      </w:r>
       <w:r>
         <w:rPr>
           <w:b/>
@@ -2587,6 +3698,39 @@
           <w:sz w:val="20"/>
           <w:szCs w:val="20"/>
         </w:rPr>
+        <w:t>sig</w:t>
+      </w:r>
+      <w:r>
+        <w:rPr>
+          <w:sz w:val="20"/>
+          <w:szCs w:val="20"/>
+        </w:rPr>
+        <w:t>: List</w:t>
+      </w:r>
+      <w:r>
+        <w:rPr>
+          <w:sz w:val="20"/>
+          <w:szCs w:val="20"/>
+        </w:rPr>
+        <w:t>/array whose mean is to be calculated</w:t>
+      </w:r>
+    </w:p>
+    <w:p>
+      <w:pPr>
+        <w:pStyle w:val="ListParagraph"/>
+        <w:ind w:left="2160"/>
+        <w:rPr>
+          <w:sz w:val="20"/>
+          <w:szCs w:val="20"/>
+        </w:rPr>
+      </w:pPr>
+      <w:r>
+        <w:rPr>
+          <w:b/>
+          <w:i/>
+          <w:sz w:val="20"/>
+          <w:szCs w:val="20"/>
+        </w:rPr>
         <w:t>n</w:t>
       </w:r>
       <w:r>
@@ -2594,7 +3738,28 @@
           <w:sz w:val="20"/>
           <w:szCs w:val="20"/>
         </w:rPr>
-        <w:t xml:space="preserve"> : The window size to be considered while calculating rolling mean .Should be greater than 0 and less than or equal to the length of signal</w:t>
+        <w:t>:</w:t>
+      </w:r>
+      <w:r>
+        <w:rPr>
+          <w:sz w:val="20"/>
+          <w:szCs w:val="20"/>
+        </w:rPr>
+        <w:t xml:space="preserve"> The window size to be considered while calculating rolling </w:t>
+      </w:r>
+      <w:r>
+        <w:rPr>
+          <w:sz w:val="20"/>
+          <w:szCs w:val="20"/>
+        </w:rPr>
+        <w:t>mean. Should</w:t>
+      </w:r>
+      <w:r>
+        <w:rPr>
+          <w:sz w:val="20"/>
+          <w:szCs w:val="20"/>
+        </w:rPr>
+        <w:t xml:space="preserve"> be greater than 0 and less than or equal to the length of signal</w:t>
       </w:r>
     </w:p>
     <w:p>
@@ -2680,45 +3845,60 @@
           <w:sz w:val="20"/>
           <w:szCs w:val="20"/>
         </w:rPr>
-        <w:t xml:space="preserve">This is an optional function </w:t>
-      </w:r>
-      <w:r>
-        <w:rPr>
-          <w:sz w:val="20"/>
-          <w:szCs w:val="20"/>
-        </w:rPr>
-        <w:t>.</w:t>
-      </w:r>
-      <w:r>
-        <w:rPr>
-          <w:sz w:val="20"/>
-          <w:szCs w:val="20"/>
-        </w:rPr>
-        <w:t>This was used only to see which channels had a more prominent trend than the others.</w:t>
-      </w:r>
-      <w:r>
-        <w:rPr>
-          <w:sz w:val="20"/>
-          <w:szCs w:val="20"/>
-        </w:rPr>
-        <w:t xml:space="preserve"> This function takes an array as an input and returns a sorted array along with another array denoting the original positions of the sorted elements in the new array. This function uses a copy of the passed array and hence can be used on an array which will be required later.</w:t>
-      </w:r>
-    </w:p>
-    <w:p>
-      <w:pPr>
-        <w:pStyle w:val="ListParagraph"/>
-        <w:ind w:left="1440"/>
-        <w:rPr>
-          <w:sz w:val="20"/>
-          <w:szCs w:val="20"/>
-        </w:rPr>
-      </w:pPr>
-      <w:r>
-        <w:rPr>
-          <w:sz w:val="20"/>
-          <w:szCs w:val="20"/>
-        </w:rPr>
-        <w:t>Args:</w:t>
+        <w:t xml:space="preserve">This is an optional </w:t>
+      </w:r>
+      <w:r>
+        <w:rPr>
+          <w:sz w:val="20"/>
+          <w:szCs w:val="20"/>
+        </w:rPr>
+        <w:t>function. This</w:t>
+      </w:r>
+      <w:r>
+        <w:rPr>
+          <w:sz w:val="20"/>
+          <w:szCs w:val="20"/>
+        </w:rPr>
+        <w:t xml:space="preserve"> was used only to see which channels had a more prominent trend than the others.</w:t>
+      </w:r>
+      <w:r>
+        <w:rPr>
+          <w:sz w:val="20"/>
+          <w:szCs w:val="20"/>
+        </w:rPr>
+        <w:t xml:space="preserve"> This function takes an array as an input and returns a sorted array along with another array denoting the original positions of the sorted elements in the new </w:t>
+      </w:r>
+      <w:r>
+        <w:rPr>
+          <w:sz w:val="20"/>
+          <w:szCs w:val="20"/>
+        </w:rPr>
+        <w:lastRenderedPageBreak/>
+        <w:t>array. This function uses a copy of the passed array and hence can be used on an array which will be required later.</w:t>
+      </w:r>
+    </w:p>
+    <w:p>
+      <w:pPr>
+        <w:pStyle w:val="ListParagraph"/>
+        <w:ind w:left="1440"/>
+        <w:rPr>
+          <w:sz w:val="20"/>
+          <w:szCs w:val="20"/>
+        </w:rPr>
+      </w:pPr>
+      <w:r>
+        <w:rPr>
+          <w:sz w:val="20"/>
+          <w:szCs w:val="20"/>
+        </w:rPr>
+        <w:t>Arguments</w:t>
+      </w:r>
+      <w:r>
+        <w:rPr>
+          <w:sz w:val="20"/>
+          <w:szCs w:val="20"/>
+        </w:rPr>
+        <w:t>:</w:t>
       </w:r>
     </w:p>
     <w:p>
@@ -2785,7 +3965,6 @@
           <w:sz w:val="20"/>
           <w:szCs w:val="20"/>
         </w:rPr>
-        <w:lastRenderedPageBreak/>
         <w:tab/>
         <w:t>Tuple with first element as sorted array and second containing array with indices of original positions</w:t>
       </w:r>
@@ -2823,7 +4002,21 @@
           <w:sz w:val="20"/>
           <w:szCs w:val="20"/>
         </w:rPr>
-        <w:t>This file contains all codes used to make the GUI required for time dependent entropy estimations. This GUI can be used to edit the parameters of the TDE and also plot multiple entities like the EEG signal, a part of it, its TDE or TDE os a specific part of that signal.</w:t>
+        <w:t xml:space="preserve">This file contains all codes used to make the GUI required for time dependent entropy estimations. This GUI can be used to edit the parameters of the TDE and also plot multiple entities like the EEG signal, a part of it, its TDE or TDE </w:t>
+      </w:r>
+      <w:r>
+        <w:rPr>
+          <w:sz w:val="20"/>
+          <w:szCs w:val="20"/>
+        </w:rPr>
+        <w:t>of</w:t>
+      </w:r>
+      <w:r>
+        <w:rPr>
+          <w:sz w:val="20"/>
+          <w:szCs w:val="20"/>
+        </w:rPr>
+        <w:t xml:space="preserve"> a specific part of that signal.</w:t>
       </w:r>
     </w:p>
     <w:p>
@@ -2846,7 +4039,7 @@
       <w:pPr>
         <w:pStyle w:val="ListParagraph"/>
       </w:pPr>
-      <w:hyperlink r:id="rId7" w:history="1">
+      <w:hyperlink r:id="rId8" w:history="1">
         <w:r>
           <w:rPr>
             <w:rStyle w:val="Hyperlink"/>
@@ -2879,8 +4072,8 @@
       </w:pPr>
     </w:p>
     <w:sectPr>
-      <w:headerReference w:type="default" r:id="rId8"/>
-      <w:footerReference w:type="default" r:id="rId9"/>
+      <w:headerReference w:type="default" r:id="rId9"/>
+      <w:footerReference w:type="default" r:id="rId10"/>
       <w:pgSz w:w="11906" w:h="16838"/>
       <w:pgMar w:top="1440" w:right="1440" w:bottom="1440" w:left="1440" w:header="708" w:footer="708" w:gutter="0"/>
       <w:cols w:space="708"/>
@@ -2891,8 +4084,8 @@
 </file>
 
 <file path=word/endnotes.xml><?xml version="1.0" encoding="utf-8"?>
-<w:endnotes xmlns:ve="http://schemas.openxmlformats.org/markup-compatibility/2006" xmlns:o="urn:schemas-microsoft-com:office:office" xmlns:r="http://schemas.openxmlformats.org/officeDocument/2006/relationships" xmlns:m="http://schemas.openxmlformats.org/officeDocument/2006/math" xmlns:v="urn:schemas-microsoft-com:vml" xmlns:wp="http://schemas.openxmlformats.org/drawingml/2006/wordprocessingDrawing" xmlns:w10="urn:schemas-microsoft-com:office:word" xmlns:w="http://schemas.openxmlformats.org/wordprocessingml/2006/main" xmlns:wne="http://schemas.microsoft.com/office/word/2006/wordml">
-  <w:endnote w:type="separator" w:id="0">
+<w:endnotes xmlns:wpc="http://schemas.microsoft.com/office/word/2010/wordprocessingCanvas" xmlns:cx="http://schemas.microsoft.com/office/drawing/2014/chartex" xmlns:mc="http://schemas.openxmlformats.org/markup-compatibility/2006" xmlns:o="urn:schemas-microsoft-com:office:office" xmlns:r="http://schemas.openxmlformats.org/officeDocument/2006/relationships" xmlns:m="http://schemas.openxmlformats.org/officeDocument/2006/math" xmlns:v="urn:schemas-microsoft-com:vml" xmlns:wp14="http://schemas.microsoft.com/office/word/2010/wordprocessingDrawing" xmlns:wp="http://schemas.openxmlformats.org/drawingml/2006/wordprocessingDrawing" xmlns:w10="urn:schemas-microsoft-com:office:word" xmlns:w="http://schemas.openxmlformats.org/wordprocessingml/2006/main" xmlns:w14="http://schemas.microsoft.com/office/word/2010/wordml" xmlns:w15="http://schemas.microsoft.com/office/word/2012/wordml" xmlns:w16se="http://schemas.microsoft.com/office/word/2015/wordml/symex" xmlns:wpg="http://schemas.microsoft.com/office/word/2010/wordprocessingGroup" xmlns:wpi="http://schemas.microsoft.com/office/word/2010/wordprocessingInk" xmlns:wne="http://schemas.microsoft.com/office/word/2006/wordml" xmlns:wps="http://schemas.microsoft.com/office/word/2010/wordprocessingShape" mc:Ignorable="w14 w15 w16se wp14">
+  <w:endnote w:type="separator" w:id="-1">
     <w:p>
       <w:pPr>
         <w:spacing w:after="0" w:line="240" w:lineRule="auto"/>
@@ -2902,7 +4095,7 @@
       </w:r>
     </w:p>
   </w:endnote>
-  <w:endnote w:type="continuationSeparator" w:id="1">
+  <w:endnote w:type="continuationSeparator" w:id="0">
     <w:p>
       <w:pPr>
         <w:spacing w:after="0" w:line="240" w:lineRule="auto"/>
@@ -2916,7 +4109,7 @@
 </file>
 
 <file path=word/footer1.xml><?xml version="1.0" encoding="utf-8"?>
-<w:ftr xmlns:ve="http://schemas.openxmlformats.org/markup-compatibility/2006" xmlns:o="urn:schemas-microsoft-com:office:office" xmlns:r="http://schemas.openxmlformats.org/officeDocument/2006/relationships" xmlns:m="http://schemas.openxmlformats.org/officeDocument/2006/math" xmlns:v="urn:schemas-microsoft-com:vml" xmlns:wp="http://schemas.openxmlformats.org/drawingml/2006/wordprocessingDrawing" xmlns:w10="urn:schemas-microsoft-com:office:word" xmlns:w="http://schemas.openxmlformats.org/wordprocessingml/2006/main" xmlns:wne="http://schemas.microsoft.com/office/word/2006/wordml">
+<w:ftr xmlns:wpc="http://schemas.microsoft.com/office/word/2010/wordprocessingCanvas" xmlns:cx="http://schemas.microsoft.com/office/drawing/2014/chartex" xmlns:mc="http://schemas.openxmlformats.org/markup-compatibility/2006" xmlns:o="urn:schemas-microsoft-com:office:office" xmlns:r="http://schemas.openxmlformats.org/officeDocument/2006/relationships" xmlns:m="http://schemas.openxmlformats.org/officeDocument/2006/math" xmlns:v="urn:schemas-microsoft-com:vml" xmlns:wp14="http://schemas.microsoft.com/office/word/2010/wordprocessingDrawing" xmlns:wp="http://schemas.openxmlformats.org/drawingml/2006/wordprocessingDrawing" xmlns:w10="urn:schemas-microsoft-com:office:word" xmlns:w="http://schemas.openxmlformats.org/wordprocessingml/2006/main" xmlns:w14="http://schemas.microsoft.com/office/word/2010/wordml" xmlns:w15="http://schemas.microsoft.com/office/word/2012/wordml" xmlns:w16se="http://schemas.microsoft.com/office/word/2015/wordml/symex" xmlns:wpg="http://schemas.microsoft.com/office/word/2010/wordprocessingGroup" xmlns:wpi="http://schemas.microsoft.com/office/word/2010/wordprocessingInk" xmlns:wne="http://schemas.microsoft.com/office/word/2006/wordml" xmlns:wps="http://schemas.microsoft.com/office/word/2010/wordprocessingShape" mc:Ignorable="w14 w15 w16se wp14">
   <w:p>
     <w:pPr>
       <w:pStyle w:val="Footer"/>
@@ -2978,15 +4171,29 @@
       </w:rPr>
       <w:t xml:space="preserve"> </w:t>
     </w:r>
-    <w:fldSimple w:instr=" PAGE   \* MERGEFORMAT ">
-      <w:r>
-        <w:rPr>
-          <w:rFonts w:asciiTheme="majorHAnsi" w:hAnsiTheme="majorHAnsi"/>
-          <w:noProof/>
-        </w:rPr>
-        <w:t>1</w:t>
-      </w:r>
-    </w:fldSimple>
+    <w:r>
+      <w:fldChar w:fldCharType="begin"/>
+    </w:r>
+    <w:r>
+      <w:instrText xml:space="preserve"> PAGE   \* MERGEFORMAT </w:instrText>
+    </w:r>
+    <w:r>
+      <w:fldChar w:fldCharType="separate"/>
+    </w:r>
+    <w:r>
+      <w:rPr>
+        <w:rFonts w:asciiTheme="majorHAnsi" w:hAnsiTheme="majorHAnsi"/>
+        <w:noProof/>
+      </w:rPr>
+      <w:t>3</w:t>
+    </w:r>
+    <w:r>
+      <w:rPr>
+        <w:rFonts w:asciiTheme="majorHAnsi" w:hAnsiTheme="majorHAnsi"/>
+        <w:noProof/>
+      </w:rPr>
+      <w:fldChar w:fldCharType="end"/>
+    </w:r>
   </w:p>
   <w:p>
     <w:pPr>
@@ -2997,8 +4204,8 @@
 </file>
 
 <file path=word/footnotes.xml><?xml version="1.0" encoding="utf-8"?>
-<w:footnotes xmlns:ve="http://schemas.openxmlformats.org/markup-compatibility/2006" xmlns:o="urn:schemas-microsoft-com:office:office" xmlns:r="http://schemas.openxmlformats.org/officeDocument/2006/relationships" xmlns:m="http://schemas.openxmlformats.org/officeDocument/2006/math" xmlns:v="urn:schemas-microsoft-com:vml" xmlns:wp="http://schemas.openxmlformats.org/drawingml/2006/wordprocessingDrawing" xmlns:w10="urn:schemas-microsoft-com:office:word" xmlns:w="http://schemas.openxmlformats.org/wordprocessingml/2006/main" xmlns:wne="http://schemas.microsoft.com/office/word/2006/wordml">
-  <w:footnote w:type="separator" w:id="0">
+<w:footnotes xmlns:wpc="http://schemas.microsoft.com/office/word/2010/wordprocessingCanvas" xmlns:cx="http://schemas.microsoft.com/office/drawing/2014/chartex" xmlns:mc="http://schemas.openxmlformats.org/markup-compatibility/2006" xmlns:o="urn:schemas-microsoft-com:office:office" xmlns:r="http://schemas.openxmlformats.org/officeDocument/2006/relationships" xmlns:m="http://schemas.openxmlformats.org/officeDocument/2006/math" xmlns:v="urn:schemas-microsoft-com:vml" xmlns:wp14="http://schemas.microsoft.com/office/word/2010/wordprocessingDrawing" xmlns:wp="http://schemas.openxmlformats.org/drawingml/2006/wordprocessingDrawing" xmlns:w10="urn:schemas-microsoft-com:office:word" xmlns:w="http://schemas.openxmlformats.org/wordprocessingml/2006/main" xmlns:w14="http://schemas.microsoft.com/office/word/2010/wordml" xmlns:w15="http://schemas.microsoft.com/office/word/2012/wordml" xmlns:w16se="http://schemas.microsoft.com/office/word/2015/wordml/symex" xmlns:wpg="http://schemas.microsoft.com/office/word/2010/wordprocessingGroup" xmlns:wpi="http://schemas.microsoft.com/office/word/2010/wordprocessingInk" xmlns:wne="http://schemas.microsoft.com/office/word/2006/wordml" xmlns:wps="http://schemas.microsoft.com/office/word/2010/wordprocessingShape" mc:Ignorable="w14 w15 w16se wp14">
+  <w:footnote w:type="separator" w:id="-1">
     <w:p>
       <w:pPr>
         <w:spacing w:after="0" w:line="240" w:lineRule="auto"/>
@@ -3008,7 +4215,7 @@
       </w:r>
     </w:p>
   </w:footnote>
-  <w:footnote w:type="continuationSeparator" w:id="1">
+  <w:footnote w:type="continuationSeparator" w:id="0">
     <w:p>
       <w:pPr>
         <w:spacing w:after="0" w:line="240" w:lineRule="auto"/>
@@ -3022,7 +4229,7 @@
 </file>
 
 <file path=word/header1.xml><?xml version="1.0" encoding="utf-8"?>
-<w:hdr xmlns:ve="http://schemas.openxmlformats.org/markup-compatibility/2006" xmlns:o="urn:schemas-microsoft-com:office:office" xmlns:r="http://schemas.openxmlformats.org/officeDocument/2006/relationships" xmlns:m="http://schemas.openxmlformats.org/officeDocument/2006/math" xmlns:v="urn:schemas-microsoft-com:vml" xmlns:wp="http://schemas.openxmlformats.org/drawingml/2006/wordprocessingDrawing" xmlns:w10="urn:schemas-microsoft-com:office:word" xmlns:w="http://schemas.openxmlformats.org/wordprocessingml/2006/main" xmlns:wne="http://schemas.microsoft.com/office/word/2006/wordml">
+<w:hdr xmlns:wpc="http://schemas.microsoft.com/office/word/2010/wordprocessingCanvas" xmlns:cx="http://schemas.microsoft.com/office/drawing/2014/chartex" xmlns:mc="http://schemas.openxmlformats.org/markup-compatibility/2006" xmlns:o="urn:schemas-microsoft-com:office:office" xmlns:r="http://schemas.openxmlformats.org/officeDocument/2006/relationships" xmlns:m="http://schemas.openxmlformats.org/officeDocument/2006/math" xmlns:v="urn:schemas-microsoft-com:vml" xmlns:wp14="http://schemas.microsoft.com/office/word/2010/wordprocessingDrawing" xmlns:wp="http://schemas.openxmlformats.org/drawingml/2006/wordprocessingDrawing" xmlns:w10="urn:schemas-microsoft-com:office:word" xmlns:w="http://schemas.openxmlformats.org/wordprocessingml/2006/main" xmlns:w14="http://schemas.microsoft.com/office/word/2010/wordml" xmlns:w15="http://schemas.microsoft.com/office/word/2012/wordml" xmlns:w16se="http://schemas.microsoft.com/office/word/2015/wordml/symex" xmlns:wpg="http://schemas.microsoft.com/office/word/2010/wordprocessingGroup" xmlns:wpi="http://schemas.microsoft.com/office/word/2010/wordprocessingInk" xmlns:wne="http://schemas.microsoft.com/office/word/2006/wordml" xmlns:wps="http://schemas.microsoft.com/office/word/2010/wordprocessingShape" mc:Ignorable="w14 w15 w16se wp14">
   <w:sdt>
     <w:sdtPr>
       <w:rPr>
@@ -3038,6 +4245,7 @@
       <w:dataBinding w:prefixMappings="xmlns:ns0='http://schemas.openxmlformats.org/package/2006/metadata/core-properties' xmlns:ns1='http://purl.org/dc/elements/1.1/'" w:xpath="/ns0:coreProperties[1]/ns1:title[1]" w:storeItemID="{6C3C8BC8-F283-45AE-878A-BAB7291924A1}"/>
       <w:text/>
     </w:sdtPr>
+    <w:sdtEndPr/>
     <w:sdtContent>
       <w:p>
         <w:pPr>
@@ -3072,8 +4280,207 @@
 </file>
 
 <file path=word/numbering.xml><?xml version="1.0" encoding="utf-8"?>
-<w:numbering xmlns:ve="http://schemas.openxmlformats.org/markup-compatibility/2006" xmlns:o="urn:schemas-microsoft-com:office:office" xmlns:r="http://schemas.openxmlformats.org/officeDocument/2006/relationships" xmlns:m="http://schemas.openxmlformats.org/officeDocument/2006/math" xmlns:v="urn:schemas-microsoft-com:vml" xmlns:wp="http://schemas.openxmlformats.org/drawingml/2006/wordprocessingDrawing" xmlns:w10="urn:schemas-microsoft-com:office:word" xmlns:w="http://schemas.openxmlformats.org/wordprocessingml/2006/main" xmlns:wne="http://schemas.microsoft.com/office/word/2006/wordml">
-  <w:abstractNum w:abstractNumId="0">
+<w:numbering xmlns:wpc="http://schemas.microsoft.com/office/word/2010/wordprocessingCanvas" xmlns:cx="http://schemas.microsoft.com/office/drawing/2014/chartex" xmlns:mc="http://schemas.openxmlformats.org/markup-compatibility/2006" xmlns:o="urn:schemas-microsoft-com:office:office" xmlns:r="http://schemas.openxmlformats.org/officeDocument/2006/relationships" xmlns:m="http://schemas.openxmlformats.org/officeDocument/2006/math" xmlns:v="urn:schemas-microsoft-com:vml" xmlns:wp14="http://schemas.microsoft.com/office/word/2010/wordprocessingDrawing" xmlns:wp="http://schemas.openxmlformats.org/drawingml/2006/wordprocessingDrawing" xmlns:w10="urn:schemas-microsoft-com:office:word" xmlns:w="http://schemas.openxmlformats.org/wordprocessingml/2006/main" xmlns:w14="http://schemas.microsoft.com/office/word/2010/wordml" xmlns:w15="http://schemas.microsoft.com/office/word/2012/wordml" xmlns:w16se="http://schemas.microsoft.com/office/word/2015/wordml/symex" xmlns:wpg="http://schemas.microsoft.com/office/word/2010/wordprocessingGroup" xmlns:wpi="http://schemas.microsoft.com/office/word/2010/wordprocessingInk" xmlns:wne="http://schemas.microsoft.com/office/word/2006/wordml" xmlns:wps="http://schemas.microsoft.com/office/word/2010/wordprocessingShape" mc:Ignorable="w14 w15 w16se wp14">
+  <w:abstractNum w:abstractNumId="0" w15:restartNumberingAfterBreak="0">
+    <w:nsid w:val="0E5B7868"/>
+    <w:multiLevelType w:val="hybridMultilevel"/>
+    <w:tmpl w:val="F780928E"/>
+    <w:lvl w:ilvl="0" w:tplc="4809000F">
+      <w:start w:val="1"/>
+      <w:numFmt w:val="decimal"/>
+      <w:lvlText w:val="%1."/>
+      <w:lvlJc w:val="left"/>
+      <w:pPr>
+        <w:ind w:left="1440" w:hanging="360"/>
+      </w:pPr>
+    </w:lvl>
+    <w:lvl w:ilvl="1" w:tplc="48090019" w:tentative="1">
+      <w:start w:val="1"/>
+      <w:numFmt w:val="lowerLetter"/>
+      <w:lvlText w:val="%2."/>
+      <w:lvlJc w:val="left"/>
+      <w:pPr>
+        <w:ind w:left="2160" w:hanging="360"/>
+      </w:pPr>
+    </w:lvl>
+    <w:lvl w:ilvl="2" w:tplc="4809001B" w:tentative="1">
+      <w:start w:val="1"/>
+      <w:numFmt w:val="lowerRoman"/>
+      <w:lvlText w:val="%3."/>
+      <w:lvlJc w:val="right"/>
+      <w:pPr>
+        <w:ind w:left="2880" w:hanging="180"/>
+      </w:pPr>
+    </w:lvl>
+    <w:lvl w:ilvl="3" w:tplc="4809000F" w:tentative="1">
+      <w:start w:val="1"/>
+      <w:numFmt w:val="decimal"/>
+      <w:lvlText w:val="%4."/>
+      <w:lvlJc w:val="left"/>
+      <w:pPr>
+        <w:ind w:left="3600" w:hanging="360"/>
+      </w:pPr>
+    </w:lvl>
+    <w:lvl w:ilvl="4" w:tplc="48090019" w:tentative="1">
+      <w:start w:val="1"/>
+      <w:numFmt w:val="lowerLetter"/>
+      <w:lvlText w:val="%5."/>
+      <w:lvlJc w:val="left"/>
+      <w:pPr>
+        <w:ind w:left="4320" w:hanging="360"/>
+      </w:pPr>
+    </w:lvl>
+    <w:lvl w:ilvl="5" w:tplc="4809001B" w:tentative="1">
+      <w:start w:val="1"/>
+      <w:numFmt w:val="lowerRoman"/>
+      <w:lvlText w:val="%6."/>
+      <w:lvlJc w:val="right"/>
+      <w:pPr>
+        <w:ind w:left="5040" w:hanging="180"/>
+      </w:pPr>
+    </w:lvl>
+    <w:lvl w:ilvl="6" w:tplc="4809000F" w:tentative="1">
+      <w:start w:val="1"/>
+      <w:numFmt w:val="decimal"/>
+      <w:lvlText w:val="%7."/>
+      <w:lvlJc w:val="left"/>
+      <w:pPr>
+        <w:ind w:left="5760" w:hanging="360"/>
+      </w:pPr>
+    </w:lvl>
+    <w:lvl w:ilvl="7" w:tplc="48090019" w:tentative="1">
+      <w:start w:val="1"/>
+      <w:numFmt w:val="lowerLetter"/>
+      <w:lvlText w:val="%8."/>
+      <w:lvlJc w:val="left"/>
+      <w:pPr>
+        <w:ind w:left="6480" w:hanging="360"/>
+      </w:pPr>
+    </w:lvl>
+    <w:lvl w:ilvl="8" w:tplc="4809001B" w:tentative="1">
+      <w:start w:val="1"/>
+      <w:numFmt w:val="lowerRoman"/>
+      <w:lvlText w:val="%9."/>
+      <w:lvlJc w:val="right"/>
+      <w:pPr>
+        <w:ind w:left="7200" w:hanging="180"/>
+      </w:pPr>
+    </w:lvl>
+  </w:abstractNum>
+  <w:abstractNum w:abstractNumId="1" w15:restartNumberingAfterBreak="0">
+    <w:nsid w:val="14454F50"/>
+    <w:multiLevelType w:val="hybridMultilevel"/>
+    <w:tmpl w:val="FFF63CDE"/>
+    <w:lvl w:ilvl="0" w:tplc="48090001">
+      <w:start w:val="1"/>
+      <w:numFmt w:val="bullet"/>
+      <w:lvlText w:val=""/>
+      <w:lvlJc w:val="left"/>
+      <w:pPr>
+        <w:ind w:left="1440" w:hanging="360"/>
+      </w:pPr>
+      <w:rPr>
+        <w:rFonts w:ascii="Symbol" w:hAnsi="Symbol" w:hint="default"/>
+      </w:rPr>
+    </w:lvl>
+    <w:lvl w:ilvl="1" w:tplc="48090003" w:tentative="1">
+      <w:start w:val="1"/>
+      <w:numFmt w:val="bullet"/>
+      <w:lvlText w:val="o"/>
+      <w:lvlJc w:val="left"/>
+      <w:pPr>
+        <w:ind w:left="2160" w:hanging="360"/>
+      </w:pPr>
+      <w:rPr>
+        <w:rFonts w:ascii="Courier New" w:hAnsi="Courier New" w:cs="Courier New" w:hint="default"/>
+      </w:rPr>
+    </w:lvl>
+    <w:lvl w:ilvl="2" w:tplc="48090005" w:tentative="1">
+      <w:start w:val="1"/>
+      <w:numFmt w:val="bullet"/>
+      <w:lvlText w:val=""/>
+      <w:lvlJc w:val="left"/>
+      <w:pPr>
+        <w:ind w:left="2880" w:hanging="360"/>
+      </w:pPr>
+      <w:rPr>
+        <w:rFonts w:ascii="Wingdings" w:hAnsi="Wingdings" w:hint="default"/>
+      </w:rPr>
+    </w:lvl>
+    <w:lvl w:ilvl="3" w:tplc="48090001" w:tentative="1">
+      <w:start w:val="1"/>
+      <w:numFmt w:val="bullet"/>
+      <w:lvlText w:val=""/>
+      <w:lvlJc w:val="left"/>
+      <w:pPr>
+        <w:ind w:left="3600" w:hanging="360"/>
+      </w:pPr>
+      <w:rPr>
+        <w:rFonts w:ascii="Symbol" w:hAnsi="Symbol" w:hint="default"/>
+      </w:rPr>
+    </w:lvl>
+    <w:lvl w:ilvl="4" w:tplc="48090003" w:tentative="1">
+      <w:start w:val="1"/>
+      <w:numFmt w:val="bullet"/>
+      <w:lvlText w:val="o"/>
+      <w:lvlJc w:val="left"/>
+      <w:pPr>
+        <w:ind w:left="4320" w:hanging="360"/>
+      </w:pPr>
+      <w:rPr>
+        <w:rFonts w:ascii="Courier New" w:hAnsi="Courier New" w:cs="Courier New" w:hint="default"/>
+      </w:rPr>
+    </w:lvl>
+    <w:lvl w:ilvl="5" w:tplc="48090005" w:tentative="1">
+      <w:start w:val="1"/>
+      <w:numFmt w:val="bullet"/>
+      <w:lvlText w:val=""/>
+      <w:lvlJc w:val="left"/>
+      <w:pPr>
+        <w:ind w:left="5040" w:hanging="360"/>
+      </w:pPr>
+      <w:rPr>
+        <w:rFonts w:ascii="Wingdings" w:hAnsi="Wingdings" w:hint="default"/>
+      </w:rPr>
+    </w:lvl>
+    <w:lvl w:ilvl="6" w:tplc="48090001" w:tentative="1">
+      <w:start w:val="1"/>
+      <w:numFmt w:val="bullet"/>
+      <w:lvlText w:val=""/>
+      <w:lvlJc w:val="left"/>
+      <w:pPr>
+        <w:ind w:left="5760" w:hanging="360"/>
+      </w:pPr>
+      <w:rPr>
+        <w:rFonts w:ascii="Symbol" w:hAnsi="Symbol" w:hint="default"/>
+      </w:rPr>
+    </w:lvl>
+    <w:lvl w:ilvl="7" w:tplc="48090003" w:tentative="1">
+      <w:start w:val="1"/>
+      <w:numFmt w:val="bullet"/>
+      <w:lvlText w:val="o"/>
+      <w:lvlJc w:val="left"/>
+      <w:pPr>
+        <w:ind w:left="6480" w:hanging="360"/>
+      </w:pPr>
+      <w:rPr>
+        <w:rFonts w:ascii="Courier New" w:hAnsi="Courier New" w:cs="Courier New" w:hint="default"/>
+      </w:rPr>
+    </w:lvl>
+    <w:lvl w:ilvl="8" w:tplc="48090005" w:tentative="1">
+      <w:start w:val="1"/>
+      <w:numFmt w:val="bullet"/>
+      <w:lvlText w:val=""/>
+      <w:lvlJc w:val="left"/>
+      <w:pPr>
+        <w:ind w:left="7200" w:hanging="360"/>
+      </w:pPr>
+      <w:rPr>
+        <w:rFonts w:ascii="Wingdings" w:hAnsi="Wingdings" w:hint="default"/>
+      </w:rPr>
+    </w:lvl>
+  </w:abstractNum>
+  <w:abstractNum w:abstractNumId="2" w15:restartNumberingAfterBreak="0">
     <w:nsid w:val="1AAA14E8"/>
     <w:multiLevelType w:val="hybridMultilevel"/>
     <w:tmpl w:val="4DFE7050"/>
@@ -3162,7 +4569,7 @@
       </w:pPr>
     </w:lvl>
   </w:abstractNum>
-  <w:abstractNum w:abstractNumId="1">
+  <w:abstractNum w:abstractNumId="3" w15:restartNumberingAfterBreak="0">
     <w:nsid w:val="20AA4F54"/>
     <w:multiLevelType w:val="hybridMultilevel"/>
     <w:tmpl w:val="CF3CB0BE"/>
@@ -3251,7 +4658,93 @@
       </w:pPr>
     </w:lvl>
   </w:abstractNum>
-  <w:abstractNum w:abstractNumId="2">
+  <w:abstractNum w:abstractNumId="4" w15:restartNumberingAfterBreak="0">
+    <w:nsid w:val="2177174F"/>
+    <w:multiLevelType w:val="hybridMultilevel"/>
+    <w:tmpl w:val="B16CF2DA"/>
+    <w:lvl w:ilvl="0" w:tplc="4809000F">
+      <w:start w:val="1"/>
+      <w:numFmt w:val="decimal"/>
+      <w:lvlText w:val="%1."/>
+      <w:lvlJc w:val="left"/>
+      <w:pPr>
+        <w:ind w:left="1440" w:hanging="360"/>
+      </w:pPr>
+    </w:lvl>
+    <w:lvl w:ilvl="1" w:tplc="48090019" w:tentative="1">
+      <w:start w:val="1"/>
+      <w:numFmt w:val="lowerLetter"/>
+      <w:lvlText w:val="%2."/>
+      <w:lvlJc w:val="left"/>
+      <w:pPr>
+        <w:ind w:left="2160" w:hanging="360"/>
+      </w:pPr>
+    </w:lvl>
+    <w:lvl w:ilvl="2" w:tplc="4809001B" w:tentative="1">
+      <w:start w:val="1"/>
+      <w:numFmt w:val="lowerRoman"/>
+      <w:lvlText w:val="%3."/>
+      <w:lvlJc w:val="right"/>
+      <w:pPr>
+        <w:ind w:left="2880" w:hanging="180"/>
+      </w:pPr>
+    </w:lvl>
+    <w:lvl w:ilvl="3" w:tplc="4809000F" w:tentative="1">
+      <w:start w:val="1"/>
+      <w:numFmt w:val="decimal"/>
+      <w:lvlText w:val="%4."/>
+      <w:lvlJc w:val="left"/>
+      <w:pPr>
+        <w:ind w:left="3600" w:hanging="360"/>
+      </w:pPr>
+    </w:lvl>
+    <w:lvl w:ilvl="4" w:tplc="48090019" w:tentative="1">
+      <w:start w:val="1"/>
+      <w:numFmt w:val="lowerLetter"/>
+      <w:lvlText w:val="%5."/>
+      <w:lvlJc w:val="left"/>
+      <w:pPr>
+        <w:ind w:left="4320" w:hanging="360"/>
+      </w:pPr>
+    </w:lvl>
+    <w:lvl w:ilvl="5" w:tplc="4809001B" w:tentative="1">
+      <w:start w:val="1"/>
+      <w:numFmt w:val="lowerRoman"/>
+      <w:lvlText w:val="%6."/>
+      <w:lvlJc w:val="right"/>
+      <w:pPr>
+        <w:ind w:left="5040" w:hanging="180"/>
+      </w:pPr>
+    </w:lvl>
+    <w:lvl w:ilvl="6" w:tplc="4809000F" w:tentative="1">
+      <w:start w:val="1"/>
+      <w:numFmt w:val="decimal"/>
+      <w:lvlText w:val="%7."/>
+      <w:lvlJc w:val="left"/>
+      <w:pPr>
+        <w:ind w:left="5760" w:hanging="360"/>
+      </w:pPr>
+    </w:lvl>
+    <w:lvl w:ilvl="7" w:tplc="48090019" w:tentative="1">
+      <w:start w:val="1"/>
+      <w:numFmt w:val="lowerLetter"/>
+      <w:lvlText w:val="%8."/>
+      <w:lvlJc w:val="left"/>
+      <w:pPr>
+        <w:ind w:left="6480" w:hanging="360"/>
+      </w:pPr>
+    </w:lvl>
+    <w:lvl w:ilvl="8" w:tplc="4809001B" w:tentative="1">
+      <w:start w:val="1"/>
+      <w:numFmt w:val="lowerRoman"/>
+      <w:lvlText w:val="%9."/>
+      <w:lvlJc w:val="right"/>
+      <w:pPr>
+        <w:ind w:left="7200" w:hanging="180"/>
+      </w:pPr>
+    </w:lvl>
+  </w:abstractNum>
+  <w:abstractNum w:abstractNumId="5" w15:restartNumberingAfterBreak="0">
     <w:nsid w:val="3A394B5F"/>
     <w:multiLevelType w:val="hybridMultilevel"/>
     <w:tmpl w:val="33161938"/>
@@ -3340,7 +4833,7 @@
       </w:pPr>
     </w:lvl>
   </w:abstractNum>
-  <w:abstractNum w:abstractNumId="3">
+  <w:abstractNum w:abstractNumId="6" w15:restartNumberingAfterBreak="0">
     <w:nsid w:val="5B522C55"/>
     <w:multiLevelType w:val="hybridMultilevel"/>
     <w:tmpl w:val="B5F05C22"/>
@@ -3453,7 +4946,120 @@
       </w:rPr>
     </w:lvl>
   </w:abstractNum>
-  <w:abstractNum w:abstractNumId="4">
+  <w:abstractNum w:abstractNumId="7" w15:restartNumberingAfterBreak="0">
+    <w:nsid w:val="76F14D3D"/>
+    <w:multiLevelType w:val="hybridMultilevel"/>
+    <w:tmpl w:val="98C8A19A"/>
+    <w:lvl w:ilvl="0" w:tplc="48090001">
+      <w:start w:val="1"/>
+      <w:numFmt w:val="bullet"/>
+      <w:lvlText w:val=""/>
+      <w:lvlJc w:val="left"/>
+      <w:pPr>
+        <w:ind w:left="720" w:hanging="360"/>
+      </w:pPr>
+      <w:rPr>
+        <w:rFonts w:ascii="Symbol" w:hAnsi="Symbol" w:hint="default"/>
+      </w:rPr>
+    </w:lvl>
+    <w:lvl w:ilvl="1" w:tplc="48090003" w:tentative="1">
+      <w:start w:val="1"/>
+      <w:numFmt w:val="bullet"/>
+      <w:lvlText w:val="o"/>
+      <w:lvlJc w:val="left"/>
+      <w:pPr>
+        <w:ind w:left="1440" w:hanging="360"/>
+      </w:pPr>
+      <w:rPr>
+        <w:rFonts w:ascii="Courier New" w:hAnsi="Courier New" w:cs="Courier New" w:hint="default"/>
+      </w:rPr>
+    </w:lvl>
+    <w:lvl w:ilvl="2" w:tplc="48090005" w:tentative="1">
+      <w:start w:val="1"/>
+      <w:numFmt w:val="bullet"/>
+      <w:lvlText w:val=""/>
+      <w:lvlJc w:val="left"/>
+      <w:pPr>
+        <w:ind w:left="2160" w:hanging="360"/>
+      </w:pPr>
+      <w:rPr>
+        <w:rFonts w:ascii="Wingdings" w:hAnsi="Wingdings" w:hint="default"/>
+      </w:rPr>
+    </w:lvl>
+    <w:lvl w:ilvl="3" w:tplc="48090001" w:tentative="1">
+      <w:start w:val="1"/>
+      <w:numFmt w:val="bullet"/>
+      <w:lvlText w:val=""/>
+      <w:lvlJc w:val="left"/>
+      <w:pPr>
+        <w:ind w:left="2880" w:hanging="360"/>
+      </w:pPr>
+      <w:rPr>
+        <w:rFonts w:ascii="Symbol" w:hAnsi="Symbol" w:hint="default"/>
+      </w:rPr>
+    </w:lvl>
+    <w:lvl w:ilvl="4" w:tplc="48090003" w:tentative="1">
+      <w:start w:val="1"/>
+      <w:numFmt w:val="bullet"/>
+      <w:lvlText w:val="o"/>
+      <w:lvlJc w:val="left"/>
+      <w:pPr>
+        <w:ind w:left="3600" w:hanging="360"/>
+      </w:pPr>
+      <w:rPr>
+        <w:rFonts w:ascii="Courier New" w:hAnsi="Courier New" w:cs="Courier New" w:hint="default"/>
+      </w:rPr>
+    </w:lvl>
+    <w:lvl w:ilvl="5" w:tplc="48090005" w:tentative="1">
+      <w:start w:val="1"/>
+      <w:numFmt w:val="bullet"/>
+      <w:lvlText w:val=""/>
+      <w:lvlJc w:val="left"/>
+      <w:pPr>
+        <w:ind w:left="4320" w:hanging="360"/>
+      </w:pPr>
+      <w:rPr>
+        <w:rFonts w:ascii="Wingdings" w:hAnsi="Wingdings" w:hint="default"/>
+      </w:rPr>
+    </w:lvl>
+    <w:lvl w:ilvl="6" w:tplc="48090001" w:tentative="1">
+      <w:start w:val="1"/>
+      <w:numFmt w:val="bullet"/>
+      <w:lvlText w:val=""/>
+      <w:lvlJc w:val="left"/>
+      <w:pPr>
+        <w:ind w:left="5040" w:hanging="360"/>
+      </w:pPr>
+      <w:rPr>
+        <w:rFonts w:ascii="Symbol" w:hAnsi="Symbol" w:hint="default"/>
+      </w:rPr>
+    </w:lvl>
+    <w:lvl w:ilvl="7" w:tplc="48090003" w:tentative="1">
+      <w:start w:val="1"/>
+      <w:numFmt w:val="bullet"/>
+      <w:lvlText w:val="o"/>
+      <w:lvlJc w:val="left"/>
+      <w:pPr>
+        <w:ind w:left="5760" w:hanging="360"/>
+      </w:pPr>
+      <w:rPr>
+        <w:rFonts w:ascii="Courier New" w:hAnsi="Courier New" w:cs="Courier New" w:hint="default"/>
+      </w:rPr>
+    </w:lvl>
+    <w:lvl w:ilvl="8" w:tplc="48090005" w:tentative="1">
+      <w:start w:val="1"/>
+      <w:numFmt w:val="bullet"/>
+      <w:lvlText w:val=""/>
+      <w:lvlJc w:val="left"/>
+      <w:pPr>
+        <w:ind w:left="6480" w:hanging="360"/>
+      </w:pPr>
+      <w:rPr>
+        <w:rFonts w:ascii="Wingdings" w:hAnsi="Wingdings" w:hint="default"/>
+      </w:rPr>
+    </w:lvl>
+  </w:abstractNum>
+  <w:abstractNum w:abstractNumId="8" w15:restartNumberingAfterBreak="0">
     <w:nsid w:val="79FA3874"/>
     <w:multiLevelType w:val="hybridMultilevel"/>
     <w:tmpl w:val="5E16DC22"/>
@@ -3543,25 +5149,37 @@
     </w:lvl>
   </w:abstractNum>
   <w:num w:numId="1">
+    <w:abstractNumId w:val="5"/>
+  </w:num>
+  <w:num w:numId="2">
+    <w:abstractNumId w:val="8"/>
+  </w:num>
+  <w:num w:numId="3">
+    <w:abstractNumId w:val="3"/>
+  </w:num>
+  <w:num w:numId="4">
     <w:abstractNumId w:val="2"/>
   </w:num>
-  <w:num w:numId="2">
+  <w:num w:numId="5">
+    <w:abstractNumId w:val="6"/>
+  </w:num>
+  <w:num w:numId="6">
+    <w:abstractNumId w:val="1"/>
+  </w:num>
+  <w:num w:numId="7">
+    <w:abstractNumId w:val="7"/>
+  </w:num>
+  <w:num w:numId="8">
     <w:abstractNumId w:val="4"/>
   </w:num>
-  <w:num w:numId="3">
-    <w:abstractNumId w:val="1"/>
-  </w:num>
-  <w:num w:numId="4">
+  <w:num w:numId="9">
     <w:abstractNumId w:val="0"/>
-  </w:num>
-  <w:num w:numId="5">
-    <w:abstractNumId w:val="3"/>
   </w:num>
 </w:numbering>
 </file>
 
 <file path=word/styles.xml><?xml version="1.0" encoding="utf-8"?>
-<w:styles xmlns:r="http://schemas.openxmlformats.org/officeDocument/2006/relationships" xmlns:w="http://schemas.openxmlformats.org/wordprocessingml/2006/main">
+<w:styles xmlns:mc="http://schemas.openxmlformats.org/markup-compatibility/2006" xmlns:r="http://schemas.openxmlformats.org/officeDocument/2006/relationships" xmlns:w="http://schemas.openxmlformats.org/wordprocessingml/2006/main" xmlns:w14="http://schemas.microsoft.com/office/word/2010/wordml" xmlns:w15="http://schemas.microsoft.com/office/word/2012/wordml" xmlns:w16se="http://schemas.microsoft.com/office/word/2015/wordml/symex" mc:Ignorable="w14 w15 w16se">
   <w:docDefaults>
     <w:rPrDefault>
       <w:rPr>
@@ -3577,144 +5195,378 @@
       </w:pPr>
     </w:pPrDefault>
   </w:docDefaults>
-  <w:latentStyles w:defLockedState="0" w:defUIPriority="99" w:defSemiHidden="1" w:defUnhideWhenUsed="1" w:defQFormat="0" w:count="267">
-    <w:lsdException w:name="Normal" w:semiHidden="0" w:uiPriority="0" w:unhideWhenUsed="0" w:qFormat="1"/>
-    <w:lsdException w:name="heading 1" w:semiHidden="0" w:uiPriority="9" w:unhideWhenUsed="0" w:qFormat="1"/>
-    <w:lsdException w:name="heading 2" w:uiPriority="9" w:qFormat="1"/>
-    <w:lsdException w:name="heading 3" w:uiPriority="9" w:qFormat="1"/>
-    <w:lsdException w:name="heading 4" w:uiPriority="9" w:qFormat="1"/>
-    <w:lsdException w:name="heading 5" w:uiPriority="9" w:qFormat="1"/>
-    <w:lsdException w:name="heading 6" w:uiPriority="9" w:qFormat="1"/>
-    <w:lsdException w:name="heading 7" w:uiPriority="9" w:qFormat="1"/>
-    <w:lsdException w:name="heading 8" w:uiPriority="9" w:qFormat="1"/>
-    <w:lsdException w:name="heading 9" w:uiPriority="9" w:qFormat="1"/>
-    <w:lsdException w:name="toc 1" w:uiPriority="39"/>
-    <w:lsdException w:name="toc 2" w:uiPriority="39"/>
-    <w:lsdException w:name="toc 3" w:uiPriority="39"/>
-    <w:lsdException w:name="toc 4" w:uiPriority="39"/>
-    <w:lsdException w:name="toc 5" w:uiPriority="39"/>
-    <w:lsdException w:name="toc 6" w:uiPriority="39"/>
-    <w:lsdException w:name="toc 7" w:uiPriority="39"/>
-    <w:lsdException w:name="toc 8" w:uiPriority="39"/>
-    <w:lsdException w:name="toc 9" w:uiPriority="39"/>
-    <w:lsdException w:name="caption" w:uiPriority="35" w:qFormat="1"/>
-    <w:lsdException w:name="Title" w:semiHidden="0" w:uiPriority="10" w:unhideWhenUsed="0" w:qFormat="1"/>
-    <w:lsdException w:name="Default Paragraph Font" w:uiPriority="1"/>
-    <w:lsdException w:name="Subtitle" w:semiHidden="0" w:uiPriority="11" w:unhideWhenUsed="0" w:qFormat="1"/>
-    <w:lsdException w:name="Strong" w:semiHidden="0" w:uiPriority="22" w:unhideWhenUsed="0" w:qFormat="1"/>
-    <w:lsdException w:name="Emphasis" w:semiHidden="0" w:uiPriority="20" w:unhideWhenUsed="0" w:qFormat="1"/>
-    <w:lsdException w:name="Table Grid" w:semiHidden="0" w:uiPriority="59" w:unhideWhenUsed="0"/>
-    <w:lsdException w:name="Placeholder Text" w:unhideWhenUsed="0"/>
-    <w:lsdException w:name="No Spacing" w:semiHidden="0" w:uiPriority="1" w:unhideWhenUsed="0" w:qFormat="1"/>
-    <w:lsdException w:name="Light Shading" w:semiHidden="0" w:uiPriority="60" w:unhideWhenUsed="0"/>
-    <w:lsdException w:name="Light List" w:semiHidden="0" w:uiPriority="61" w:unhideWhenUsed="0"/>
-    <w:lsdException w:name="Light Grid" w:semiHidden="0" w:uiPriority="62" w:unhideWhenUsed="0"/>
-    <w:lsdException w:name="Medium Shading 1" w:semiHidden="0" w:uiPriority="63" w:unhideWhenUsed="0"/>
-    <w:lsdException w:name="Medium Shading 2" w:semiHidden="0" w:uiPriority="64" w:unhideWhenUsed="0"/>
-    <w:lsdException w:name="Medium List 1" w:semiHidden="0" w:uiPriority="65" w:unhideWhenUsed="0"/>
-    <w:lsdException w:name="Medium List 2" w:semiHidden="0" w:uiPriority="66" w:unhideWhenUsed="0"/>
-    <w:lsdException w:name="Medium Grid 1" w:semiHidden="0" w:uiPriority="67" w:unhideWhenUsed="0"/>
-    <w:lsdException w:name="Medium Grid 2" w:semiHidden="0" w:uiPriority="68" w:unhideWhenUsed="0"/>
-    <w:lsdException w:name="Medium Grid 3" w:semiHidden="0" w:uiPriority="69" w:unhideWhenUsed="0"/>
-    <w:lsdException w:name="Dark List" w:semiHidden="0" w:uiPriority="70" w:unhideWhenUsed="0"/>
-    <w:lsdException w:name="Colorful Shading" w:semiHidden="0" w:uiPriority="71" w:unhideWhenUsed="0"/>
-    <w:lsdException w:name="Colorful List" w:semiHidden="0" w:uiPriority="72" w:unhideWhenUsed="0"/>
-    <w:lsdException w:name="Colorful Grid" w:semiHidden="0" w:uiPriority="73" w:unhideWhenUsed="0"/>
-    <w:lsdException w:name="Light Shading Accent 1" w:semiHidden="0" w:uiPriority="60" w:unhideWhenUsed="0"/>
-    <w:lsdException w:name="Light List Accent 1" w:semiHidden="0" w:uiPriority="61" w:unhideWhenUsed="0"/>
-    <w:lsdException w:name="Light Grid Accent 1" w:semiHidden="0" w:uiPriority="62" w:unhideWhenUsed="0"/>
-    <w:lsdException w:name="Medium Shading 1 Accent 1" w:semiHidden="0" w:uiPriority="63" w:unhideWhenUsed="0"/>
-    <w:lsdException w:name="Medium Shading 2 Accent 1" w:semiHidden="0" w:uiPriority="64" w:unhideWhenUsed="0"/>
-    <w:lsdException w:name="Medium List 1 Accent 1" w:semiHidden="0" w:uiPriority="65" w:unhideWhenUsed="0"/>
-    <w:lsdException w:name="Revision" w:unhideWhenUsed="0"/>
-    <w:lsdException w:name="List Paragraph" w:semiHidden="0" w:uiPriority="34" w:unhideWhenUsed="0" w:qFormat="1"/>
-    <w:lsdException w:name="Quote" w:semiHidden="0" w:uiPriority="29" w:unhideWhenUsed="0" w:qFormat="1"/>
-    <w:lsdException w:name="Intense Quote" w:semiHidden="0" w:uiPriority="30" w:unhideWhenUsed="0" w:qFormat="1"/>
-    <w:lsdException w:name="Medium List 2 Accent 1" w:semiHidden="0" w:uiPriority="66" w:unhideWhenUsed="0"/>
-    <w:lsdException w:name="Medium Grid 1 Accent 1" w:semiHidden="0" w:uiPriority="67" w:unhideWhenUsed="0"/>
-    <w:lsdException w:name="Medium Grid 2 Accent 1" w:semiHidden="0" w:uiPriority="68" w:unhideWhenUsed="0"/>
-    <w:lsdException w:name="Medium Grid 3 Accent 1" w:semiHidden="0" w:uiPriority="69" w:unhideWhenUsed="0"/>
-    <w:lsdException w:name="Dark List Accent 1" w:semiHidden="0" w:uiPriority="70" w:unhideWhenUsed="0"/>
-    <w:lsdException w:name="Colorful Shading Accent 1" w:semiHidden="0" w:uiPriority="71" w:unhideWhenUsed="0"/>
-    <w:lsdException w:name="Colorful List Accent 1" w:semiHidden="0" w:uiPriority="72" w:unhideWhenUsed="0"/>
-    <w:lsdException w:name="Colorful Grid Accent 1" w:semiHidden="0" w:uiPriority="73" w:unhideWhenUsed="0"/>
-    <w:lsdException w:name="Light Shading Accent 2" w:semiHidden="0" w:uiPriority="60" w:unhideWhenUsed="0"/>
-    <w:lsdException w:name="Light List Accent 2" w:semiHidden="0" w:uiPriority="61" w:unhideWhenUsed="0"/>
-    <w:lsdException w:name="Light Grid Accent 2" w:semiHidden="0" w:uiPriority="62" w:unhideWhenUsed="0"/>
-    <w:lsdException w:name="Medium Shading 1 Accent 2" w:semiHidden="0" w:uiPriority="63" w:unhideWhenUsed="0"/>
-    <w:lsdException w:name="Medium Shading 2 Accent 2" w:semiHidden="0" w:uiPriority="64" w:unhideWhenUsed="0"/>
-    <w:lsdException w:name="Medium List 1 Accent 2" w:semiHidden="0" w:uiPriority="65" w:unhideWhenUsed="0"/>
-    <w:lsdException w:name="Medium List 2 Accent 2" w:semiHidden="0" w:uiPriority="66" w:unhideWhenUsed="0"/>
-    <w:lsdException w:name="Medium Grid 1 Accent 2" w:semiHidden="0" w:uiPriority="67" w:unhideWhenUsed="0"/>
-    <w:lsdException w:name="Medium Grid 2 Accent 2" w:semiHidden="0" w:uiPriority="68" w:unhideWhenUsed="0"/>
-    <w:lsdException w:name="Medium Grid 3 Accent 2" w:semiHidden="0" w:uiPriority="69" w:unhideWhenUsed="0"/>
-    <w:lsdException w:name="Dark List Accent 2" w:semiHidden="0" w:uiPriority="70" w:unhideWhenUsed="0"/>
-    <w:lsdException w:name="Colorful Shading Accent 2" w:semiHidden="0" w:uiPriority="71" w:unhideWhenUsed="0"/>
-    <w:lsdException w:name="Colorful List Accent 2" w:semiHidden="0" w:uiPriority="72" w:unhideWhenUsed="0"/>
-    <w:lsdException w:name="Colorful Grid Accent 2" w:semiHidden="0" w:uiPriority="73" w:unhideWhenUsed="0"/>
-    <w:lsdException w:name="Light Shading Accent 3" w:semiHidden="0" w:uiPriority="60" w:unhideWhenUsed="0"/>
-    <w:lsdException w:name="Light List Accent 3" w:semiHidden="0" w:uiPriority="61" w:unhideWhenUsed="0"/>
-    <w:lsdException w:name="Light Grid Accent 3" w:semiHidden="0" w:uiPriority="62" w:unhideWhenUsed="0"/>
-    <w:lsdException w:name="Medium Shading 1 Accent 3" w:semiHidden="0" w:uiPriority="63" w:unhideWhenUsed="0"/>
-    <w:lsdException w:name="Medium Shading 2 Accent 3" w:semiHidden="0" w:uiPriority="64" w:unhideWhenUsed="0"/>
-    <w:lsdException w:name="Medium List 1 Accent 3" w:semiHidden="0" w:uiPriority="65" w:unhideWhenUsed="0"/>
-    <w:lsdException w:name="Medium List 2 Accent 3" w:semiHidden="0" w:uiPriority="66" w:unhideWhenUsed="0"/>
-    <w:lsdException w:name="Medium Grid 1 Accent 3" w:semiHidden="0" w:uiPriority="67" w:unhideWhenUsed="0"/>
-    <w:lsdException w:name="Medium Grid 2 Accent 3" w:semiHidden="0" w:uiPriority="68" w:unhideWhenUsed="0"/>
-    <w:lsdException w:name="Medium Grid 3 Accent 3" w:semiHidden="0" w:uiPriority="69" w:unhideWhenUsed="0"/>
-    <w:lsdException w:name="Dark List Accent 3" w:semiHidden="0" w:uiPriority="70" w:unhideWhenUsed="0"/>
-    <w:lsdException w:name="Colorful Shading Accent 3" w:semiHidden="0" w:uiPriority="71" w:unhideWhenUsed="0"/>
-    <w:lsdException w:name="Colorful List Accent 3" w:semiHidden="0" w:uiPriority="72" w:unhideWhenUsed="0"/>
-    <w:lsdException w:name="Colorful Grid Accent 3" w:semiHidden="0" w:uiPriority="73" w:unhideWhenUsed="0"/>
-    <w:lsdException w:name="Light Shading Accent 4" w:semiHidden="0" w:uiPriority="60" w:unhideWhenUsed="0"/>
-    <w:lsdException w:name="Light List Accent 4" w:semiHidden="0" w:uiPriority="61" w:unhideWhenUsed="0"/>
-    <w:lsdException w:name="Light Grid Accent 4" w:semiHidden="0" w:uiPriority="62" w:unhideWhenUsed="0"/>
-    <w:lsdException w:name="Medium Shading 1 Accent 4" w:semiHidden="0" w:uiPriority="63" w:unhideWhenUsed="0"/>
-    <w:lsdException w:name="Medium Shading 2 Accent 4" w:semiHidden="0" w:uiPriority="64" w:unhideWhenUsed="0"/>
-    <w:lsdException w:name="Medium List 1 Accent 4" w:semiHidden="0" w:uiPriority="65" w:unhideWhenUsed="0"/>
-    <w:lsdException w:name="Medium List 2 Accent 4" w:semiHidden="0" w:uiPriority="66" w:unhideWhenUsed="0"/>
-    <w:lsdException w:name="Medium Grid 1 Accent 4" w:semiHidden="0" w:uiPriority="67" w:unhideWhenUsed="0"/>
-    <w:lsdException w:name="Medium Grid 2 Accent 4" w:semiHidden="0" w:uiPriority="68" w:unhideWhenUsed="0"/>
-    <w:lsdException w:name="Medium Grid 3 Accent 4" w:semiHidden="0" w:uiPriority="69" w:unhideWhenUsed="0"/>
-    <w:lsdException w:name="Dark List Accent 4" w:semiHidden="0" w:uiPriority="70" w:unhideWhenUsed="0"/>
-    <w:lsdException w:name="Colorful Shading Accent 4" w:semiHidden="0" w:uiPriority="71" w:unhideWhenUsed="0"/>
-    <w:lsdException w:name="Colorful List Accent 4" w:semiHidden="0" w:uiPriority="72" w:unhideWhenUsed="0"/>
-    <w:lsdException w:name="Colorful Grid Accent 4" w:semiHidden="0" w:uiPriority="73" w:unhideWhenUsed="0"/>
-    <w:lsdException w:name="Light Shading Accent 5" w:semiHidden="0" w:uiPriority="60" w:unhideWhenUsed="0"/>
-    <w:lsdException w:name="Light List Accent 5" w:semiHidden="0" w:uiPriority="61" w:unhideWhenUsed="0"/>
-    <w:lsdException w:name="Light Grid Accent 5" w:semiHidden="0" w:uiPriority="62" w:unhideWhenUsed="0"/>
-    <w:lsdException w:name="Medium Shading 1 Accent 5" w:semiHidden="0" w:uiPriority="63" w:unhideWhenUsed="0"/>
-    <w:lsdException w:name="Medium Shading 2 Accent 5" w:semiHidden="0" w:uiPriority="64" w:unhideWhenUsed="0"/>
-    <w:lsdException w:name="Medium List 1 Accent 5" w:semiHidden="0" w:uiPriority="65" w:unhideWhenUsed="0"/>
-    <w:lsdException w:name="Medium List 2 Accent 5" w:semiHidden="0" w:uiPriority="66" w:unhideWhenUsed="0"/>
-    <w:lsdException w:name="Medium Grid 1 Accent 5" w:semiHidden="0" w:uiPriority="67" w:unhideWhenUsed="0"/>
-    <w:lsdException w:name="Medium Grid 2 Accent 5" w:semiHidden="0" w:uiPriority="68" w:unhideWhenUsed="0"/>
-    <w:lsdException w:name="Medium Grid 3 Accent 5" w:semiHidden="0" w:uiPriority="69" w:unhideWhenUsed="0"/>
-    <w:lsdException w:name="Dark List Accent 5" w:semiHidden="0" w:uiPriority="70" w:unhideWhenUsed="0"/>
-    <w:lsdException w:name="Colorful Shading Accent 5" w:semiHidden="0" w:uiPriority="71" w:unhideWhenUsed="0"/>
-    <w:lsdException w:name="Colorful List Accent 5" w:semiHidden="0" w:uiPriority="72" w:unhideWhenUsed="0"/>
-    <w:lsdException w:name="Colorful Grid Accent 5" w:semiHidden="0" w:uiPriority="73" w:unhideWhenUsed="0"/>
-    <w:lsdException w:name="Light Shading Accent 6" w:semiHidden="0" w:uiPriority="60" w:unhideWhenUsed="0"/>
-    <w:lsdException w:name="Light List Accent 6" w:semiHidden="0" w:uiPriority="61" w:unhideWhenUsed="0"/>
-    <w:lsdException w:name="Light Grid Accent 6" w:semiHidden="0" w:uiPriority="62" w:unhideWhenUsed="0"/>
-    <w:lsdException w:name="Medium Shading 1 Accent 6" w:semiHidden="0" w:uiPriority="63" w:unhideWhenUsed="0"/>
-    <w:lsdException w:name="Medium Shading 2 Accent 6" w:semiHidden="0" w:uiPriority="64" w:unhideWhenUsed="0"/>
-    <w:lsdException w:name="Medium List 1 Accent 6" w:semiHidden="0" w:uiPriority="65" w:unhideWhenUsed="0"/>
-    <w:lsdException w:name="Medium List 2 Accent 6" w:semiHidden="0" w:uiPriority="66" w:unhideWhenUsed="0"/>
-    <w:lsdException w:name="Medium Grid 1 Accent 6" w:semiHidden="0" w:uiPriority="67" w:unhideWhenUsed="0"/>
-    <w:lsdException w:name="Medium Grid 2 Accent 6" w:semiHidden="0" w:uiPriority="68" w:unhideWhenUsed="0"/>
-    <w:lsdException w:name="Medium Grid 3 Accent 6" w:semiHidden="0" w:uiPriority="69" w:unhideWhenUsed="0"/>
-    <w:lsdException w:name="Dark List Accent 6" w:semiHidden="0" w:uiPriority="70" w:unhideWhenUsed="0"/>
-    <w:lsdException w:name="Colorful Shading Accent 6" w:semiHidden="0" w:uiPriority="71" w:unhideWhenUsed="0"/>
-    <w:lsdException w:name="Colorful List Accent 6" w:semiHidden="0" w:uiPriority="72" w:unhideWhenUsed="0"/>
-    <w:lsdException w:name="Colorful Grid Accent 6" w:semiHidden="0" w:uiPriority="73" w:unhideWhenUsed="0"/>
-    <w:lsdException w:name="Subtle Emphasis" w:semiHidden="0" w:uiPriority="19" w:unhideWhenUsed="0" w:qFormat="1"/>
-    <w:lsdException w:name="Intense Emphasis" w:semiHidden="0" w:uiPriority="21" w:unhideWhenUsed="0" w:qFormat="1"/>
-    <w:lsdException w:name="Subtle Reference" w:semiHidden="0" w:uiPriority="31" w:unhideWhenUsed="0" w:qFormat="1"/>
-    <w:lsdException w:name="Intense Reference" w:semiHidden="0" w:uiPriority="32" w:unhideWhenUsed="0" w:qFormat="1"/>
-    <w:lsdException w:name="Book Title" w:semiHidden="0" w:uiPriority="33" w:unhideWhenUsed="0" w:qFormat="1"/>
-    <w:lsdException w:name="Bibliography" w:uiPriority="37"/>
-    <w:lsdException w:name="TOC Heading" w:uiPriority="39" w:qFormat="1"/>
+  <w:latentStyles w:defLockedState="0" w:defUIPriority="99" w:defSemiHidden="0" w:defUnhideWhenUsed="0" w:defQFormat="0" w:count="371">
+    <w:lsdException w:name="Normal" w:uiPriority="0" w:qFormat="1"/>
+    <w:lsdException w:name="heading 1" w:uiPriority="9" w:qFormat="1"/>
+    <w:lsdException w:name="heading 2" w:semiHidden="1" w:uiPriority="9" w:unhideWhenUsed="1" w:qFormat="1"/>
+    <w:lsdException w:name="heading 3" w:semiHidden="1" w:uiPriority="9" w:unhideWhenUsed="1" w:qFormat="1"/>
+    <w:lsdException w:name="heading 4" w:semiHidden="1" w:uiPriority="9" w:unhideWhenUsed="1" w:qFormat="1"/>
+    <w:lsdException w:name="heading 5" w:semiHidden="1" w:uiPriority="9" w:unhideWhenUsed="1" w:qFormat="1"/>
+    <w:lsdException w:name="heading 6" w:semiHidden="1" w:uiPriority="9" w:unhideWhenUsed="1" w:qFormat="1"/>
+    <w:lsdException w:name="heading 7" w:semiHidden="1" w:uiPriority="9" w:unhideWhenUsed="1" w:qFormat="1"/>
+    <w:lsdException w:name="heading 8" w:semiHidden="1" w:uiPriority="9" w:unhideWhenUsed="1" w:qFormat="1"/>
+    <w:lsdException w:name="heading 9" w:semiHidden="1" w:uiPriority="9" w:unhideWhenUsed="1" w:qFormat="1"/>
+    <w:lsdException w:name="index 1" w:semiHidden="1" w:unhideWhenUsed="1"/>
+    <w:lsdException w:name="index 2" w:semiHidden="1" w:unhideWhenUsed="1"/>
+    <w:lsdException w:name="index 3" w:semiHidden="1" w:unhideWhenUsed="1"/>
+    <w:lsdException w:name="index 4" w:semiHidden="1" w:unhideWhenUsed="1"/>
+    <w:lsdException w:name="index 5" w:semiHidden="1" w:unhideWhenUsed="1"/>
+    <w:lsdException w:name="index 6" w:semiHidden="1" w:unhideWhenUsed="1"/>
+    <w:lsdException w:name="index 7" w:semiHidden="1" w:unhideWhenUsed="1"/>
+    <w:lsdException w:name="index 8" w:semiHidden="1" w:unhideWhenUsed="1"/>
+    <w:lsdException w:name="index 9" w:semiHidden="1" w:unhideWhenUsed="1"/>
+    <w:lsdException w:name="toc 1" w:semiHidden="1" w:uiPriority="39" w:unhideWhenUsed="1"/>
+    <w:lsdException w:name="toc 2" w:semiHidden="1" w:uiPriority="39" w:unhideWhenUsed="1"/>
+    <w:lsdException w:name="toc 3" w:semiHidden="1" w:uiPriority="39" w:unhideWhenUsed="1"/>
+    <w:lsdException w:name="toc 4" w:semiHidden="1" w:uiPriority="39" w:unhideWhenUsed="1"/>
+    <w:lsdException w:name="toc 5" w:semiHidden="1" w:uiPriority="39" w:unhideWhenUsed="1"/>
+    <w:lsdException w:name="toc 6" w:semiHidden="1" w:uiPriority="39" w:unhideWhenUsed="1"/>
+    <w:lsdException w:name="toc 7" w:semiHidden="1" w:uiPriority="39" w:unhideWhenUsed="1"/>
+    <w:lsdException w:name="toc 8" w:semiHidden="1" w:uiPriority="39" w:unhideWhenUsed="1"/>
+    <w:lsdException w:name="toc 9" w:semiHidden="1" w:uiPriority="39" w:unhideWhenUsed="1"/>
+    <w:lsdException w:name="Normal Indent" w:semiHidden="1" w:unhideWhenUsed="1"/>
+    <w:lsdException w:name="footnote text" w:semiHidden="1" w:unhideWhenUsed="1"/>
+    <w:lsdException w:name="annotation text" w:semiHidden="1" w:unhideWhenUsed="1"/>
+    <w:lsdException w:name="header" w:semiHidden="1" w:unhideWhenUsed="1"/>
+    <w:lsdException w:name="footer" w:semiHidden="1" w:unhideWhenUsed="1"/>
+    <w:lsdException w:name="index heading" w:semiHidden="1" w:unhideWhenUsed="1"/>
+    <w:lsdException w:name="caption" w:semiHidden="1" w:uiPriority="35" w:unhideWhenUsed="1" w:qFormat="1"/>
+    <w:lsdException w:name="table of figures" w:semiHidden="1" w:unhideWhenUsed="1"/>
+    <w:lsdException w:name="envelope address" w:semiHidden="1" w:unhideWhenUsed="1"/>
+    <w:lsdException w:name="envelope return" w:semiHidden="1" w:unhideWhenUsed="1"/>
+    <w:lsdException w:name="footnote reference" w:semiHidden="1" w:unhideWhenUsed="1"/>
+    <w:lsdException w:name="annotation reference" w:semiHidden="1" w:unhideWhenUsed="1"/>
+    <w:lsdException w:name="line number" w:semiHidden="1" w:unhideWhenUsed="1"/>
+    <w:lsdException w:name="page number" w:semiHidden="1" w:unhideWhenUsed="1"/>
+    <w:lsdException w:name="endnote reference" w:semiHidden="1" w:unhideWhenUsed="1"/>
+    <w:lsdException w:name="endnote text" w:semiHidden="1" w:unhideWhenUsed="1"/>
+    <w:lsdException w:name="table of authorities" w:semiHidden="1" w:unhideWhenUsed="1"/>
+    <w:lsdException w:name="macro" w:semiHidden="1" w:unhideWhenUsed="1"/>
+    <w:lsdException w:name="toa heading" w:semiHidden="1" w:unhideWhenUsed="1"/>
+    <w:lsdException w:name="List" w:semiHidden="1" w:unhideWhenUsed="1"/>
+    <w:lsdException w:name="List Bullet" w:semiHidden="1" w:unhideWhenUsed="1"/>
+    <w:lsdException w:name="List Number" w:semiHidden="1" w:unhideWhenUsed="1"/>
+    <w:lsdException w:name="List 2" w:semiHidden="1" w:unhideWhenUsed="1"/>
+    <w:lsdException w:name="List 3" w:semiHidden="1" w:unhideWhenUsed="1"/>
+    <w:lsdException w:name="List 4" w:semiHidden="1" w:unhideWhenUsed="1"/>
+    <w:lsdException w:name="List 5" w:semiHidden="1" w:unhideWhenUsed="1"/>
+    <w:lsdException w:name="List Bullet 2" w:semiHidden="1" w:unhideWhenUsed="1"/>
+    <w:lsdException w:name="List Bullet 3" w:semiHidden="1" w:unhideWhenUsed="1"/>
+    <w:lsdException w:name="List Bullet 4" w:semiHidden="1" w:unhideWhenUsed="1"/>
+    <w:lsdException w:name="List Bullet 5" w:semiHidden="1" w:unhideWhenUsed="1"/>
+    <w:lsdException w:name="List Number 2" w:semiHidden="1" w:unhideWhenUsed="1"/>
+    <w:lsdException w:name="List Number 3" w:semiHidden="1" w:unhideWhenUsed="1"/>
+    <w:lsdException w:name="List Number 4" w:semiHidden="1" w:unhideWhenUsed="1"/>
+    <w:lsdException w:name="List Number 5" w:semiHidden="1" w:unhideWhenUsed="1"/>
+    <w:lsdException w:name="Title" w:uiPriority="10" w:qFormat="1"/>
+    <w:lsdException w:name="Closing" w:semiHidden="1" w:unhideWhenUsed="1"/>
+    <w:lsdException w:name="Signature" w:semiHidden="1" w:unhideWhenUsed="1"/>
+    <w:lsdException w:name="Default Paragraph Font" w:semiHidden="1" w:uiPriority="1" w:unhideWhenUsed="1"/>
+    <w:lsdException w:name="Body Text" w:semiHidden="1" w:unhideWhenUsed="1"/>
+    <w:lsdException w:name="Body Text Indent" w:semiHidden="1" w:unhideWhenUsed="1"/>
+    <w:lsdException w:name="List Continue" w:semiHidden="1" w:unhideWhenUsed="1"/>
+    <w:lsdException w:name="List Continue 2" w:semiHidden="1" w:unhideWhenUsed="1"/>
+    <w:lsdException w:name="List Continue 3" w:semiHidden="1" w:unhideWhenUsed="1"/>
+    <w:lsdException w:name="List Continue 4" w:semiHidden="1" w:unhideWhenUsed="1"/>
+    <w:lsdException w:name="List Continue 5" w:semiHidden="1" w:unhideWhenUsed="1"/>
+    <w:lsdException w:name="Message Header" w:semiHidden="1" w:unhideWhenUsed="1"/>
+    <w:lsdException w:name="Subtitle" w:uiPriority="11" w:qFormat="1"/>
+    <w:lsdException w:name="Salutation" w:semiHidden="1" w:unhideWhenUsed="1"/>
+    <w:lsdException w:name="Date" w:semiHidden="1" w:unhideWhenUsed="1"/>
+    <w:lsdException w:name="Body Text First Indent" w:semiHidden="1" w:unhideWhenUsed="1"/>
+    <w:lsdException w:name="Body Text First Indent 2" w:semiHidden="1" w:unhideWhenUsed="1"/>
+    <w:lsdException w:name="Note Heading" w:semiHidden="1" w:unhideWhenUsed="1"/>
+    <w:lsdException w:name="Body Text 2" w:semiHidden="1" w:unhideWhenUsed="1"/>
+    <w:lsdException w:name="Body Text 3" w:semiHidden="1" w:unhideWhenUsed="1"/>
+    <w:lsdException w:name="Body Text Indent 2" w:semiHidden="1" w:unhideWhenUsed="1"/>
+    <w:lsdException w:name="Body Text Indent 3" w:semiHidden="1" w:unhideWhenUsed="1"/>
+    <w:lsdException w:name="Block Text" w:semiHidden="1" w:unhideWhenUsed="1"/>
+    <w:lsdException w:name="Hyperlink" w:semiHidden="1" w:unhideWhenUsed="1"/>
+    <w:lsdException w:name="FollowedHyperlink" w:semiHidden="1" w:unhideWhenUsed="1"/>
+    <w:lsdException w:name="Strong" w:uiPriority="22" w:qFormat="1"/>
+    <w:lsdException w:name="Emphasis" w:uiPriority="20" w:qFormat="1"/>
+    <w:lsdException w:name="Document Map" w:semiHidden="1" w:unhideWhenUsed="1"/>
+    <w:lsdException w:name="Plain Text" w:semiHidden="1" w:unhideWhenUsed="1"/>
+    <w:lsdException w:name="E-mail Signature" w:semiHidden="1" w:unhideWhenUsed="1"/>
+    <w:lsdException w:name="HTML Top of Form" w:semiHidden="1" w:unhideWhenUsed="1"/>
+    <w:lsdException w:name="HTML Bottom of Form" w:semiHidden="1" w:unhideWhenUsed="1"/>
+    <w:lsdException w:name="Normal (Web)" w:semiHidden="1" w:unhideWhenUsed="1"/>
+    <w:lsdException w:name="HTML Acronym" w:semiHidden="1" w:unhideWhenUsed="1"/>
+    <w:lsdException w:name="HTML Address" w:semiHidden="1" w:unhideWhenUsed="1"/>
+    <w:lsdException w:name="HTML Cite" w:semiHidden="1" w:unhideWhenUsed="1"/>
+    <w:lsdException w:name="HTML Code" w:semiHidden="1" w:unhideWhenUsed="1"/>
+    <w:lsdException w:name="HTML Definition" w:semiHidden="1" w:unhideWhenUsed="1"/>
+    <w:lsdException w:name="HTML Keyboard" w:semiHidden="1" w:unhideWhenUsed="1"/>
+    <w:lsdException w:name="HTML Preformatted" w:semiHidden="1" w:unhideWhenUsed="1"/>
+    <w:lsdException w:name="HTML Sample" w:semiHidden="1" w:unhideWhenUsed="1"/>
+    <w:lsdException w:name="HTML Typewriter" w:semiHidden="1" w:unhideWhenUsed="1"/>
+    <w:lsdException w:name="HTML Variable" w:semiHidden="1" w:unhideWhenUsed="1"/>
+    <w:lsdException w:name="Normal Table" w:semiHidden="1" w:unhideWhenUsed="1"/>
+    <w:lsdException w:name="annotation subject" w:semiHidden="1" w:unhideWhenUsed="1"/>
+    <w:lsdException w:name="No List" w:semiHidden="1" w:unhideWhenUsed="1"/>
+    <w:lsdException w:name="Outline List 1" w:semiHidden="1" w:unhideWhenUsed="1"/>
+    <w:lsdException w:name="Outline List 2" w:semiHidden="1" w:unhideWhenUsed="1"/>
+    <w:lsdException w:name="Outline List 3" w:semiHidden="1" w:unhideWhenUsed="1"/>
+    <w:lsdException w:name="Table Simple 1" w:semiHidden="1" w:unhideWhenUsed="1"/>
+    <w:lsdException w:name="Table Simple 2" w:semiHidden="1" w:unhideWhenUsed="1"/>
+    <w:lsdException w:name="Table Simple 3" w:semiHidden="1" w:unhideWhenUsed="1"/>
+    <w:lsdException w:name="Table Classic 1" w:semiHidden="1" w:unhideWhenUsed="1"/>
+    <w:lsdException w:name="Table Classic 2" w:semiHidden="1" w:unhideWhenUsed="1"/>
+    <w:lsdException w:name="Table Classic 3" w:semiHidden="1" w:unhideWhenUsed="1"/>
+    <w:lsdException w:name="Table Classic 4" w:semiHidden="1" w:unhideWhenUsed="1"/>
+    <w:lsdException w:name="Table Colorful 1" w:semiHidden="1" w:unhideWhenUsed="1"/>
+    <w:lsdException w:name="Table Colorful 2" w:semiHidden="1" w:unhideWhenUsed="1"/>
+    <w:lsdException w:name="Table Colorful 3" w:semiHidden="1" w:unhideWhenUsed="1"/>
+    <w:lsdException w:name="Table Columns 1" w:semiHidden="1" w:unhideWhenUsed="1"/>
+    <w:lsdException w:name="Table Columns 2" w:semiHidden="1" w:unhideWhenUsed="1"/>
+    <w:lsdException w:name="Table Columns 3" w:semiHidden="1" w:unhideWhenUsed="1"/>
+    <w:lsdException w:name="Table Columns 4" w:semiHidden="1" w:unhideWhenUsed="1"/>
+    <w:lsdException w:name="Table Columns 5" w:semiHidden="1" w:unhideWhenUsed="1"/>
+    <w:lsdException w:name="Table Grid 1" w:semiHidden="1" w:unhideWhenUsed="1"/>
+    <w:lsdException w:name="Table Grid 2" w:semiHidden="1" w:unhideWhenUsed="1"/>
+    <w:lsdException w:name="Table Grid 3" w:semiHidden="1" w:unhideWhenUsed="1"/>
+    <w:lsdException w:name="Table Grid 4" w:semiHidden="1" w:unhideWhenUsed="1"/>
+    <w:lsdException w:name="Table Grid 5" w:semiHidden="1" w:unhideWhenUsed="1"/>
+    <w:lsdException w:name="Table Grid 6" w:semiHidden="1" w:unhideWhenUsed="1"/>
+    <w:lsdException w:name="Table Grid 7" w:semiHidden="1" w:unhideWhenUsed="1"/>
+    <w:lsdException w:name="Table Grid 8" w:semiHidden="1" w:unhideWhenUsed="1"/>
+    <w:lsdException w:name="Table List 1" w:semiHidden="1" w:unhideWhenUsed="1"/>
+    <w:lsdException w:name="Table List 2" w:semiHidden="1" w:unhideWhenUsed="1"/>
+    <w:lsdException w:name="Table List 3" w:semiHidden="1" w:unhideWhenUsed="1"/>
+    <w:lsdException w:name="Table List 4" w:semiHidden="1" w:unhideWhenUsed="1"/>
+    <w:lsdException w:name="Table List 5" w:semiHidden="1" w:unhideWhenUsed="1"/>
+    <w:lsdException w:name="Table List 6" w:semiHidden="1" w:unhideWhenUsed="1"/>
+    <w:lsdException w:name="Table List 7" w:semiHidden="1" w:unhideWhenUsed="1"/>
+    <w:lsdException w:name="Table List 8" w:semiHidden="1" w:unhideWhenUsed="1"/>
+    <w:lsdException w:name="Table 3D effects 1" w:semiHidden="1" w:unhideWhenUsed="1"/>
+    <w:lsdException w:name="Table 3D effects 2" w:semiHidden="1" w:unhideWhenUsed="1"/>
+    <w:lsdException w:name="Table 3D effects 3" w:semiHidden="1" w:unhideWhenUsed="1"/>
+    <w:lsdException w:name="Table Contemporary" w:semiHidden="1" w:unhideWhenUsed="1"/>
+    <w:lsdException w:name="Table Elegant" w:semiHidden="1" w:unhideWhenUsed="1"/>
+    <w:lsdException w:name="Table Professional" w:semiHidden="1" w:unhideWhenUsed="1"/>
+    <w:lsdException w:name="Table Subtle 1" w:semiHidden="1" w:unhideWhenUsed="1"/>
+    <w:lsdException w:name="Table Subtle 2" w:semiHidden="1" w:unhideWhenUsed="1"/>
+    <w:lsdException w:name="Table Web 1" w:semiHidden="1" w:unhideWhenUsed="1"/>
+    <w:lsdException w:name="Table Web 2" w:semiHidden="1" w:unhideWhenUsed="1"/>
+    <w:lsdException w:name="Table Web 3" w:semiHidden="1" w:unhideWhenUsed="1"/>
+    <w:lsdException w:name="Balloon Text" w:semiHidden="1" w:unhideWhenUsed="1"/>
+    <w:lsdException w:name="Table Grid" w:uiPriority="59"/>
+    <w:lsdException w:name="Table Theme" w:semiHidden="1" w:unhideWhenUsed="1"/>
+    <w:lsdException w:name="Placeholder Text" w:semiHidden="1"/>
+    <w:lsdException w:name="No Spacing" w:uiPriority="1" w:qFormat="1"/>
+    <w:lsdException w:name="Light Shading" w:uiPriority="60"/>
+    <w:lsdException w:name="Light List" w:uiPriority="61"/>
+    <w:lsdException w:name="Light Grid" w:uiPriority="62"/>
+    <w:lsdException w:name="Medium Shading 1" w:uiPriority="63"/>
+    <w:lsdException w:name="Medium Shading 2" w:uiPriority="64"/>
+    <w:lsdException w:name="Medium List 1" w:uiPriority="65"/>
+    <w:lsdException w:name="Medium List 2" w:uiPriority="66"/>
+    <w:lsdException w:name="Medium Grid 1" w:uiPriority="67"/>
+    <w:lsdException w:name="Medium Grid 2" w:uiPriority="68"/>
+    <w:lsdException w:name="Medium Grid 3" w:uiPriority="69"/>
+    <w:lsdException w:name="Dark List" w:uiPriority="70"/>
+    <w:lsdException w:name="Colorful Shading" w:uiPriority="71"/>
+    <w:lsdException w:name="Colorful List" w:uiPriority="72"/>
+    <w:lsdException w:name="Colorful Grid" w:uiPriority="73"/>
+    <w:lsdException w:name="Light Shading Accent 1" w:uiPriority="60"/>
+    <w:lsdException w:name="Light List Accent 1" w:uiPriority="61"/>
+    <w:lsdException w:name="Light Grid Accent 1" w:uiPriority="62"/>
+    <w:lsdException w:name="Medium Shading 1 Accent 1" w:uiPriority="63"/>
+    <w:lsdException w:name="Medium Shading 2 Accent 1" w:uiPriority="64"/>
+    <w:lsdException w:name="Medium List 1 Accent 1" w:uiPriority="65"/>
+    <w:lsdException w:name="Revision" w:semiHidden="1"/>
+    <w:lsdException w:name="List Paragraph" w:uiPriority="34" w:qFormat="1"/>
+    <w:lsdException w:name="Quote" w:uiPriority="29" w:qFormat="1"/>
+    <w:lsdException w:name="Intense Quote" w:uiPriority="30" w:qFormat="1"/>
+    <w:lsdException w:name="Medium List 2 Accent 1" w:uiPriority="66"/>
+    <w:lsdException w:name="Medium Grid 1 Accent 1" w:uiPriority="67"/>
+    <w:lsdException w:name="Medium Grid 2 Accent 1" w:uiPriority="68"/>
+    <w:lsdException w:name="Medium Grid 3 Accent 1" w:uiPriority="69"/>
+    <w:lsdException w:name="Dark List Accent 1" w:uiPriority="70"/>
+    <w:lsdException w:name="Colorful Shading Accent 1" w:uiPriority="71"/>
+    <w:lsdException w:name="Colorful List Accent 1" w:uiPriority="72"/>
+    <w:lsdException w:name="Colorful Grid Accent 1" w:uiPriority="73"/>
+    <w:lsdException w:name="Light Shading Accent 2" w:uiPriority="60"/>
+    <w:lsdException w:name="Light List Accent 2" w:uiPriority="61"/>
+    <w:lsdException w:name="Light Grid Accent 2" w:uiPriority="62"/>
+    <w:lsdException w:name="Medium Shading 1 Accent 2" w:uiPriority="63"/>
+    <w:lsdException w:name="Medium Shading 2 Accent 2" w:uiPriority="64"/>
+    <w:lsdException w:name="Medium List 1 Accent 2" w:uiPriority="65"/>
+    <w:lsdException w:name="Medium List 2 Accent 2" w:uiPriority="66"/>
+    <w:lsdException w:name="Medium Grid 1 Accent 2" w:uiPriority="67"/>
+    <w:lsdException w:name="Medium Grid 2 Accent 2" w:uiPriority="68"/>
+    <w:lsdException w:name="Medium Grid 3 Accent 2" w:uiPriority="69"/>
+    <w:lsdException w:name="Dark List Accent 2" w:uiPriority="70"/>
+    <w:lsdException w:name="Colorful Shading Accent 2" w:uiPriority="71"/>
+    <w:lsdException w:name="Colorful List Accent 2" w:uiPriority="72"/>
+    <w:lsdException w:name="Colorful Grid Accent 2" w:uiPriority="73"/>
+    <w:lsdException w:name="Light Shading Accent 3" w:uiPriority="60"/>
+    <w:lsdException w:name="Light List Accent 3" w:uiPriority="61"/>
+    <w:lsdException w:name="Light Grid Accent 3" w:uiPriority="62"/>
+    <w:lsdException w:name="Medium Shading 1 Accent 3" w:uiPriority="63"/>
+    <w:lsdException w:name="Medium Shading 2 Accent 3" w:uiPriority="64"/>
+    <w:lsdException w:name="Medium List 1 Accent 3" w:uiPriority="65"/>
+    <w:lsdException w:name="Medium List 2 Accent 3" w:uiPriority="66"/>
+    <w:lsdException w:name="Medium Grid 1 Accent 3" w:uiPriority="67"/>
+    <w:lsdException w:name="Medium Grid 2 Accent 3" w:uiPriority="68"/>
+    <w:lsdException w:name="Medium Grid 3 Accent 3" w:uiPriority="69"/>
+    <w:lsdException w:name="Dark List Accent 3" w:uiPriority="70"/>
+    <w:lsdException w:name="Colorful Shading Accent 3" w:uiPriority="71"/>
+    <w:lsdException w:name="Colorful List Accent 3" w:uiPriority="72"/>
+    <w:lsdException w:name="Colorful Grid Accent 3" w:uiPriority="73"/>
+    <w:lsdException w:name="Light Shading Accent 4" w:uiPriority="60"/>
+    <w:lsdException w:name="Light List Accent 4" w:uiPriority="61"/>
+    <w:lsdException w:name="Light Grid Accent 4" w:uiPriority="62"/>
+    <w:lsdException w:name="Medium Shading 1 Accent 4" w:uiPriority="63"/>
+    <w:lsdException w:name="Medium Shading 2 Accent 4" w:uiPriority="64"/>
+    <w:lsdException w:name="Medium List 1 Accent 4" w:uiPriority="65"/>
+    <w:lsdException w:name="Medium List 2 Accent 4" w:uiPriority="66"/>
+    <w:lsdException w:name="Medium Grid 1 Accent 4" w:uiPriority="67"/>
+    <w:lsdException w:name="Medium Grid 2 Accent 4" w:uiPriority="68"/>
+    <w:lsdException w:name="Medium Grid 3 Accent 4" w:uiPriority="69"/>
+    <w:lsdException w:name="Dark List Accent 4" w:uiPriority="70"/>
+    <w:lsdException w:name="Colorful Shading Accent 4" w:uiPriority="71"/>
+    <w:lsdException w:name="Colorful List Accent 4" w:uiPriority="72"/>
+    <w:lsdException w:name="Colorful Grid Accent 4" w:uiPriority="73"/>
+    <w:lsdException w:name="Light Shading Accent 5" w:uiPriority="60"/>
+    <w:lsdException w:name="Light List Accent 5" w:uiPriority="61"/>
+    <w:lsdException w:name="Light Grid Accent 5" w:uiPriority="62"/>
+    <w:lsdException w:name="Medium Shading 1 Accent 5" w:uiPriority="63"/>
+    <w:lsdException w:name="Medium Shading 2 Accent 5" w:uiPriority="64"/>
+    <w:lsdException w:name="Medium List 1 Accent 5" w:uiPriority="65"/>
+    <w:lsdException w:name="Medium List 2 Accent 5" w:uiPriority="66"/>
+    <w:lsdException w:name="Medium Grid 1 Accent 5" w:uiPriority="67"/>
+    <w:lsdException w:name="Medium Grid 2 Accent 5" w:uiPriority="68"/>
+    <w:lsdException w:name="Medium Grid 3 Accent 5" w:uiPriority="69"/>
+    <w:lsdException w:name="Dark List Accent 5" w:uiPriority="70"/>
+    <w:lsdException w:name="Colorful Shading Accent 5" w:uiPriority="71"/>
+    <w:lsdException w:name="Colorful List Accent 5" w:uiPriority="72"/>
+    <w:lsdException w:name="Colorful Grid Accent 5" w:uiPriority="73"/>
+    <w:lsdException w:name="Light Shading Accent 6" w:uiPriority="60"/>
+    <w:lsdException w:name="Light List Accent 6" w:uiPriority="61"/>
+    <w:lsdException w:name="Light Grid Accent 6" w:uiPriority="62"/>
+    <w:lsdException w:name="Medium Shading 1 Accent 6" w:uiPriority="63"/>
+    <w:lsdException w:name="Medium Shading 2 Accent 6" w:uiPriority="64"/>
+    <w:lsdException w:name="Medium List 1 Accent 6" w:uiPriority="65"/>
+    <w:lsdException w:name="Medium List 2 Accent 6" w:uiPriority="66"/>
+    <w:lsdException w:name="Medium Grid 1 Accent 6" w:uiPriority="67"/>
+    <w:lsdException w:name="Medium Grid 2 Accent 6" w:uiPriority="68"/>
+    <w:lsdException w:name="Medium Grid 3 Accent 6" w:uiPriority="69"/>
+    <w:lsdException w:name="Dark List Accent 6" w:uiPriority="70"/>
+    <w:lsdException w:name="Colorful Shading Accent 6" w:uiPriority="71"/>
+    <w:lsdException w:name="Colorful List Accent 6" w:uiPriority="72"/>
+    <w:lsdException w:name="Colorful Grid Accent 6" w:uiPriority="73"/>
+    <w:lsdException w:name="Subtle Emphasis" w:uiPriority="19" w:qFormat="1"/>
+    <w:lsdException w:name="Intense Emphasis" w:uiPriority="21" w:qFormat="1"/>
+    <w:lsdException w:name="Subtle Reference" w:uiPriority="31" w:qFormat="1"/>
+    <w:lsdException w:name="Intense Reference" w:uiPriority="32" w:qFormat="1"/>
+    <w:lsdException w:name="Book Title" w:uiPriority="33" w:qFormat="1"/>
+    <w:lsdException w:name="Bibliography" w:semiHidden="1" w:uiPriority="37" w:unhideWhenUsed="1"/>
+    <w:lsdException w:name="TOC Heading" w:semiHidden="1" w:uiPriority="39" w:unhideWhenUsed="1" w:qFormat="1"/>
+    <w:lsdException w:name="Plain Table 1" w:uiPriority="41"/>
+    <w:lsdException w:name="Plain Table 2" w:uiPriority="42"/>
+    <w:lsdException w:name="Plain Table 3" w:uiPriority="43"/>
+    <w:lsdException w:name="Plain Table 4" w:uiPriority="44"/>
+    <w:lsdException w:name="Plain Table 5" w:uiPriority="45"/>
+    <w:lsdException w:name="Grid Table Light" w:uiPriority="40"/>
+    <w:lsdException w:name="Grid Table 1 Light" w:uiPriority="46"/>
+    <w:lsdException w:name="Grid Table 2" w:uiPriority="47"/>
+    <w:lsdException w:name="Grid Table 3" w:uiPriority="48"/>
+    <w:lsdException w:name="Grid Table 4" w:uiPriority="49"/>
+    <w:lsdException w:name="Grid Table 5 Dark" w:uiPriority="50"/>
+    <w:lsdException w:name="Grid Table 6 Colorful" w:uiPriority="51"/>
+    <w:lsdException w:name="Grid Table 7 Colorful" w:uiPriority="52"/>
+    <w:lsdException w:name="Grid Table 1 Light Accent 1" w:uiPriority="46"/>
+    <w:lsdException w:name="Grid Table 2 Accent 1" w:uiPriority="47"/>
+    <w:lsdException w:name="Grid Table 3 Accent 1" w:uiPriority="48"/>
+    <w:lsdException w:name="Grid Table 4 Accent 1" w:uiPriority="49"/>
+    <w:lsdException w:name="Grid Table 5 Dark Accent 1" w:uiPriority="50"/>
+    <w:lsdException w:name="Grid Table 6 Colorful Accent 1" w:uiPriority="51"/>
+    <w:lsdException w:name="Grid Table 7 Colorful Accent 1" w:uiPriority="52"/>
+    <w:lsdException w:name="Grid Table 1 Light Accent 2" w:uiPriority="46"/>
+    <w:lsdException w:name="Grid Table 2 Accent 2" w:uiPriority="47"/>
+    <w:lsdException w:name="Grid Table 3 Accent 2" w:uiPriority="48"/>
+    <w:lsdException w:name="Grid Table 4 Accent 2" w:uiPriority="49"/>
+    <w:lsdException w:name="Grid Table 5 Dark Accent 2" w:uiPriority="50"/>
+    <w:lsdException w:name="Grid Table 6 Colorful Accent 2" w:uiPriority="51"/>
+    <w:lsdException w:name="Grid Table 7 Colorful Accent 2" w:uiPriority="52"/>
+    <w:lsdException w:name="Grid Table 1 Light Accent 3" w:uiPriority="46"/>
+    <w:lsdException w:name="Grid Table 2 Accent 3" w:uiPriority="47"/>
+    <w:lsdException w:name="Grid Table 3 Accent 3" w:uiPriority="48"/>
+    <w:lsdException w:name="Grid Table 4 Accent 3" w:uiPriority="49"/>
+    <w:lsdException w:name="Grid Table 5 Dark Accent 3" w:uiPriority="50"/>
+    <w:lsdException w:name="Grid Table 6 Colorful Accent 3" w:uiPriority="51"/>
+    <w:lsdException w:name="Grid Table 7 Colorful Accent 3" w:uiPriority="52"/>
+    <w:lsdException w:name="Grid Table 1 Light Accent 4" w:uiPriority="46"/>
+    <w:lsdException w:name="Grid Table 2 Accent 4" w:uiPriority="47"/>
+    <w:lsdException w:name="Grid Table 3 Accent 4" w:uiPriority="48"/>
+    <w:lsdException w:name="Grid Table 4 Accent 4" w:uiPriority="49"/>
+    <w:lsdException w:name="Grid Table 5 Dark Accent 4" w:uiPriority="50"/>
+    <w:lsdException w:name="Grid Table 6 Colorful Accent 4" w:uiPriority="51"/>
+    <w:lsdException w:name="Grid Table 7 Colorful Accent 4" w:uiPriority="52"/>
+    <w:lsdException w:name="Grid Table 1 Light Accent 5" w:uiPriority="46"/>
+    <w:lsdException w:name="Grid Table 2 Accent 5" w:uiPriority="47"/>
+    <w:lsdException w:name="Grid Table 3 Accent 5" w:uiPriority="48"/>
+    <w:lsdException w:name="Grid Table 4 Accent 5" w:uiPriority="49"/>
+    <w:lsdException w:name="Grid Table 5 Dark Accent 5" w:uiPriority="50"/>
+    <w:lsdException w:name="Grid Table 6 Colorful Accent 5" w:uiPriority="51"/>
+    <w:lsdException w:name="Grid Table 7 Colorful Accent 5" w:uiPriority="52"/>
+    <w:lsdException w:name="Grid Table 1 Light Accent 6" w:uiPriority="46"/>
+    <w:lsdException w:name="Grid Table 2 Accent 6" w:uiPriority="47"/>
+    <w:lsdException w:name="Grid Table 3 Accent 6" w:uiPriority="48"/>
+    <w:lsdException w:name="Grid Table 4 Accent 6" w:uiPriority="49"/>
+    <w:lsdException w:name="Grid Table 5 Dark Accent 6" w:uiPriority="50"/>
+    <w:lsdException w:name="Grid Table 6 Colorful Accent 6" w:uiPriority="51"/>
+    <w:lsdException w:name="Grid Table 7 Colorful Accent 6" w:uiPriority="52"/>
+    <w:lsdException w:name="List Table 1 Light" w:uiPriority="46"/>
+    <w:lsdException w:name="List Table 2" w:uiPriority="47"/>
+    <w:lsdException w:name="List Table 3" w:uiPriority="48"/>
+    <w:lsdException w:name="List Table 4" w:uiPriority="49"/>
+    <w:lsdException w:name="List Table 5 Dark" w:uiPriority="50"/>
+    <w:lsdException w:name="List Table 6 Colorful" w:uiPriority="51"/>
+    <w:lsdException w:name="List Table 7 Colorful" w:uiPriority="52"/>
+    <w:lsdException w:name="List Table 1 Light Accent 1" w:uiPriority="46"/>
+    <w:lsdException w:name="List Table 2 Accent 1" w:uiPriority="47"/>
+    <w:lsdException w:name="List Table 3 Accent 1" w:uiPriority="48"/>
+    <w:lsdException w:name="List Table 4 Accent 1" w:uiPriority="49"/>
+    <w:lsdException w:name="List Table 5 Dark Accent 1" w:uiPriority="50"/>
+    <w:lsdException w:name="List Table 6 Colorful Accent 1" w:uiPriority="51"/>
+    <w:lsdException w:name="List Table 7 Colorful Accent 1" w:uiPriority="52"/>
+    <w:lsdException w:name="List Table 1 Light Accent 2" w:uiPriority="46"/>
+    <w:lsdException w:name="List Table 2 Accent 2" w:uiPriority="47"/>
+    <w:lsdException w:name="List Table 3 Accent 2" w:uiPriority="48"/>
+    <w:lsdException w:name="List Table 4 Accent 2" w:uiPriority="49"/>
+    <w:lsdException w:name="List Table 5 Dark Accent 2" w:uiPriority="50"/>
+    <w:lsdException w:name="List Table 6 Colorful Accent 2" w:uiPriority="51"/>
+    <w:lsdException w:name="List Table 7 Colorful Accent 2" w:uiPriority="52"/>
+    <w:lsdException w:name="List Table 1 Light Accent 3" w:uiPriority="46"/>
+    <w:lsdException w:name="List Table 2 Accent 3" w:uiPriority="47"/>
+    <w:lsdException w:name="List Table 3 Accent 3" w:uiPriority="48"/>
+    <w:lsdException w:name="List Table 4 Accent 3" w:uiPriority="49"/>
+    <w:lsdException w:name="List Table 5 Dark Accent 3" w:uiPriority="50"/>
+    <w:lsdException w:name="List Table 6 Colorful Accent 3" w:uiPriority="51"/>
+    <w:lsdException w:name="List Table 7 Colorful Accent 3" w:uiPriority="52"/>
+    <w:lsdException w:name="List Table 1 Light Accent 4" w:uiPriority="46"/>
+    <w:lsdException w:name="List Table 2 Accent 4" w:uiPriority="47"/>
+    <w:lsdException w:name="List Table 3 Accent 4" w:uiPriority="48"/>
+    <w:lsdException w:name="List Table 4 Accent 4" w:uiPriority="49"/>
+    <w:lsdException w:name="List Table 5 Dark Accent 4" w:uiPriority="50"/>
+    <w:lsdException w:name="List Table 6 Colorful Accent 4" w:uiPriority="51"/>
+    <w:lsdException w:name="List Table 7 Colorful Accent 4" w:uiPriority="52"/>
+    <w:lsdException w:name="List Table 1 Light Accent 5" w:uiPriority="46"/>
+    <w:lsdException w:name="List Table 2 Accent 5" w:uiPriority="47"/>
+    <w:lsdException w:name="List Table 3 Accent 5" w:uiPriority="48"/>
+    <w:lsdException w:name="List Table 4 Accent 5" w:uiPriority="49"/>
+    <w:lsdException w:name="List Table 5 Dark Accent 5" w:uiPriority="50"/>
+    <w:lsdException w:name="List Table 6 Colorful Accent 5" w:uiPriority="51"/>
+    <w:lsdException w:name="List Table 7 Colorful Accent 5" w:uiPriority="52"/>
+    <w:lsdException w:name="List Table 1 Light Accent 6" w:uiPriority="46"/>
+    <w:lsdException w:name="List Table 2 Accent 6" w:uiPriority="47"/>
+    <w:lsdException w:name="List Table 3 Accent 6" w:uiPriority="48"/>
+    <w:lsdException w:name="List Table 4 Accent 6" w:uiPriority="49"/>
+    <w:lsdException w:name="List Table 5 Dark Accent 6" w:uiPriority="50"/>
+    <w:lsdException w:name="List Table 6 Colorful Accent 6" w:uiPriority="51"/>
+    <w:lsdException w:name="List Table 7 Colorful Accent 6" w:uiPriority="52"/>
   </w:latentStyles>
   <w:style w:type="paragraph" w:default="1" w:styleId="Normal">
     <w:name w:val="Normal"/>
@@ -3723,6 +5575,7 @@
   <w:style w:type="character" w:default="1" w:styleId="DefaultParagraphFont">
     <w:name w:val="Default Paragraph Font"/>
     <w:uiPriority w:val="1"/>
+    <w:semiHidden/>
     <w:unhideWhenUsed/>
   </w:style>
   <w:style w:type="table" w:default="1" w:styleId="TableNormal">
@@ -3730,7 +5583,6 @@
     <w:uiPriority w:val="99"/>
     <w:semiHidden/>
     <w:unhideWhenUsed/>
-    <w:qFormat/>
     <w:tblPr>
       <w:tblInd w:w="0" w:type="dxa"/>
       <w:tblCellMar>
@@ -3847,7 +5699,7 @@
 </file>
 
 <file path=word/glossary/document.xml><?xml version="1.0" encoding="utf-8"?>
-<w:glossaryDocument xmlns:ve="http://schemas.openxmlformats.org/markup-compatibility/2006" xmlns:o="urn:schemas-microsoft-com:office:office" xmlns:r="http://schemas.openxmlformats.org/officeDocument/2006/relationships" xmlns:m="http://schemas.openxmlformats.org/officeDocument/2006/math" xmlns:v="urn:schemas-microsoft-com:vml" xmlns:wp="http://schemas.openxmlformats.org/drawingml/2006/wordprocessingDrawing" xmlns:w10="urn:schemas-microsoft-com:office:word" xmlns:w="http://schemas.openxmlformats.org/wordprocessingml/2006/main" xmlns:wne="http://schemas.microsoft.com/office/word/2006/wordml">
+<w:glossaryDocument xmlns:wpc="http://schemas.microsoft.com/office/word/2010/wordprocessingCanvas" xmlns:cx="http://schemas.microsoft.com/office/drawing/2014/chartex" xmlns:mc="http://schemas.openxmlformats.org/markup-compatibility/2006" xmlns:o="urn:schemas-microsoft-com:office:office" xmlns:r="http://schemas.openxmlformats.org/officeDocument/2006/relationships" xmlns:m="http://schemas.openxmlformats.org/officeDocument/2006/math" xmlns:v="urn:schemas-microsoft-com:vml" xmlns:wp14="http://schemas.microsoft.com/office/word/2010/wordprocessingDrawing" xmlns:wp="http://schemas.openxmlformats.org/drawingml/2006/wordprocessingDrawing" xmlns:w10="urn:schemas-microsoft-com:office:word" xmlns:w="http://schemas.openxmlformats.org/wordprocessingml/2006/main" xmlns:w14="http://schemas.microsoft.com/office/word/2010/wordml" xmlns:w15="http://schemas.microsoft.com/office/word/2012/wordml" xmlns:w16se="http://schemas.microsoft.com/office/word/2015/wordml/symex" xmlns:wpg="http://schemas.microsoft.com/office/word/2010/wordprocessingGroup" xmlns:wpi="http://schemas.microsoft.com/office/word/2010/wordprocessingInk" xmlns:wne="http://schemas.microsoft.com/office/word/2006/wordml" xmlns:wps="http://schemas.microsoft.com/office/word/2010/wordprocessingShape" mc:Ignorable="w14 w15 w16se wp14">
   <w:docParts>
     <w:docPart>
       <w:docPartPr>
@@ -3885,13 +5737,13 @@
 </file>
 
 <file path=word/glossary/fontTable.xml><?xml version="1.0" encoding="utf-8"?>
-<w:fonts xmlns:r="http://schemas.openxmlformats.org/officeDocument/2006/relationships" xmlns:w="http://schemas.openxmlformats.org/wordprocessingml/2006/main">
+<w:fonts xmlns:mc="http://schemas.openxmlformats.org/markup-compatibility/2006" xmlns:r="http://schemas.openxmlformats.org/officeDocument/2006/relationships" xmlns:w="http://schemas.openxmlformats.org/wordprocessingml/2006/main" xmlns:w14="http://schemas.microsoft.com/office/word/2010/wordml" xmlns:w15="http://schemas.microsoft.com/office/word/2012/wordml" xmlns:w16se="http://schemas.microsoft.com/office/word/2015/wordml/symex" mc:Ignorable="w14 w15 w16se">
   <w:font w:name="Times New Roman">
     <w:panose1 w:val="02020603050405020304"/>
     <w:charset w:val="00"/>
     <w:family w:val="roman"/>
     <w:pitch w:val="variable"/>
-    <w:sig w:usb0="E0002EFF" w:usb1="C000785B" w:usb2="00000009" w:usb3="00000000" w:csb0="000001FF" w:csb1="00000000"/>
+    <w:sig w:usb0="E0002AFF" w:usb1="C0007843" w:usb2="00000009" w:usb3="00000000" w:csb0="000001FF" w:csb1="00000000"/>
   </w:font>
   <w:font w:name="Symbol">
     <w:panose1 w:val="05050102010706020507"/>
@@ -3919,7 +5771,7 @@
     <w:charset w:val="00"/>
     <w:family w:val="swiss"/>
     <w:pitch w:val="variable"/>
-    <w:sig w:usb0="E0002AFF" w:usb1="C000247B" w:usb2="00000009" w:usb3="00000000" w:csb0="000001FF" w:csb1="00000000"/>
+    <w:sig w:usb0="A0002AEF" w:usb1="4000207B" w:usb2="00000000" w:usb3="00000000" w:csb0="000001FF" w:csb1="00000000"/>
   </w:font>
   <w:font w:name="Tahoma">
     <w:panose1 w:val="020B0604030504040204"/>
@@ -3933,21 +5785,31 @@
     <w:charset w:val="00"/>
     <w:family w:val="roman"/>
     <w:pitch w:val="variable"/>
-    <w:sig w:usb0="E00006FF" w:usb1="420024FF" w:usb2="02000000" w:usb3="00000000" w:csb0="0000019F" w:csb1="00000000"/>
+    <w:sig w:usb0="A00002EF" w:usb1="4000004B" w:usb2="00000000" w:usb3="00000000" w:csb0="0000019F" w:csb1="00000000"/>
+  </w:font>
+  <w:font w:name="Calibri Light">
+    <w:panose1 w:val="020F0302020204030204"/>
+    <w:charset w:val="00"/>
+    <w:family w:val="swiss"/>
+    <w:pitch w:val="variable"/>
+    <w:sig w:usb0="A0002AEF" w:usb1="4000207B" w:usb2="00000000" w:usb3="00000000" w:csb0="000001FF" w:csb1="00000000"/>
   </w:font>
 </w:fonts>
 </file>
 
 <file path=word/glossary/settings.xml><?xml version="1.0" encoding="utf-8"?>
-<w:settings xmlns:o="urn:schemas-microsoft-com:office:office" xmlns:r="http://schemas.openxmlformats.org/officeDocument/2006/relationships" xmlns:m="http://schemas.openxmlformats.org/officeDocument/2006/math" xmlns:v="urn:schemas-microsoft-com:vml" xmlns:w10="urn:schemas-microsoft-com:office:word" xmlns:w="http://schemas.openxmlformats.org/wordprocessingml/2006/main" xmlns:sl="http://schemas.openxmlformats.org/schemaLibrary/2006/main">
+<w:settings xmlns:mc="http://schemas.openxmlformats.org/markup-compatibility/2006" xmlns:o="urn:schemas-microsoft-com:office:office" xmlns:r="http://schemas.openxmlformats.org/officeDocument/2006/relationships" xmlns:m="http://schemas.openxmlformats.org/officeDocument/2006/math" xmlns:v="urn:schemas-microsoft-com:vml" xmlns:w10="urn:schemas-microsoft-com:office:word" xmlns:w="http://schemas.openxmlformats.org/wordprocessingml/2006/main" xmlns:w14="http://schemas.microsoft.com/office/word/2010/wordml" xmlns:w15="http://schemas.microsoft.com/office/word/2012/wordml" xmlns:w16se="http://schemas.microsoft.com/office/word/2015/wordml/symex" xmlns:sl="http://schemas.openxmlformats.org/schemaLibrary/2006/main" mc:Ignorable="w14 w15 w16se">
   <w:view w:val="normal"/>
   <w:defaultTabStop w:val="720"/>
   <w:characterSpacingControl w:val="doNotCompress"/>
   <w:compat>
     <w:useFELayout/>
+    <w:compatSetting w:name="compatibilityMode" w:uri="http://schemas.microsoft.com/office/word" w:val="12"/>
   </w:compat>
   <w:rsids>
     <w:rsidRoot w:val="00A824A1"/>
+    <w:rsid w:val="006D4665"/>
+    <w:rsid w:val="007000D3"/>
     <w:rsid w:val="00A824A1"/>
     <w:rsid w:val="00C719FE"/>
   </w:rsids>
@@ -3955,7 +5817,7 @@
     <m:mathFont m:val="Cambria Math"/>
     <m:brkBin m:val="before"/>
     <m:brkBinSub m:val="--"/>
-    <m:smallFrac m:val="off"/>
+    <m:smallFrac m:val="0"/>
     <m:dispDef/>
     <m:lMargin m:val="0"/>
     <m:rMargin m:val="0"/>
@@ -3972,7 +5834,7 @@
 </file>
 
 <file path=word/glossary/styles.xml><?xml version="1.0" encoding="utf-8"?>
-<w:styles xmlns:r="http://schemas.openxmlformats.org/officeDocument/2006/relationships" xmlns:w="http://schemas.openxmlformats.org/wordprocessingml/2006/main">
+<w:styles xmlns:mc="http://schemas.openxmlformats.org/markup-compatibility/2006" xmlns:r="http://schemas.openxmlformats.org/officeDocument/2006/relationships" xmlns:w="http://schemas.openxmlformats.org/wordprocessingml/2006/main" xmlns:w14="http://schemas.microsoft.com/office/word/2010/wordml" xmlns:w15="http://schemas.microsoft.com/office/word/2012/wordml" xmlns:w16se="http://schemas.microsoft.com/office/word/2015/wordml/symex" mc:Ignorable="w14 w15 w16se">
   <w:docDefaults>
     <w:rPrDefault>
       <w:rPr>
@@ -3988,144 +5850,378 @@
       </w:pPr>
     </w:pPrDefault>
   </w:docDefaults>
-  <w:latentStyles w:defLockedState="0" w:defUIPriority="99" w:defSemiHidden="1" w:defUnhideWhenUsed="1" w:defQFormat="0" w:count="267">
-    <w:lsdException w:name="Normal" w:semiHidden="0" w:uiPriority="0" w:unhideWhenUsed="0" w:qFormat="1"/>
-    <w:lsdException w:name="heading 1" w:semiHidden="0" w:uiPriority="9" w:unhideWhenUsed="0" w:qFormat="1"/>
-    <w:lsdException w:name="heading 2" w:uiPriority="9" w:qFormat="1"/>
-    <w:lsdException w:name="heading 3" w:uiPriority="9" w:qFormat="1"/>
-    <w:lsdException w:name="heading 4" w:uiPriority="9" w:qFormat="1"/>
-    <w:lsdException w:name="heading 5" w:uiPriority="9" w:qFormat="1"/>
-    <w:lsdException w:name="heading 6" w:uiPriority="9" w:qFormat="1"/>
-    <w:lsdException w:name="heading 7" w:uiPriority="9" w:qFormat="1"/>
-    <w:lsdException w:name="heading 8" w:uiPriority="9" w:qFormat="1"/>
-    <w:lsdException w:name="heading 9" w:uiPriority="9" w:qFormat="1"/>
-    <w:lsdException w:name="toc 1" w:uiPriority="39"/>
-    <w:lsdException w:name="toc 2" w:uiPriority="39"/>
-    <w:lsdException w:name="toc 3" w:uiPriority="39"/>
-    <w:lsdException w:name="toc 4" w:uiPriority="39"/>
-    <w:lsdException w:name="toc 5" w:uiPriority="39"/>
-    <w:lsdException w:name="toc 6" w:uiPriority="39"/>
-    <w:lsdException w:name="toc 7" w:uiPriority="39"/>
-    <w:lsdException w:name="toc 8" w:uiPriority="39"/>
-    <w:lsdException w:name="toc 9" w:uiPriority="39"/>
-    <w:lsdException w:name="caption" w:uiPriority="35" w:qFormat="1"/>
-    <w:lsdException w:name="Title" w:semiHidden="0" w:uiPriority="10" w:unhideWhenUsed="0" w:qFormat="1"/>
-    <w:lsdException w:name="Default Paragraph Font" w:uiPriority="1"/>
-    <w:lsdException w:name="Subtitle" w:semiHidden="0" w:uiPriority="11" w:unhideWhenUsed="0" w:qFormat="1"/>
-    <w:lsdException w:name="Strong" w:semiHidden="0" w:uiPriority="22" w:unhideWhenUsed="0" w:qFormat="1"/>
-    <w:lsdException w:name="Emphasis" w:semiHidden="0" w:uiPriority="20" w:unhideWhenUsed="0" w:qFormat="1"/>
-    <w:lsdException w:name="Table Grid" w:semiHidden="0" w:uiPriority="59" w:unhideWhenUsed="0"/>
-    <w:lsdException w:name="Placeholder Text" w:unhideWhenUsed="0"/>
-    <w:lsdException w:name="No Spacing" w:semiHidden="0" w:uiPriority="1" w:unhideWhenUsed="0" w:qFormat="1"/>
-    <w:lsdException w:name="Light Shading" w:semiHidden="0" w:uiPriority="60" w:unhideWhenUsed="0"/>
-    <w:lsdException w:name="Light List" w:semiHidden="0" w:uiPriority="61" w:unhideWhenUsed="0"/>
-    <w:lsdException w:name="Light Grid" w:semiHidden="0" w:uiPriority="62" w:unhideWhenUsed="0"/>
-    <w:lsdException w:name="Medium Shading 1" w:semiHidden="0" w:uiPriority="63" w:unhideWhenUsed="0"/>
-    <w:lsdException w:name="Medium Shading 2" w:semiHidden="0" w:uiPriority="64" w:unhideWhenUsed="0"/>
-    <w:lsdException w:name="Medium List 1" w:semiHidden="0" w:uiPriority="65" w:unhideWhenUsed="0"/>
-    <w:lsdException w:name="Medium List 2" w:semiHidden="0" w:uiPriority="66" w:unhideWhenUsed="0"/>
-    <w:lsdException w:name="Medium Grid 1" w:semiHidden="0" w:uiPriority="67" w:unhideWhenUsed="0"/>
-    <w:lsdException w:name="Medium Grid 2" w:semiHidden="0" w:uiPriority="68" w:unhideWhenUsed="0"/>
-    <w:lsdException w:name="Medium Grid 3" w:semiHidden="0" w:uiPriority="69" w:unhideWhenUsed="0"/>
-    <w:lsdException w:name="Dark List" w:semiHidden="0" w:uiPriority="70" w:unhideWhenUsed="0"/>
-    <w:lsdException w:name="Colorful Shading" w:semiHidden="0" w:uiPriority="71" w:unhideWhenUsed="0"/>
-    <w:lsdException w:name="Colorful List" w:semiHidden="0" w:uiPriority="72" w:unhideWhenUsed="0"/>
-    <w:lsdException w:name="Colorful Grid" w:semiHidden="0" w:uiPriority="73" w:unhideWhenUsed="0"/>
-    <w:lsdException w:name="Light Shading Accent 1" w:semiHidden="0" w:uiPriority="60" w:unhideWhenUsed="0"/>
-    <w:lsdException w:name="Light List Accent 1" w:semiHidden="0" w:uiPriority="61" w:unhideWhenUsed="0"/>
-    <w:lsdException w:name="Light Grid Accent 1" w:semiHidden="0" w:uiPriority="62" w:unhideWhenUsed="0"/>
-    <w:lsdException w:name="Medium Shading 1 Accent 1" w:semiHidden="0" w:uiPriority="63" w:unhideWhenUsed="0"/>
-    <w:lsdException w:name="Medium Shading 2 Accent 1" w:semiHidden="0" w:uiPriority="64" w:unhideWhenUsed="0"/>
-    <w:lsdException w:name="Medium List 1 Accent 1" w:semiHidden="0" w:uiPriority="65" w:unhideWhenUsed="0"/>
-    <w:lsdException w:name="Revision" w:unhideWhenUsed="0"/>
-    <w:lsdException w:name="List Paragraph" w:semiHidden="0" w:uiPriority="34" w:unhideWhenUsed="0" w:qFormat="1"/>
-    <w:lsdException w:name="Quote" w:semiHidden="0" w:uiPriority="29" w:unhideWhenUsed="0" w:qFormat="1"/>
-    <w:lsdException w:name="Intense Quote" w:semiHidden="0" w:uiPriority="30" w:unhideWhenUsed="0" w:qFormat="1"/>
-    <w:lsdException w:name="Medium List 2 Accent 1" w:semiHidden="0" w:uiPriority="66" w:unhideWhenUsed="0"/>
-    <w:lsdException w:name="Medium Grid 1 Accent 1" w:semiHidden="0" w:uiPriority="67" w:unhideWhenUsed="0"/>
-    <w:lsdException w:name="Medium Grid 2 Accent 1" w:semiHidden="0" w:uiPriority="68" w:unhideWhenUsed="0"/>
-    <w:lsdException w:name="Medium Grid 3 Accent 1" w:semiHidden="0" w:uiPriority="69" w:unhideWhenUsed="0"/>
-    <w:lsdException w:name="Dark List Accent 1" w:semiHidden="0" w:uiPriority="70" w:unhideWhenUsed="0"/>
-    <w:lsdException w:name="Colorful Shading Accent 1" w:semiHidden="0" w:uiPriority="71" w:unhideWhenUsed="0"/>
-    <w:lsdException w:name="Colorful List Accent 1" w:semiHidden="0" w:uiPriority="72" w:unhideWhenUsed="0"/>
-    <w:lsdException w:name="Colorful Grid Accent 1" w:semiHidden="0" w:uiPriority="73" w:unhideWhenUsed="0"/>
-    <w:lsdException w:name="Light Shading Accent 2" w:semiHidden="0" w:uiPriority="60" w:unhideWhenUsed="0"/>
-    <w:lsdException w:name="Light List Accent 2" w:semiHidden="0" w:uiPriority="61" w:unhideWhenUsed="0"/>
-    <w:lsdException w:name="Light Grid Accent 2" w:semiHidden="0" w:uiPriority="62" w:unhideWhenUsed="0"/>
-    <w:lsdException w:name="Medium Shading 1 Accent 2" w:semiHidden="0" w:uiPriority="63" w:unhideWhenUsed="0"/>
-    <w:lsdException w:name="Medium Shading 2 Accent 2" w:semiHidden="0" w:uiPriority="64" w:unhideWhenUsed="0"/>
-    <w:lsdException w:name="Medium List 1 Accent 2" w:semiHidden="0" w:uiPriority="65" w:unhideWhenUsed="0"/>
-    <w:lsdException w:name="Medium List 2 Accent 2" w:semiHidden="0" w:uiPriority="66" w:unhideWhenUsed="0"/>
-    <w:lsdException w:name="Medium Grid 1 Accent 2" w:semiHidden="0" w:uiPriority="67" w:unhideWhenUsed="0"/>
-    <w:lsdException w:name="Medium Grid 2 Accent 2" w:semiHidden="0" w:uiPriority="68" w:unhideWhenUsed="0"/>
-    <w:lsdException w:name="Medium Grid 3 Accent 2" w:semiHidden="0" w:uiPriority="69" w:unhideWhenUsed="0"/>
-    <w:lsdException w:name="Dark List Accent 2" w:semiHidden="0" w:uiPriority="70" w:unhideWhenUsed="0"/>
-    <w:lsdException w:name="Colorful Shading Accent 2" w:semiHidden="0" w:uiPriority="71" w:unhideWhenUsed="0"/>
-    <w:lsdException w:name="Colorful List Accent 2" w:semiHidden="0" w:uiPriority="72" w:unhideWhenUsed="0"/>
-    <w:lsdException w:name="Colorful Grid Accent 2" w:semiHidden="0" w:uiPriority="73" w:unhideWhenUsed="0"/>
-    <w:lsdException w:name="Light Shading Accent 3" w:semiHidden="0" w:uiPriority="60" w:unhideWhenUsed="0"/>
-    <w:lsdException w:name="Light List Accent 3" w:semiHidden="0" w:uiPriority="61" w:unhideWhenUsed="0"/>
-    <w:lsdException w:name="Light Grid Accent 3" w:semiHidden="0" w:uiPriority="62" w:unhideWhenUsed="0"/>
-    <w:lsdException w:name="Medium Shading 1 Accent 3" w:semiHidden="0" w:uiPriority="63" w:unhideWhenUsed="0"/>
-    <w:lsdException w:name="Medium Shading 2 Accent 3" w:semiHidden="0" w:uiPriority="64" w:unhideWhenUsed="0"/>
-    <w:lsdException w:name="Medium List 1 Accent 3" w:semiHidden="0" w:uiPriority="65" w:unhideWhenUsed="0"/>
-    <w:lsdException w:name="Medium List 2 Accent 3" w:semiHidden="0" w:uiPriority="66" w:unhideWhenUsed="0"/>
-    <w:lsdException w:name="Medium Grid 1 Accent 3" w:semiHidden="0" w:uiPriority="67" w:unhideWhenUsed="0"/>
-    <w:lsdException w:name="Medium Grid 2 Accent 3" w:semiHidden="0" w:uiPriority="68" w:unhideWhenUsed="0"/>
-    <w:lsdException w:name="Medium Grid 3 Accent 3" w:semiHidden="0" w:uiPriority="69" w:unhideWhenUsed="0"/>
-    <w:lsdException w:name="Dark List Accent 3" w:semiHidden="0" w:uiPriority="70" w:unhideWhenUsed="0"/>
-    <w:lsdException w:name="Colorful Shading Accent 3" w:semiHidden="0" w:uiPriority="71" w:unhideWhenUsed="0"/>
-    <w:lsdException w:name="Colorful List Accent 3" w:semiHidden="0" w:uiPriority="72" w:unhideWhenUsed="0"/>
-    <w:lsdException w:name="Colorful Grid Accent 3" w:semiHidden="0" w:uiPriority="73" w:unhideWhenUsed="0"/>
-    <w:lsdException w:name="Light Shading Accent 4" w:semiHidden="0" w:uiPriority="60" w:unhideWhenUsed="0"/>
-    <w:lsdException w:name="Light List Accent 4" w:semiHidden="0" w:uiPriority="61" w:unhideWhenUsed="0"/>
-    <w:lsdException w:name="Light Grid Accent 4" w:semiHidden="0" w:uiPriority="62" w:unhideWhenUsed="0"/>
-    <w:lsdException w:name="Medium Shading 1 Accent 4" w:semiHidden="0" w:uiPriority="63" w:unhideWhenUsed="0"/>
-    <w:lsdException w:name="Medium Shading 2 Accent 4" w:semiHidden="0" w:uiPriority="64" w:unhideWhenUsed="0"/>
-    <w:lsdException w:name="Medium List 1 Accent 4" w:semiHidden="0" w:uiPriority="65" w:unhideWhenUsed="0"/>
-    <w:lsdException w:name="Medium List 2 Accent 4" w:semiHidden="0" w:uiPriority="66" w:unhideWhenUsed="0"/>
-    <w:lsdException w:name="Medium Grid 1 Accent 4" w:semiHidden="0" w:uiPriority="67" w:unhideWhenUsed="0"/>
-    <w:lsdException w:name="Medium Grid 2 Accent 4" w:semiHidden="0" w:uiPriority="68" w:unhideWhenUsed="0"/>
-    <w:lsdException w:name="Medium Grid 3 Accent 4" w:semiHidden="0" w:uiPriority="69" w:unhideWhenUsed="0"/>
-    <w:lsdException w:name="Dark List Accent 4" w:semiHidden="0" w:uiPriority="70" w:unhideWhenUsed="0"/>
-    <w:lsdException w:name="Colorful Shading Accent 4" w:semiHidden="0" w:uiPriority="71" w:unhideWhenUsed="0"/>
-    <w:lsdException w:name="Colorful List Accent 4" w:semiHidden="0" w:uiPriority="72" w:unhideWhenUsed="0"/>
-    <w:lsdException w:name="Colorful Grid Accent 4" w:semiHidden="0" w:uiPriority="73" w:unhideWhenUsed="0"/>
-    <w:lsdException w:name="Light Shading Accent 5" w:semiHidden="0" w:uiPriority="60" w:unhideWhenUsed="0"/>
-    <w:lsdException w:name="Light List Accent 5" w:semiHidden="0" w:uiPriority="61" w:unhideWhenUsed="0"/>
-    <w:lsdException w:name="Light Grid Accent 5" w:semiHidden="0" w:uiPriority="62" w:unhideWhenUsed="0"/>
-    <w:lsdException w:name="Medium Shading 1 Accent 5" w:semiHidden="0" w:uiPriority="63" w:unhideWhenUsed="0"/>
-    <w:lsdException w:name="Medium Shading 2 Accent 5" w:semiHidden="0" w:uiPriority="64" w:unhideWhenUsed="0"/>
-    <w:lsdException w:name="Medium List 1 Accent 5" w:semiHidden="0" w:uiPriority="65" w:unhideWhenUsed="0"/>
-    <w:lsdException w:name="Medium List 2 Accent 5" w:semiHidden="0" w:uiPriority="66" w:unhideWhenUsed="0"/>
-    <w:lsdException w:name="Medium Grid 1 Accent 5" w:semiHidden="0" w:uiPriority="67" w:unhideWhenUsed="0"/>
-    <w:lsdException w:name="Medium Grid 2 Accent 5" w:semiHidden="0" w:uiPriority="68" w:unhideWhenUsed="0"/>
-    <w:lsdException w:name="Medium Grid 3 Accent 5" w:semiHidden="0" w:uiPriority="69" w:unhideWhenUsed="0"/>
-    <w:lsdException w:name="Dark List Accent 5" w:semiHidden="0" w:uiPriority="70" w:unhideWhenUsed="0"/>
-    <w:lsdException w:name="Colorful Shading Accent 5" w:semiHidden="0" w:uiPriority="71" w:unhideWhenUsed="0"/>
-    <w:lsdException w:name="Colorful List Accent 5" w:semiHidden="0" w:uiPriority="72" w:unhideWhenUsed="0"/>
-    <w:lsdException w:name="Colorful Grid Accent 5" w:semiHidden="0" w:uiPriority="73" w:unhideWhenUsed="0"/>
-    <w:lsdException w:name="Light Shading Accent 6" w:semiHidden="0" w:uiPriority="60" w:unhideWhenUsed="0"/>
-    <w:lsdException w:name="Light List Accent 6" w:semiHidden="0" w:uiPriority="61" w:unhideWhenUsed="0"/>
-    <w:lsdException w:name="Light Grid Accent 6" w:semiHidden="0" w:uiPriority="62" w:unhideWhenUsed="0"/>
-    <w:lsdException w:name="Medium Shading 1 Accent 6" w:semiHidden="0" w:uiPriority="63" w:unhideWhenUsed="0"/>
-    <w:lsdException w:name="Medium Shading 2 Accent 6" w:semiHidden="0" w:uiPriority="64" w:unhideWhenUsed="0"/>
-    <w:lsdException w:name="Medium List 1 Accent 6" w:semiHidden="0" w:uiPriority="65" w:unhideWhenUsed="0"/>
-    <w:lsdException w:name="Medium List 2 Accent 6" w:semiHidden="0" w:uiPriority="66" w:unhideWhenUsed="0"/>
-    <w:lsdException w:name="Medium Grid 1 Accent 6" w:semiHidden="0" w:uiPriority="67" w:unhideWhenUsed="0"/>
-    <w:lsdException w:name="Medium Grid 2 Accent 6" w:semiHidden="0" w:uiPriority="68" w:unhideWhenUsed="0"/>
-    <w:lsdException w:name="Medium Grid 3 Accent 6" w:semiHidden="0" w:uiPriority="69" w:unhideWhenUsed="0"/>
-    <w:lsdException w:name="Dark List Accent 6" w:semiHidden="0" w:uiPriority="70" w:unhideWhenUsed="0"/>
-    <w:lsdException w:name="Colorful Shading Accent 6" w:semiHidden="0" w:uiPriority="71" w:unhideWhenUsed="0"/>
-    <w:lsdException w:name="Colorful List Accent 6" w:semiHidden="0" w:uiPriority="72" w:unhideWhenUsed="0"/>
-    <w:lsdException w:name="Colorful Grid Accent 6" w:semiHidden="0" w:uiPriority="73" w:unhideWhenUsed="0"/>
-    <w:lsdException w:name="Subtle Emphasis" w:semiHidden="0" w:uiPriority="19" w:unhideWhenUsed="0" w:qFormat="1"/>
-    <w:lsdException w:name="Intense Emphasis" w:semiHidden="0" w:uiPriority="21" w:unhideWhenUsed="0" w:qFormat="1"/>
-    <w:lsdException w:name="Subtle Reference" w:semiHidden="0" w:uiPriority="31" w:unhideWhenUsed="0" w:qFormat="1"/>
-    <w:lsdException w:name="Intense Reference" w:semiHidden="0" w:uiPriority="32" w:unhideWhenUsed="0" w:qFormat="1"/>
-    <w:lsdException w:name="Book Title" w:semiHidden="0" w:uiPriority="33" w:unhideWhenUsed="0" w:qFormat="1"/>
-    <w:lsdException w:name="Bibliography" w:uiPriority="37"/>
-    <w:lsdException w:name="TOC Heading" w:uiPriority="39" w:qFormat="1"/>
+  <w:latentStyles w:defLockedState="0" w:defUIPriority="99" w:defSemiHidden="0" w:defUnhideWhenUsed="0" w:defQFormat="0" w:count="371">
+    <w:lsdException w:name="Normal" w:uiPriority="0" w:qFormat="1"/>
+    <w:lsdException w:name="heading 1" w:uiPriority="9" w:qFormat="1"/>
+    <w:lsdException w:name="heading 2" w:semiHidden="1" w:uiPriority="9" w:unhideWhenUsed="1" w:qFormat="1"/>
+    <w:lsdException w:name="heading 3" w:semiHidden="1" w:uiPriority="9" w:unhideWhenUsed="1" w:qFormat="1"/>
+    <w:lsdException w:name="heading 4" w:semiHidden="1" w:uiPriority="9" w:unhideWhenUsed="1" w:qFormat="1"/>
+    <w:lsdException w:name="heading 5" w:semiHidden="1" w:uiPriority="9" w:unhideWhenUsed="1" w:qFormat="1"/>
+    <w:lsdException w:name="heading 6" w:semiHidden="1" w:uiPriority="9" w:unhideWhenUsed="1" w:qFormat="1"/>
+    <w:lsdException w:name="heading 7" w:semiHidden="1" w:uiPriority="9" w:unhideWhenUsed="1" w:qFormat="1"/>
+    <w:lsdException w:name="heading 8" w:semiHidden="1" w:uiPriority="9" w:unhideWhenUsed="1" w:qFormat="1"/>
+    <w:lsdException w:name="heading 9" w:semiHidden="1" w:uiPriority="9" w:unhideWhenUsed="1" w:qFormat="1"/>
+    <w:lsdException w:name="index 1" w:semiHidden="1" w:unhideWhenUsed="1"/>
+    <w:lsdException w:name="index 2" w:semiHidden="1" w:unhideWhenUsed="1"/>
+    <w:lsdException w:name="index 3" w:semiHidden="1" w:unhideWhenUsed="1"/>
+    <w:lsdException w:name="index 4" w:semiHidden="1" w:unhideWhenUsed="1"/>
+    <w:lsdException w:name="index 5" w:semiHidden="1" w:unhideWhenUsed="1"/>
+    <w:lsdException w:name="index 6" w:semiHidden="1" w:unhideWhenUsed="1"/>
+    <w:lsdException w:name="index 7" w:semiHidden="1" w:unhideWhenUsed="1"/>
+    <w:lsdException w:name="index 8" w:semiHidden="1" w:unhideWhenUsed="1"/>
+    <w:lsdException w:name="index 9" w:semiHidden="1" w:unhideWhenUsed="1"/>
+    <w:lsdException w:name="toc 1" w:semiHidden="1" w:uiPriority="39" w:unhideWhenUsed="1"/>
+    <w:lsdException w:name="toc 2" w:semiHidden="1" w:uiPriority="39" w:unhideWhenUsed="1"/>
+    <w:lsdException w:name="toc 3" w:semiHidden="1" w:uiPriority="39" w:unhideWhenUsed="1"/>
+    <w:lsdException w:name="toc 4" w:semiHidden="1" w:uiPriority="39" w:unhideWhenUsed="1"/>
+    <w:lsdException w:name="toc 5" w:semiHidden="1" w:uiPriority="39" w:unhideWhenUsed="1"/>
+    <w:lsdException w:name="toc 6" w:semiHidden="1" w:uiPriority="39" w:unhideWhenUsed="1"/>
+    <w:lsdException w:name="toc 7" w:semiHidden="1" w:uiPriority="39" w:unhideWhenUsed="1"/>
+    <w:lsdException w:name="toc 8" w:semiHidden="1" w:uiPriority="39" w:unhideWhenUsed="1"/>
+    <w:lsdException w:name="toc 9" w:semiHidden="1" w:uiPriority="39" w:unhideWhenUsed="1"/>
+    <w:lsdException w:name="Normal Indent" w:semiHidden="1" w:unhideWhenUsed="1"/>
+    <w:lsdException w:name="footnote text" w:semiHidden="1" w:unhideWhenUsed="1"/>
+    <w:lsdException w:name="annotation text" w:semiHidden="1" w:unhideWhenUsed="1"/>
+    <w:lsdException w:name="header" w:semiHidden="1" w:unhideWhenUsed="1"/>
+    <w:lsdException w:name="footer" w:semiHidden="1" w:unhideWhenUsed="1"/>
+    <w:lsdException w:name="index heading" w:semiHidden="1" w:unhideWhenUsed="1"/>
+    <w:lsdException w:name="caption" w:semiHidden="1" w:uiPriority="35" w:unhideWhenUsed="1" w:qFormat="1"/>
+    <w:lsdException w:name="table of figures" w:semiHidden="1" w:unhideWhenUsed="1"/>
+    <w:lsdException w:name="envelope address" w:semiHidden="1" w:unhideWhenUsed="1"/>
+    <w:lsdException w:name="envelope return" w:semiHidden="1" w:unhideWhenUsed="1"/>
+    <w:lsdException w:name="footnote reference" w:semiHidden="1" w:unhideWhenUsed="1"/>
+    <w:lsdException w:name="annotation reference" w:semiHidden="1" w:unhideWhenUsed="1"/>
+    <w:lsdException w:name="line number" w:semiHidden="1" w:unhideWhenUsed="1"/>
+    <w:lsdException w:name="page number" w:semiHidden="1" w:unhideWhenUsed="1"/>
+    <w:lsdException w:name="endnote reference" w:semiHidden="1" w:unhideWhenUsed="1"/>
+    <w:lsdException w:name="endnote text" w:semiHidden="1" w:unhideWhenUsed="1"/>
+    <w:lsdException w:name="table of authorities" w:semiHidden="1" w:unhideWhenUsed="1"/>
+    <w:lsdException w:name="macro" w:semiHidden="1" w:unhideWhenUsed="1"/>
+    <w:lsdException w:name="toa heading" w:semiHidden="1" w:unhideWhenUsed="1"/>
+    <w:lsdException w:name="List" w:semiHidden="1" w:unhideWhenUsed="1"/>
+    <w:lsdException w:name="List Bullet" w:semiHidden="1" w:unhideWhenUsed="1"/>
+    <w:lsdException w:name="List Number" w:semiHidden="1" w:unhideWhenUsed="1"/>
+    <w:lsdException w:name="List 2" w:semiHidden="1" w:unhideWhenUsed="1"/>
+    <w:lsdException w:name="List 3" w:semiHidden="1" w:unhideWhenUsed="1"/>
+    <w:lsdException w:name="List 4" w:semiHidden="1" w:unhideWhenUsed="1"/>
+    <w:lsdException w:name="List 5" w:semiHidden="1" w:unhideWhenUsed="1"/>
+    <w:lsdException w:name="List Bullet 2" w:semiHidden="1" w:unhideWhenUsed="1"/>
+    <w:lsdException w:name="List Bullet 3" w:semiHidden="1" w:unhideWhenUsed="1"/>
+    <w:lsdException w:name="List Bullet 4" w:semiHidden="1" w:unhideWhenUsed="1"/>
+    <w:lsdException w:name="List Bullet 5" w:semiHidden="1" w:unhideWhenUsed="1"/>
+    <w:lsdException w:name="List Number 2" w:semiHidden="1" w:unhideWhenUsed="1"/>
+    <w:lsdException w:name="List Number 3" w:semiHidden="1" w:unhideWhenUsed="1"/>
+    <w:lsdException w:name="List Number 4" w:semiHidden="1" w:unhideWhenUsed="1"/>
+    <w:lsdException w:name="List Number 5" w:semiHidden="1" w:unhideWhenUsed="1"/>
+    <w:lsdException w:name="Title" w:uiPriority="10" w:qFormat="1"/>
+    <w:lsdException w:name="Closing" w:semiHidden="1" w:unhideWhenUsed="1"/>
+    <w:lsdException w:name="Signature" w:semiHidden="1" w:unhideWhenUsed="1"/>
+    <w:lsdException w:name="Default Paragraph Font" w:semiHidden="1" w:uiPriority="1" w:unhideWhenUsed="1"/>
+    <w:lsdException w:name="Body Text" w:semiHidden="1" w:unhideWhenUsed="1"/>
+    <w:lsdException w:name="Body Text Indent" w:semiHidden="1" w:unhideWhenUsed="1"/>
+    <w:lsdException w:name="List Continue" w:semiHidden="1" w:unhideWhenUsed="1"/>
+    <w:lsdException w:name="List Continue 2" w:semiHidden="1" w:unhideWhenUsed="1"/>
+    <w:lsdException w:name="List Continue 3" w:semiHidden="1" w:unhideWhenUsed="1"/>
+    <w:lsdException w:name="List Continue 4" w:semiHidden="1" w:unhideWhenUsed="1"/>
+    <w:lsdException w:name="List Continue 5" w:semiHidden="1" w:unhideWhenUsed="1"/>
+    <w:lsdException w:name="Message Header" w:semiHidden="1" w:unhideWhenUsed="1"/>
+    <w:lsdException w:name="Subtitle" w:uiPriority="11" w:qFormat="1"/>
+    <w:lsdException w:name="Salutation" w:semiHidden="1" w:unhideWhenUsed="1"/>
+    <w:lsdException w:name="Date" w:semiHidden="1" w:unhideWhenUsed="1"/>
+    <w:lsdException w:name="Body Text First Indent" w:semiHidden="1" w:unhideWhenUsed="1"/>
+    <w:lsdException w:name="Body Text First Indent 2" w:semiHidden="1" w:unhideWhenUsed="1"/>
+    <w:lsdException w:name="Note Heading" w:semiHidden="1" w:unhideWhenUsed="1"/>
+    <w:lsdException w:name="Body Text 2" w:semiHidden="1" w:unhideWhenUsed="1"/>
+    <w:lsdException w:name="Body Text 3" w:semiHidden="1" w:unhideWhenUsed="1"/>
+    <w:lsdException w:name="Body Text Indent 2" w:semiHidden="1" w:unhideWhenUsed="1"/>
+    <w:lsdException w:name="Body Text Indent 3" w:semiHidden="1" w:unhideWhenUsed="1"/>
+    <w:lsdException w:name="Block Text" w:semiHidden="1" w:unhideWhenUsed="1"/>
+    <w:lsdException w:name="Hyperlink" w:semiHidden="1" w:unhideWhenUsed="1"/>
+    <w:lsdException w:name="FollowedHyperlink" w:semiHidden="1" w:unhideWhenUsed="1"/>
+    <w:lsdException w:name="Strong" w:uiPriority="22" w:qFormat="1"/>
+    <w:lsdException w:name="Emphasis" w:uiPriority="20" w:qFormat="1"/>
+    <w:lsdException w:name="Document Map" w:semiHidden="1" w:unhideWhenUsed="1"/>
+    <w:lsdException w:name="Plain Text" w:semiHidden="1" w:unhideWhenUsed="1"/>
+    <w:lsdException w:name="E-mail Signature" w:semiHidden="1" w:unhideWhenUsed="1"/>
+    <w:lsdException w:name="HTML Top of Form" w:semiHidden="1" w:unhideWhenUsed="1"/>
+    <w:lsdException w:name="HTML Bottom of Form" w:semiHidden="1" w:unhideWhenUsed="1"/>
+    <w:lsdException w:name="Normal (Web)" w:semiHidden="1" w:unhideWhenUsed="1"/>
+    <w:lsdException w:name="HTML Acronym" w:semiHidden="1" w:unhideWhenUsed="1"/>
+    <w:lsdException w:name="HTML Address" w:semiHidden="1" w:unhideWhenUsed="1"/>
+    <w:lsdException w:name="HTML Cite" w:semiHidden="1" w:unhideWhenUsed="1"/>
+    <w:lsdException w:name="HTML Code" w:semiHidden="1" w:unhideWhenUsed="1"/>
+    <w:lsdException w:name="HTML Definition" w:semiHidden="1" w:unhideWhenUsed="1"/>
+    <w:lsdException w:name="HTML Keyboard" w:semiHidden="1" w:unhideWhenUsed="1"/>
+    <w:lsdException w:name="HTML Preformatted" w:semiHidden="1" w:unhideWhenUsed="1"/>
+    <w:lsdException w:name="HTML Sample" w:semiHidden="1" w:unhideWhenUsed="1"/>
+    <w:lsdException w:name="HTML Typewriter" w:semiHidden="1" w:unhideWhenUsed="1"/>
+    <w:lsdException w:name="HTML Variable" w:semiHidden="1" w:unhideWhenUsed="1"/>
+    <w:lsdException w:name="Normal Table" w:semiHidden="1" w:unhideWhenUsed="1"/>
+    <w:lsdException w:name="annotation subject" w:semiHidden="1" w:unhideWhenUsed="1"/>
+    <w:lsdException w:name="No List" w:semiHidden="1" w:unhideWhenUsed="1"/>
+    <w:lsdException w:name="Outline List 1" w:semiHidden="1" w:unhideWhenUsed="1"/>
+    <w:lsdException w:name="Outline List 2" w:semiHidden="1" w:unhideWhenUsed="1"/>
+    <w:lsdException w:name="Outline List 3" w:semiHidden="1" w:unhideWhenUsed="1"/>
+    <w:lsdException w:name="Table Simple 1" w:semiHidden="1" w:unhideWhenUsed="1"/>
+    <w:lsdException w:name="Table Simple 2" w:semiHidden="1" w:unhideWhenUsed="1"/>
+    <w:lsdException w:name="Table Simple 3" w:semiHidden="1" w:unhideWhenUsed="1"/>
+    <w:lsdException w:name="Table Classic 1" w:semiHidden="1" w:unhideWhenUsed="1"/>
+    <w:lsdException w:name="Table Classic 2" w:semiHidden="1" w:unhideWhenUsed="1"/>
+    <w:lsdException w:name="Table Classic 3" w:semiHidden="1" w:unhideWhenUsed="1"/>
+    <w:lsdException w:name="Table Classic 4" w:semiHidden="1" w:unhideWhenUsed="1"/>
+    <w:lsdException w:name="Table Colorful 1" w:semiHidden="1" w:unhideWhenUsed="1"/>
+    <w:lsdException w:name="Table Colorful 2" w:semiHidden="1" w:unhideWhenUsed="1"/>
+    <w:lsdException w:name="Table Colorful 3" w:semiHidden="1" w:unhideWhenUsed="1"/>
+    <w:lsdException w:name="Table Columns 1" w:semiHidden="1" w:unhideWhenUsed="1"/>
+    <w:lsdException w:name="Table Columns 2" w:semiHidden="1" w:unhideWhenUsed="1"/>
+    <w:lsdException w:name="Table Columns 3" w:semiHidden="1" w:unhideWhenUsed="1"/>
+    <w:lsdException w:name="Table Columns 4" w:semiHidden="1" w:unhideWhenUsed="1"/>
+    <w:lsdException w:name="Table Columns 5" w:semiHidden="1" w:unhideWhenUsed="1"/>
+    <w:lsdException w:name="Table Grid 1" w:semiHidden="1" w:unhideWhenUsed="1"/>
+    <w:lsdException w:name="Table Grid 2" w:semiHidden="1" w:unhideWhenUsed="1"/>
+    <w:lsdException w:name="Table Grid 3" w:semiHidden="1" w:unhideWhenUsed="1"/>
+    <w:lsdException w:name="Table Grid 4" w:semiHidden="1" w:unhideWhenUsed="1"/>
+    <w:lsdException w:name="Table Grid 5" w:semiHidden="1" w:unhideWhenUsed="1"/>
+    <w:lsdException w:name="Table Grid 6" w:semiHidden="1" w:unhideWhenUsed="1"/>
+    <w:lsdException w:name="Table Grid 7" w:semiHidden="1" w:unhideWhenUsed="1"/>
+    <w:lsdException w:name="Table Grid 8" w:semiHidden="1" w:unhideWhenUsed="1"/>
+    <w:lsdException w:name="Table List 1" w:semiHidden="1" w:unhideWhenUsed="1"/>
+    <w:lsdException w:name="Table List 2" w:semiHidden="1" w:unhideWhenUsed="1"/>
+    <w:lsdException w:name="Table List 3" w:semiHidden="1" w:unhideWhenUsed="1"/>
+    <w:lsdException w:name="Table List 4" w:semiHidden="1" w:unhideWhenUsed="1"/>
+    <w:lsdException w:name="Table List 5" w:semiHidden="1" w:unhideWhenUsed="1"/>
+    <w:lsdException w:name="Table List 6" w:semiHidden="1" w:unhideWhenUsed="1"/>
+    <w:lsdException w:name="Table List 7" w:semiHidden="1" w:unhideWhenUsed="1"/>
+    <w:lsdException w:name="Table List 8" w:semiHidden="1" w:unhideWhenUsed="1"/>
+    <w:lsdException w:name="Table 3D effects 1" w:semiHidden="1" w:unhideWhenUsed="1"/>
+    <w:lsdException w:name="Table 3D effects 2" w:semiHidden="1" w:unhideWhenUsed="1"/>
+    <w:lsdException w:name="Table 3D effects 3" w:semiHidden="1" w:unhideWhenUsed="1"/>
+    <w:lsdException w:name="Table Contemporary" w:semiHidden="1" w:unhideWhenUsed="1"/>
+    <w:lsdException w:name="Table Elegant" w:semiHidden="1" w:unhideWhenUsed="1"/>
+    <w:lsdException w:name="Table Professional" w:semiHidden="1" w:unhideWhenUsed="1"/>
+    <w:lsdException w:name="Table Subtle 1" w:semiHidden="1" w:unhideWhenUsed="1"/>
+    <w:lsdException w:name="Table Subtle 2" w:semiHidden="1" w:unhideWhenUsed="1"/>
+    <w:lsdException w:name="Table Web 1" w:semiHidden="1" w:unhideWhenUsed="1"/>
+    <w:lsdException w:name="Table Web 2" w:semiHidden="1" w:unhideWhenUsed="1"/>
+    <w:lsdException w:name="Table Web 3" w:semiHidden="1" w:unhideWhenUsed="1"/>
+    <w:lsdException w:name="Balloon Text" w:semiHidden="1" w:unhideWhenUsed="1"/>
+    <w:lsdException w:name="Table Grid" w:uiPriority="59"/>
+    <w:lsdException w:name="Table Theme" w:semiHidden="1" w:unhideWhenUsed="1"/>
+    <w:lsdException w:name="Placeholder Text" w:semiHidden="1"/>
+    <w:lsdException w:name="No Spacing" w:uiPriority="1" w:qFormat="1"/>
+    <w:lsdException w:name="Light Shading" w:uiPriority="60"/>
+    <w:lsdException w:name="Light List" w:uiPriority="61"/>
+    <w:lsdException w:name="Light Grid" w:uiPriority="62"/>
+    <w:lsdException w:name="Medium Shading 1" w:uiPriority="63"/>
+    <w:lsdException w:name="Medium Shading 2" w:uiPriority="64"/>
+    <w:lsdException w:name="Medium List 1" w:uiPriority="65"/>
+    <w:lsdException w:name="Medium List 2" w:uiPriority="66"/>
+    <w:lsdException w:name="Medium Grid 1" w:uiPriority="67"/>
+    <w:lsdException w:name="Medium Grid 2" w:uiPriority="68"/>
+    <w:lsdException w:name="Medium Grid 3" w:uiPriority="69"/>
+    <w:lsdException w:name="Dark List" w:uiPriority="70"/>
+    <w:lsdException w:name="Colorful Shading" w:uiPriority="71"/>
+    <w:lsdException w:name="Colorful List" w:uiPriority="72"/>
+    <w:lsdException w:name="Colorful Grid" w:uiPriority="73"/>
+    <w:lsdException w:name="Light Shading Accent 1" w:uiPriority="60"/>
+    <w:lsdException w:name="Light List Accent 1" w:uiPriority="61"/>
+    <w:lsdException w:name="Light Grid Accent 1" w:uiPriority="62"/>
+    <w:lsdException w:name="Medium Shading 1 Accent 1" w:uiPriority="63"/>
+    <w:lsdException w:name="Medium Shading 2 Accent 1" w:uiPriority="64"/>
+    <w:lsdException w:name="Medium List 1 Accent 1" w:uiPriority="65"/>
+    <w:lsdException w:name="Revision" w:semiHidden="1"/>
+    <w:lsdException w:name="List Paragraph" w:uiPriority="34" w:qFormat="1"/>
+    <w:lsdException w:name="Quote" w:uiPriority="29" w:qFormat="1"/>
+    <w:lsdException w:name="Intense Quote" w:uiPriority="30" w:qFormat="1"/>
+    <w:lsdException w:name="Medium List 2 Accent 1" w:uiPriority="66"/>
+    <w:lsdException w:name="Medium Grid 1 Accent 1" w:uiPriority="67"/>
+    <w:lsdException w:name="Medium Grid 2 Accent 1" w:uiPriority="68"/>
+    <w:lsdException w:name="Medium Grid 3 Accent 1" w:uiPriority="69"/>
+    <w:lsdException w:name="Dark List Accent 1" w:uiPriority="70"/>
+    <w:lsdException w:name="Colorful Shading Accent 1" w:uiPriority="71"/>
+    <w:lsdException w:name="Colorful List Accent 1" w:uiPriority="72"/>
+    <w:lsdException w:name="Colorful Grid Accent 1" w:uiPriority="73"/>
+    <w:lsdException w:name="Light Shading Accent 2" w:uiPriority="60"/>
+    <w:lsdException w:name="Light List Accent 2" w:uiPriority="61"/>
+    <w:lsdException w:name="Light Grid Accent 2" w:uiPriority="62"/>
+    <w:lsdException w:name="Medium Shading 1 Accent 2" w:uiPriority="63"/>
+    <w:lsdException w:name="Medium Shading 2 Accent 2" w:uiPriority="64"/>
+    <w:lsdException w:name="Medium List 1 Accent 2" w:uiPriority="65"/>
+    <w:lsdException w:name="Medium List 2 Accent 2" w:uiPriority="66"/>
+    <w:lsdException w:name="Medium Grid 1 Accent 2" w:uiPriority="67"/>
+    <w:lsdException w:name="Medium Grid 2 Accent 2" w:uiPriority="68"/>
+    <w:lsdException w:name="Medium Grid 3 Accent 2" w:uiPriority="69"/>
+    <w:lsdException w:name="Dark List Accent 2" w:uiPriority="70"/>
+    <w:lsdException w:name="Colorful Shading Accent 2" w:uiPriority="71"/>
+    <w:lsdException w:name="Colorful List Accent 2" w:uiPriority="72"/>
+    <w:lsdException w:name="Colorful Grid Accent 2" w:uiPriority="73"/>
+    <w:lsdException w:name="Light Shading Accent 3" w:uiPriority="60"/>
+    <w:lsdException w:name="Light List Accent 3" w:uiPriority="61"/>
+    <w:lsdException w:name="Light Grid Accent 3" w:uiPriority="62"/>
+    <w:lsdException w:name="Medium Shading 1 Accent 3" w:uiPriority="63"/>
+    <w:lsdException w:name="Medium Shading 2 Accent 3" w:uiPriority="64"/>
+    <w:lsdException w:name="Medium List 1 Accent 3" w:uiPriority="65"/>
+    <w:lsdException w:name="Medium List 2 Accent 3" w:uiPriority="66"/>
+    <w:lsdException w:name="Medium Grid 1 Accent 3" w:uiPriority="67"/>
+    <w:lsdException w:name="Medium Grid 2 Accent 3" w:uiPriority="68"/>
+    <w:lsdException w:name="Medium Grid 3 Accent 3" w:uiPriority="69"/>
+    <w:lsdException w:name="Dark List Accent 3" w:uiPriority="70"/>
+    <w:lsdException w:name="Colorful Shading Accent 3" w:uiPriority="71"/>
+    <w:lsdException w:name="Colorful List Accent 3" w:uiPriority="72"/>
+    <w:lsdException w:name="Colorful Grid Accent 3" w:uiPriority="73"/>
+    <w:lsdException w:name="Light Shading Accent 4" w:uiPriority="60"/>
+    <w:lsdException w:name="Light List Accent 4" w:uiPriority="61"/>
+    <w:lsdException w:name="Light Grid Accent 4" w:uiPriority="62"/>
+    <w:lsdException w:name="Medium Shading 1 Accent 4" w:uiPriority="63"/>
+    <w:lsdException w:name="Medium Shading 2 Accent 4" w:uiPriority="64"/>
+    <w:lsdException w:name="Medium List 1 Accent 4" w:uiPriority="65"/>
+    <w:lsdException w:name="Medium List 2 Accent 4" w:uiPriority="66"/>
+    <w:lsdException w:name="Medium Grid 1 Accent 4" w:uiPriority="67"/>
+    <w:lsdException w:name="Medium Grid 2 Accent 4" w:uiPriority="68"/>
+    <w:lsdException w:name="Medium Grid 3 Accent 4" w:uiPriority="69"/>
+    <w:lsdException w:name="Dark List Accent 4" w:uiPriority="70"/>
+    <w:lsdException w:name="Colorful Shading Accent 4" w:uiPriority="71"/>
+    <w:lsdException w:name="Colorful List Accent 4" w:uiPriority="72"/>
+    <w:lsdException w:name="Colorful Grid Accent 4" w:uiPriority="73"/>
+    <w:lsdException w:name="Light Shading Accent 5" w:uiPriority="60"/>
+    <w:lsdException w:name="Light List Accent 5" w:uiPriority="61"/>
+    <w:lsdException w:name="Light Grid Accent 5" w:uiPriority="62"/>
+    <w:lsdException w:name="Medium Shading 1 Accent 5" w:uiPriority="63"/>
+    <w:lsdException w:name="Medium Shading 2 Accent 5" w:uiPriority="64"/>
+    <w:lsdException w:name="Medium List 1 Accent 5" w:uiPriority="65"/>
+    <w:lsdException w:name="Medium List 2 Accent 5" w:uiPriority="66"/>
+    <w:lsdException w:name="Medium Grid 1 Accent 5" w:uiPriority="67"/>
+    <w:lsdException w:name="Medium Grid 2 Accent 5" w:uiPriority="68"/>
+    <w:lsdException w:name="Medium Grid 3 Accent 5" w:uiPriority="69"/>
+    <w:lsdException w:name="Dark List Accent 5" w:uiPriority="70"/>
+    <w:lsdException w:name="Colorful Shading Accent 5" w:uiPriority="71"/>
+    <w:lsdException w:name="Colorful List Accent 5" w:uiPriority="72"/>
+    <w:lsdException w:name="Colorful Grid Accent 5" w:uiPriority="73"/>
+    <w:lsdException w:name="Light Shading Accent 6" w:uiPriority="60"/>
+    <w:lsdException w:name="Light List Accent 6" w:uiPriority="61"/>
+    <w:lsdException w:name="Light Grid Accent 6" w:uiPriority="62"/>
+    <w:lsdException w:name="Medium Shading 1 Accent 6" w:uiPriority="63"/>
+    <w:lsdException w:name="Medium Shading 2 Accent 6" w:uiPriority="64"/>
+    <w:lsdException w:name="Medium List 1 Accent 6" w:uiPriority="65"/>
+    <w:lsdException w:name="Medium List 2 Accent 6" w:uiPriority="66"/>
+    <w:lsdException w:name="Medium Grid 1 Accent 6" w:uiPriority="67"/>
+    <w:lsdException w:name="Medium Grid 2 Accent 6" w:uiPriority="68"/>
+    <w:lsdException w:name="Medium Grid 3 Accent 6" w:uiPriority="69"/>
+    <w:lsdException w:name="Dark List Accent 6" w:uiPriority="70"/>
+    <w:lsdException w:name="Colorful Shading Accent 6" w:uiPriority="71"/>
+    <w:lsdException w:name="Colorful List Accent 6" w:uiPriority="72"/>
+    <w:lsdException w:name="Colorful Grid Accent 6" w:uiPriority="73"/>
+    <w:lsdException w:name="Subtle Emphasis" w:uiPriority="19" w:qFormat="1"/>
+    <w:lsdException w:name="Intense Emphasis" w:uiPriority="21" w:qFormat="1"/>
+    <w:lsdException w:name="Subtle Reference" w:uiPriority="31" w:qFormat="1"/>
+    <w:lsdException w:name="Intense Reference" w:uiPriority="32" w:qFormat="1"/>
+    <w:lsdException w:name="Book Title" w:uiPriority="33" w:qFormat="1"/>
+    <w:lsdException w:name="Bibliography" w:semiHidden="1" w:uiPriority="37" w:unhideWhenUsed="1"/>
+    <w:lsdException w:name="TOC Heading" w:semiHidden="1" w:uiPriority="39" w:unhideWhenUsed="1" w:qFormat="1"/>
+    <w:lsdException w:name="Plain Table 1" w:uiPriority="41"/>
+    <w:lsdException w:name="Plain Table 2" w:uiPriority="42"/>
+    <w:lsdException w:name="Plain Table 3" w:uiPriority="43"/>
+    <w:lsdException w:name="Plain Table 4" w:uiPriority="44"/>
+    <w:lsdException w:name="Plain Table 5" w:uiPriority="45"/>
+    <w:lsdException w:name="Grid Table Light" w:uiPriority="40"/>
+    <w:lsdException w:name="Grid Table 1 Light" w:uiPriority="46"/>
+    <w:lsdException w:name="Grid Table 2" w:uiPriority="47"/>
+    <w:lsdException w:name="Grid Table 3" w:uiPriority="48"/>
+    <w:lsdException w:name="Grid Table 4" w:uiPriority="49"/>
+    <w:lsdException w:name="Grid Table 5 Dark" w:uiPriority="50"/>
+    <w:lsdException w:name="Grid Table 6 Colorful" w:uiPriority="51"/>
+    <w:lsdException w:name="Grid Table 7 Colorful" w:uiPriority="52"/>
+    <w:lsdException w:name="Grid Table 1 Light Accent 1" w:uiPriority="46"/>
+    <w:lsdException w:name="Grid Table 2 Accent 1" w:uiPriority="47"/>
+    <w:lsdException w:name="Grid Table 3 Accent 1" w:uiPriority="48"/>
+    <w:lsdException w:name="Grid Table 4 Accent 1" w:uiPriority="49"/>
+    <w:lsdException w:name="Grid Table 5 Dark Accent 1" w:uiPriority="50"/>
+    <w:lsdException w:name="Grid Table 6 Colorful Accent 1" w:uiPriority="51"/>
+    <w:lsdException w:name="Grid Table 7 Colorful Accent 1" w:uiPriority="52"/>
+    <w:lsdException w:name="Grid Table 1 Light Accent 2" w:uiPriority="46"/>
+    <w:lsdException w:name="Grid Table 2 Accent 2" w:uiPriority="47"/>
+    <w:lsdException w:name="Grid Table 3 Accent 2" w:uiPriority="48"/>
+    <w:lsdException w:name="Grid Table 4 Accent 2" w:uiPriority="49"/>
+    <w:lsdException w:name="Grid Table 5 Dark Accent 2" w:uiPriority="50"/>
+    <w:lsdException w:name="Grid Table 6 Colorful Accent 2" w:uiPriority="51"/>
+    <w:lsdException w:name="Grid Table 7 Colorful Accent 2" w:uiPriority="52"/>
+    <w:lsdException w:name="Grid Table 1 Light Accent 3" w:uiPriority="46"/>
+    <w:lsdException w:name="Grid Table 2 Accent 3" w:uiPriority="47"/>
+    <w:lsdException w:name="Grid Table 3 Accent 3" w:uiPriority="48"/>
+    <w:lsdException w:name="Grid Table 4 Accent 3" w:uiPriority="49"/>
+    <w:lsdException w:name="Grid Table 5 Dark Accent 3" w:uiPriority="50"/>
+    <w:lsdException w:name="Grid Table 6 Colorful Accent 3" w:uiPriority="51"/>
+    <w:lsdException w:name="Grid Table 7 Colorful Accent 3" w:uiPriority="52"/>
+    <w:lsdException w:name="Grid Table 1 Light Accent 4" w:uiPriority="46"/>
+    <w:lsdException w:name="Grid Table 2 Accent 4" w:uiPriority="47"/>
+    <w:lsdException w:name="Grid Table 3 Accent 4" w:uiPriority="48"/>
+    <w:lsdException w:name="Grid Table 4 Accent 4" w:uiPriority="49"/>
+    <w:lsdException w:name="Grid Table 5 Dark Accent 4" w:uiPriority="50"/>
+    <w:lsdException w:name="Grid Table 6 Colorful Accent 4" w:uiPriority="51"/>
+    <w:lsdException w:name="Grid Table 7 Colorful Accent 4" w:uiPriority="52"/>
+    <w:lsdException w:name="Grid Table 1 Light Accent 5" w:uiPriority="46"/>
+    <w:lsdException w:name="Grid Table 2 Accent 5" w:uiPriority="47"/>
+    <w:lsdException w:name="Grid Table 3 Accent 5" w:uiPriority="48"/>
+    <w:lsdException w:name="Grid Table 4 Accent 5" w:uiPriority="49"/>
+    <w:lsdException w:name="Grid Table 5 Dark Accent 5" w:uiPriority="50"/>
+    <w:lsdException w:name="Grid Table 6 Colorful Accent 5" w:uiPriority="51"/>
+    <w:lsdException w:name="Grid Table 7 Colorful Accent 5" w:uiPriority="52"/>
+    <w:lsdException w:name="Grid Table 1 Light Accent 6" w:uiPriority="46"/>
+    <w:lsdException w:name="Grid Table 2 Accent 6" w:uiPriority="47"/>
+    <w:lsdException w:name="Grid Table 3 Accent 6" w:uiPriority="48"/>
+    <w:lsdException w:name="Grid Table 4 Accent 6" w:uiPriority="49"/>
+    <w:lsdException w:name="Grid Table 5 Dark Accent 6" w:uiPriority="50"/>
+    <w:lsdException w:name="Grid Table 6 Colorful Accent 6" w:uiPriority="51"/>
+    <w:lsdException w:name="Grid Table 7 Colorful Accent 6" w:uiPriority="52"/>
+    <w:lsdException w:name="List Table 1 Light" w:uiPriority="46"/>
+    <w:lsdException w:name="List Table 2" w:uiPriority="47"/>
+    <w:lsdException w:name="List Table 3" w:uiPriority="48"/>
+    <w:lsdException w:name="List Table 4" w:uiPriority="49"/>
+    <w:lsdException w:name="List Table 5 Dark" w:uiPriority="50"/>
+    <w:lsdException w:name="List Table 6 Colorful" w:uiPriority="51"/>
+    <w:lsdException w:name="List Table 7 Colorful" w:uiPriority="52"/>
+    <w:lsdException w:name="List Table 1 Light Accent 1" w:uiPriority="46"/>
+    <w:lsdException w:name="List Table 2 Accent 1" w:uiPriority="47"/>
+    <w:lsdException w:name="List Table 3 Accent 1" w:uiPriority="48"/>
+    <w:lsdException w:name="List Table 4 Accent 1" w:uiPriority="49"/>
+    <w:lsdException w:name="List Table 5 Dark Accent 1" w:uiPriority="50"/>
+    <w:lsdException w:name="List Table 6 Colorful Accent 1" w:uiPriority="51"/>
+    <w:lsdException w:name="List Table 7 Colorful Accent 1" w:uiPriority="52"/>
+    <w:lsdException w:name="List Table 1 Light Accent 2" w:uiPriority="46"/>
+    <w:lsdException w:name="List Table 2 Accent 2" w:uiPriority="47"/>
+    <w:lsdException w:name="List Table 3 Accent 2" w:uiPriority="48"/>
+    <w:lsdException w:name="List Table 4 Accent 2" w:uiPriority="49"/>
+    <w:lsdException w:name="List Table 5 Dark Accent 2" w:uiPriority="50"/>
+    <w:lsdException w:name="List Table 6 Colorful Accent 2" w:uiPriority="51"/>
+    <w:lsdException w:name="List Table 7 Colorful Accent 2" w:uiPriority="52"/>
+    <w:lsdException w:name="List Table 1 Light Accent 3" w:uiPriority="46"/>
+    <w:lsdException w:name="List Table 2 Accent 3" w:uiPriority="47"/>
+    <w:lsdException w:name="List Table 3 Accent 3" w:uiPriority="48"/>
+    <w:lsdException w:name="List Table 4 Accent 3" w:uiPriority="49"/>
+    <w:lsdException w:name="List Table 5 Dark Accent 3" w:uiPriority="50"/>
+    <w:lsdException w:name="List Table 6 Colorful Accent 3" w:uiPriority="51"/>
+    <w:lsdException w:name="List Table 7 Colorful Accent 3" w:uiPriority="52"/>
+    <w:lsdException w:name="List Table 1 Light Accent 4" w:uiPriority="46"/>
+    <w:lsdException w:name="List Table 2 Accent 4" w:uiPriority="47"/>
+    <w:lsdException w:name="List Table 3 Accent 4" w:uiPriority="48"/>
+    <w:lsdException w:name="List Table 4 Accent 4" w:uiPriority="49"/>
+    <w:lsdException w:name="List Table 5 Dark Accent 4" w:uiPriority="50"/>
+    <w:lsdException w:name="List Table 6 Colorful Accent 4" w:uiPriority="51"/>
+    <w:lsdException w:name="List Table 7 Colorful Accent 4" w:uiPriority="52"/>
+    <w:lsdException w:name="List Table 1 Light Accent 5" w:uiPriority="46"/>
+    <w:lsdException w:name="List Table 2 Accent 5" w:uiPriority="47"/>
+    <w:lsdException w:name="List Table 3 Accent 5" w:uiPriority="48"/>
+    <w:lsdException w:name="List Table 4 Accent 5" w:uiPriority="49"/>
+    <w:lsdException w:name="List Table 5 Dark Accent 5" w:uiPriority="50"/>
+    <w:lsdException w:name="List Table 6 Colorful Accent 5" w:uiPriority="51"/>
+    <w:lsdException w:name="List Table 7 Colorful Accent 5" w:uiPriority="52"/>
+    <w:lsdException w:name="List Table 1 Light Accent 6" w:uiPriority="46"/>
+    <w:lsdException w:name="List Table 2 Accent 6" w:uiPriority="47"/>
+    <w:lsdException w:name="List Table 3 Accent 6" w:uiPriority="48"/>
+    <w:lsdException w:name="List Table 4 Accent 6" w:uiPriority="49"/>
+    <w:lsdException w:name="List Table 5 Dark Accent 6" w:uiPriority="50"/>
+    <w:lsdException w:name="List Table 6 Colorful Accent 6" w:uiPriority="51"/>
+    <w:lsdException w:name="List Table 7 Colorful Accent 6" w:uiPriority="52"/>
   </w:latentStyles>
   <w:style w:type="paragraph" w:default="1" w:styleId="Normal">
     <w:name w:val="Normal"/>
@@ -4142,7 +6238,6 @@
     <w:uiPriority w:val="99"/>
     <w:semiHidden/>
     <w:unhideWhenUsed/>
-    <w:qFormat/>
     <w:tblPr>
       <w:tblInd w:w="0" w:type="dxa"/>
       <w:tblCellMar>
@@ -4171,7 +6266,7 @@
 </file>
 
 <file path=word/glossary/webSettings.xml><?xml version="1.0" encoding="utf-8"?>
-<w:webSettings xmlns:r="http://schemas.openxmlformats.org/officeDocument/2006/relationships" xmlns:w="http://schemas.openxmlformats.org/wordprocessingml/2006/main">
+<w:webSettings xmlns:mc="http://schemas.openxmlformats.org/markup-compatibility/2006" xmlns:r="http://schemas.openxmlformats.org/officeDocument/2006/relationships" xmlns:w="http://schemas.openxmlformats.org/wordprocessingml/2006/main" xmlns:w14="http://schemas.microsoft.com/office/word/2010/wordml" xmlns:w15="http://schemas.microsoft.com/office/word/2012/wordml" xmlns:w16se="http://schemas.microsoft.com/office/word/2015/wordml/symex" mc:Ignorable="w14 w15 w16se">
   <w:optimizeForBrowser/>
 </w:webSettings>
 </file>
@@ -4457,4 +6552,16 @@
   <a:objectDefaults/>
   <a:extraClrSchemeLst/>
 </a:theme>
+</file>
+
+<file path=customXml/item1.xml><?xml version="1.0" encoding="utf-8"?>
+<b:Sources xmlns:b="http://schemas.openxmlformats.org/officeDocument/2006/bibliography" xmlns="http://schemas.openxmlformats.org/officeDocument/2006/bibliography" SelectedStyle="\APASixthEditionOfficeOnline.xsl" StyleName="APA" Version="6"/>
+</file>
+
+<file path=customXml/itemProps1.xml><?xml version="1.0" encoding="utf-8"?>
+<ds:datastoreItem xmlns:ds="http://schemas.openxmlformats.org/officeDocument/2006/customXml" ds:itemID="{92EB07C8-16BC-4E07-AA61-5360F4EE3888}">
+  <ds:schemaRefs>
+    <ds:schemaRef ds:uri="http://schemas.openxmlformats.org/officeDocument/2006/bibliography"/>
+  </ds:schemaRefs>
+</ds:datastoreItem>
 </file>
</xml_diff>

<commit_message>
Last commit on saturday
</commit_message>
<xml_diff>
--- a/Final-Report.docx
+++ b/Final-Report.docx
@@ -308,7 +308,13 @@
         <w:rPr>
           <w:rFonts w:cstheme="minorHAnsi"/>
         </w:rPr>
-        <w:t xml:space="preserve"> proof of Shannon’s entropy based on additivity law was presented. Suppose a system is divided into two subsystems A and B, and p</w:t>
+        <w:t xml:space="preserve"> proof of Shannon’s entropy based on additivity law was presented. Suppose a system is divided into two subsystems A and B, and </w:t>
+      </w:r>
+      <w:r>
+        <w:rPr>
+          <w:rFonts w:cstheme="minorHAnsi"/>
+        </w:rPr>
+        <w:t>p</w:t>
       </w:r>
       <w:r>
         <w:rPr>
@@ -321,7 +327,7 @@
         <w:rPr>
           <w:rFonts w:cstheme="minorHAnsi"/>
         </w:rPr>
-        <w:t>(</w:t>
+        <w:t xml:space="preserve"> (</w:t>
       </w:r>
       <w:r>
         <w:rPr>
@@ -388,7 +394,7 @@
         <w:rPr>
           <w:rFonts w:cstheme="minorHAnsi"/>
         </w:rPr>
-        <w:t>(</w:t>
+        <w:t xml:space="preserve"> (</w:t>
       </w:r>
       <w:r>
         <w:rPr>
@@ -457,7 +463,13 @@
         <w:rPr>
           <w:rFonts w:cstheme="minorHAnsi"/>
         </w:rPr>
-        <w:t>S(A,B) = -k</w:t>
+        <w:t>S (A, B</w:t>
+      </w:r>
+      <w:r>
+        <w:rPr>
+          <w:rFonts w:cstheme="minorHAnsi"/>
+        </w:rPr>
+        <w:t>) = -k</w:t>
       </w:r>
       <w:r>
         <w:rPr>
@@ -489,19 +501,25 @@
         <w:rPr>
           <w:rFonts w:cstheme="minorHAnsi"/>
         </w:rPr>
-        <w:t>(A,B)</w:t>
-      </w:r>
-      <w:r>
-        <w:rPr>
-          <w:rFonts w:cstheme="minorHAnsi"/>
-        </w:rPr>
-        <w:t xml:space="preserve"> * ln(</w:t>
-      </w:r>
-      <w:r>
-        <w:rPr>
-          <w:rFonts w:cstheme="minorHAnsi"/>
-        </w:rPr>
-        <w:t>p</w:t>
+        <w:t xml:space="preserve"> (A, B</w:t>
+      </w:r>
+      <w:r>
+        <w:rPr>
+          <w:rFonts w:cstheme="minorHAnsi"/>
+        </w:rPr>
+        <w:t>)</w:t>
+      </w:r>
+      <w:r>
+        <w:rPr>
+          <w:rFonts w:cstheme="minorHAnsi"/>
+        </w:rPr>
+        <w:t xml:space="preserve"> * </w:t>
+      </w:r>
+      <w:r>
+        <w:rPr>
+          <w:rFonts w:cstheme="minorHAnsi"/>
+        </w:rPr>
+        <w:t>ln (p</w:t>
       </w:r>
       <w:r>
         <w:rPr>
@@ -514,7 +532,7 @@
         <w:rPr>
           <w:rFonts w:cstheme="minorHAnsi"/>
         </w:rPr>
-        <w:t>(A,B)</w:t>
+        <w:t xml:space="preserve"> (A, B</w:t>
       </w:r>
       <w:r>
         <w:rPr>
@@ -522,20 +540,32 @@
         </w:rPr>
         <w:t>)</w:t>
       </w:r>
-    </w:p>
-    <w:p>
-      <w:pPr>
-        <w:pStyle w:val="ListParagraph"/>
-        <w:ind w:left="1440"/>
-        <w:rPr>
-          <w:rFonts w:cstheme="minorHAnsi"/>
-        </w:rPr>
-      </w:pPr>
-      <w:r>
-        <w:rPr>
-          <w:rFonts w:cstheme="minorHAnsi"/>
-        </w:rPr>
-        <w:t>Similarly , for a discrete time signal, the probabilities can be calculated as mentioned above. Let these values be p</w:t>
+      <w:r>
+        <w:rPr>
+          <w:rFonts w:cstheme="minorHAnsi"/>
+        </w:rPr>
+        <w:t>)</w:t>
+      </w:r>
+    </w:p>
+    <w:p>
+      <w:pPr>
+        <w:pStyle w:val="ListParagraph"/>
+        <w:ind w:left="1440"/>
+        <w:rPr>
+          <w:rFonts w:cstheme="minorHAnsi"/>
+        </w:rPr>
+      </w:pPr>
+      <w:r>
+        <w:rPr>
+          <w:rFonts w:cstheme="minorHAnsi"/>
+        </w:rPr>
+        <w:t>Similarly,</w:t>
+      </w:r>
+      <w:r>
+        <w:rPr>
+          <w:rFonts w:cstheme="minorHAnsi"/>
+        </w:rPr>
+        <w:t xml:space="preserve"> for a discrete time signal, the probabilities can be calculated as mentioned above. Let these values be p</w:t>
       </w:r>
       <w:r>
         <w:rPr>
@@ -1093,6 +1123,1652 @@
         </w:rPr>
         <w:t xml:space="preserve">The classification task consisted of </w:t>
       </w:r>
+      <w:r>
+        <w:rPr>
+          <w:rFonts w:cstheme="minorHAnsi"/>
+        </w:rPr>
+        <w:t>classifying the subject as fatigued or not fatigued. This was done using a support vector machine. The input had 24 features namely the entropies of the 24 channels. 300 points were selected from the initial and final parts of the EEG data respectively. It was assumed that he is not fatigued at the start and fatigued at the end. This was then fed to a svm classifier that did a 5-fold validation and returned average accuracy of the svm over these 5 validations. This was done for each trial and thus average accuracy was obtained. To improve accuracy, the same algorithm was applied over a range of C and gamma values for the svm kernel and hence maximum accuracy was obtained.</w:t>
+      </w:r>
+    </w:p>
+    <w:p>
+      <w:pPr>
+        <w:pStyle w:val="ListParagraph"/>
+        <w:ind w:left="1080"/>
+        <w:rPr>
+          <w:rFonts w:cstheme="minorHAnsi"/>
+        </w:rPr>
+      </w:pPr>
+      <w:r>
+        <w:rPr>
+          <w:rFonts w:cstheme="minorHAnsi"/>
+        </w:rPr>
+        <w:t>For the workload class</w:t>
+      </w:r>
+      <w:r>
+        <w:rPr>
+          <w:rFonts w:cstheme="minorHAnsi"/>
+        </w:rPr>
+        <w:t xml:space="preserve"> a svm was used for multi-class classification.</w:t>
+      </w:r>
+      <w:r>
+        <w:rPr>
+          <w:rFonts w:cstheme="minorHAnsi"/>
+        </w:rPr>
+        <w:t xml:space="preserve"> </w:t>
+      </w:r>
+      <w:r>
+        <w:rPr>
+          <w:rFonts w:cstheme="minorHAnsi"/>
+        </w:rPr>
+        <w:t xml:space="preserve">For this the decision function shape used was </w:t>
+      </w:r>
+      <w:r>
+        <w:rPr>
+          <w:rFonts w:cstheme="minorHAnsi"/>
+        </w:rPr>
+        <w:t>‘</w:t>
+      </w:r>
+      <w:r>
+        <w:rPr>
+          <w:rFonts w:cstheme="minorHAnsi"/>
+        </w:rPr>
+        <w:t>ovo</w:t>
+      </w:r>
+      <w:r>
+        <w:rPr>
+          <w:rFonts w:cstheme="minorHAnsi"/>
+        </w:rPr>
+        <w:t>’</w:t>
+      </w:r>
+      <w:r>
+        <w:rPr>
+          <w:rFonts w:cstheme="minorHAnsi"/>
+        </w:rPr>
+        <w:t xml:space="preserve">. Datasets were collected in a similar pattern as earlier. Fixed number of points were collected from each of the workload times and fed to this svm. The svm used one to one </w:t>
+      </w:r>
+      <w:r>
+        <w:rPr>
+          <w:rFonts w:cstheme="minorHAnsi"/>
+        </w:rPr>
+        <w:t>comparison</w:t>
+      </w:r>
+      <w:r>
+        <w:rPr>
+          <w:rFonts w:cstheme="minorHAnsi"/>
+        </w:rPr>
+        <w:t xml:space="preserve"> to output results. Thus for 3 classes , it did 3 </w:t>
+      </w:r>
+      <w:r>
+        <w:rPr>
+          <w:rFonts w:cstheme="minorHAnsi"/>
+        </w:rPr>
+        <w:br/>
+        <w:t>(</w:t>
+      </w:r>
+      <w:r>
+        <w:rPr>
+          <w:rFonts w:cstheme="minorHAnsi"/>
+          <w:vertAlign w:val="superscript"/>
+        </w:rPr>
+        <w:t>3</w:t>
+      </w:r>
+      <w:r>
+        <w:rPr>
+          <w:rFonts w:cstheme="minorHAnsi"/>
+        </w:rPr>
+        <w:t>C</w:t>
+      </w:r>
+      <w:r>
+        <w:rPr>
+          <w:rFonts w:cstheme="minorHAnsi"/>
+          <w:vertAlign w:val="subscript"/>
+        </w:rPr>
+        <w:t>2</w:t>
+      </w:r>
+      <w:r>
+        <w:rPr>
+          <w:rFonts w:cstheme="minorHAnsi"/>
+        </w:rPr>
+        <w:t>) classifications.</w:t>
+      </w:r>
+      <w:r>
+        <w:rPr>
+          <w:rFonts w:cstheme="minorHAnsi"/>
+        </w:rPr>
+        <w:t xml:space="preserve"> This was followed by the </w:t>
+      </w:r>
+      <w:r>
+        <w:rPr>
+          <w:rFonts w:cstheme="minorHAnsi"/>
+        </w:rPr>
+        <w:t>5-fold</w:t>
+      </w:r>
+      <w:r>
+        <w:rPr>
+          <w:rFonts w:cstheme="minorHAnsi"/>
+        </w:rPr>
+        <w:t xml:space="preserve"> validation and average accuracy was noted over all seven subjects. </w:t>
+      </w:r>
+    </w:p>
+    <w:p>
+      <w:pPr>
+        <w:pStyle w:val="ListParagraph"/>
+        <w:ind w:left="1080"/>
+        <w:rPr>
+          <w:rFonts w:cstheme="minorHAnsi"/>
+          <w:i/>
+        </w:rPr>
+      </w:pPr>
+      <w:r>
+        <w:rPr>
+          <w:rFonts w:cstheme="minorHAnsi"/>
+          <w:i/>
+        </w:rPr>
+        <w:t>The data was also filtered into multiple EEG bands but lower accuracies were obtained for each band as expected.</w:t>
+      </w:r>
+    </w:p>
+    <w:p>
+      <w:pPr>
+        <w:pStyle w:val="ListParagraph"/>
+        <w:ind w:left="1080"/>
+        <w:rPr>
+          <w:rFonts w:cstheme="minorHAnsi"/>
+        </w:rPr>
+      </w:pPr>
+    </w:p>
+    <w:p>
+      <w:pPr>
+        <w:pStyle w:val="ListParagraph"/>
+        <w:numPr>
+          <w:ilvl w:val="0"/>
+          <w:numId w:val="11"/>
+        </w:numPr>
+        <w:rPr>
+          <w:rFonts w:cstheme="minorHAnsi"/>
+        </w:rPr>
+      </w:pPr>
+      <w:r>
+        <w:rPr>
+          <w:rFonts w:cstheme="minorHAnsi"/>
+        </w:rPr>
+        <w:t>Monitoring Task:</w:t>
+      </w:r>
+    </w:p>
+    <w:p>
+      <w:pPr>
+        <w:pStyle w:val="ListParagraph"/>
+        <w:ind w:left="1080"/>
+        <w:rPr>
+          <w:rFonts w:cstheme="minorHAnsi"/>
+        </w:rPr>
+      </w:pPr>
+      <w:r>
+        <w:rPr>
+          <w:rFonts w:cstheme="minorHAnsi"/>
+        </w:rPr>
+        <w:t xml:space="preserve">The goal of the monitoring task was to find and analyse trends in the time-dependent entropy of the different channels of a subject over time and see how it is related to the </w:t>
+      </w:r>
+      <w:r>
+        <w:rPr>
+          <w:rFonts w:cstheme="minorHAnsi"/>
+        </w:rPr>
+        <w:t xml:space="preserve">development mental fatigue in the subject. As the channels by themselves did not have a significant trend, multiple channels were used with different weights to get a significant trend. </w:t>
+      </w:r>
+    </w:p>
+    <w:p>
+      <w:pPr>
+        <w:pStyle w:val="ListParagraph"/>
+        <w:ind w:left="1080"/>
+        <w:rPr>
+          <w:rFonts w:cstheme="minorHAnsi"/>
+        </w:rPr>
+      </w:pPr>
+      <w:r>
+        <w:rPr>
+          <w:rFonts w:cstheme="minorHAnsi"/>
+        </w:rPr>
+        <w:t>This was done using a technique that give weights according to the trend in the channel. A linear fitting was done for each channel. The channels with highest modulus of this slope were selected. Each was given a weight equal to slope of that channel. These weights were first normalized by dividing by the sum of modulus of slopes of all the selected channels.</w:t>
+      </w:r>
+      <w:r>
+        <w:rPr>
+          <w:rFonts w:cstheme="minorHAnsi"/>
+        </w:rPr>
+        <w:t xml:space="preserve"> This yielded a continuous rising trend for all the 30 subjects for both the trials. </w:t>
+      </w:r>
+    </w:p>
+    <w:p>
+      <w:pPr>
+        <w:pStyle w:val="ListParagraph"/>
+        <w:ind w:left="1080"/>
+        <w:rPr>
+          <w:rFonts w:cstheme="minorHAnsi"/>
+        </w:rPr>
+      </w:pPr>
+      <w:r>
+        <w:rPr>
+          <w:rFonts w:cstheme="minorHAnsi"/>
+        </w:rPr>
+        <w:t>The same technique is currently being applied to different bands of the data to check whether better results can be obtained.</w:t>
+      </w:r>
+    </w:p>
+    <w:p>
+      <w:pPr>
+        <w:pStyle w:val="ListParagraph"/>
+        <w:numPr>
+          <w:ilvl w:val="0"/>
+          <w:numId w:val="7"/>
+        </w:numPr>
+        <w:rPr>
+          <w:rFonts w:cstheme="minorHAnsi"/>
+          <w:b/>
+          <w:u w:val="single"/>
+        </w:rPr>
+      </w:pPr>
+      <w:r>
+        <w:rPr>
+          <w:rFonts w:cstheme="minorHAnsi"/>
+          <w:b/>
+          <w:u w:val="single"/>
+        </w:rPr>
+        <w:t>Results:</w:t>
+      </w:r>
+    </w:p>
+    <w:p>
+      <w:pPr>
+        <w:pStyle w:val="ListParagraph"/>
+        <w:numPr>
+          <w:ilvl w:val="0"/>
+          <w:numId w:val="21"/>
+        </w:numPr>
+        <w:rPr>
+          <w:rFonts w:cstheme="minorHAnsi"/>
+        </w:rPr>
+      </w:pPr>
+      <w:r>
+        <w:rPr>
+          <w:rFonts w:cstheme="minorHAnsi"/>
+        </w:rPr>
+        <w:t>Classification Task</w:t>
+      </w:r>
+    </w:p>
+    <w:p>
+      <w:pPr>
+        <w:pStyle w:val="ListParagraph"/>
+        <w:numPr>
+          <w:ilvl w:val="0"/>
+          <w:numId w:val="22"/>
+        </w:numPr>
+        <w:rPr>
+          <w:rFonts w:cstheme="minorHAnsi"/>
+        </w:rPr>
+      </w:pPr>
+      <w:r>
+        <w:rPr>
+          <w:rFonts w:cstheme="minorHAnsi"/>
+        </w:rPr>
+        <w:t>Mental Fatigue Classification</w:t>
+      </w:r>
+    </w:p>
+    <w:tbl>
+      <w:tblPr>
+        <w:tblStyle w:val="TableGrid"/>
+        <w:tblW w:w="0" w:type="auto"/>
+        <w:tblInd w:w="1800" w:type="dxa"/>
+        <w:tblLook w:val="04A0" w:firstRow="1" w:lastRow="0" w:firstColumn="1" w:lastColumn="0" w:noHBand="0" w:noVBand="1"/>
+      </w:tblPr>
+      <w:tblGrid>
+        <w:gridCol w:w="2542"/>
+        <w:gridCol w:w="2442"/>
+        <w:gridCol w:w="2458"/>
+      </w:tblGrid>
+      <w:tr>
+        <w:tc>
+          <w:tcPr>
+            <w:tcW w:w="3080" w:type="dxa"/>
+          </w:tcPr>
+          <w:p>
+            <w:pPr>
+              <w:pStyle w:val="ListParagraph"/>
+              <w:ind w:left="0"/>
+              <w:rPr>
+                <w:rFonts w:cstheme="minorHAnsi"/>
+              </w:rPr>
+            </w:pPr>
+            <w:r>
+              <w:rPr>
+                <w:rFonts w:cstheme="minorHAnsi"/>
+              </w:rPr>
+              <w:t>Entropy Name</w:t>
+            </w:r>
+          </w:p>
+        </w:tc>
+        <w:tc>
+          <w:tcPr>
+            <w:tcW w:w="3081" w:type="dxa"/>
+          </w:tcPr>
+          <w:p>
+            <w:pPr>
+              <w:pStyle w:val="ListParagraph"/>
+              <w:ind w:left="0"/>
+              <w:rPr>
+                <w:rFonts w:cstheme="minorHAnsi"/>
+              </w:rPr>
+            </w:pPr>
+            <w:r>
+              <w:rPr>
+                <w:rFonts w:cstheme="minorHAnsi"/>
+              </w:rPr>
+              <w:t xml:space="preserve">Mean Accuracy </w:t>
+            </w:r>
+          </w:p>
+        </w:tc>
+        <w:tc>
+          <w:tcPr>
+            <w:tcW w:w="3081" w:type="dxa"/>
+          </w:tcPr>
+          <w:p>
+            <w:pPr>
+              <w:pStyle w:val="ListParagraph"/>
+              <w:ind w:left="0"/>
+              <w:rPr>
+                <w:rFonts w:cstheme="minorHAnsi"/>
+              </w:rPr>
+            </w:pPr>
+            <w:r>
+              <w:rPr>
+                <w:rFonts w:cstheme="minorHAnsi"/>
+              </w:rPr>
+              <w:t>Standard Deviation</w:t>
+            </w:r>
+          </w:p>
+        </w:tc>
+      </w:tr>
+      <w:tr>
+        <w:tc>
+          <w:tcPr>
+            <w:tcW w:w="3080" w:type="dxa"/>
+          </w:tcPr>
+          <w:p>
+            <w:pPr>
+              <w:pStyle w:val="ListParagraph"/>
+              <w:ind w:left="0"/>
+              <w:rPr>
+                <w:rFonts w:cstheme="minorHAnsi"/>
+              </w:rPr>
+            </w:pPr>
+            <w:r>
+              <w:rPr>
+                <w:rFonts w:cstheme="minorHAnsi"/>
+              </w:rPr>
+              <w:t>Permutation</w:t>
+            </w:r>
+          </w:p>
+        </w:tc>
+        <w:tc>
+          <w:tcPr>
+            <w:tcW w:w="3081" w:type="dxa"/>
+          </w:tcPr>
+          <w:p>
+            <w:pPr>
+              <w:pStyle w:val="ListParagraph"/>
+              <w:ind w:left="0"/>
+              <w:rPr>
+                <w:rFonts w:cstheme="minorHAnsi"/>
+              </w:rPr>
+            </w:pPr>
+            <w:r>
+              <w:rPr>
+                <w:rFonts w:cstheme="minorHAnsi"/>
+              </w:rPr>
+              <w:t>72</w:t>
+            </w:r>
+          </w:p>
+        </w:tc>
+        <w:tc>
+          <w:tcPr>
+            <w:tcW w:w="3081" w:type="dxa"/>
+          </w:tcPr>
+          <w:p>
+            <w:pPr>
+              <w:pStyle w:val="ListParagraph"/>
+              <w:ind w:left="0"/>
+              <w:rPr>
+                <w:rFonts w:cstheme="minorHAnsi"/>
+              </w:rPr>
+            </w:pPr>
+            <w:r>
+              <w:rPr>
+                <w:rFonts w:cstheme="minorHAnsi"/>
+              </w:rPr>
+              <w:t>6.2</w:t>
+            </w:r>
+          </w:p>
+        </w:tc>
+      </w:tr>
+      <w:tr>
+        <w:tc>
+          <w:tcPr>
+            <w:tcW w:w="3080" w:type="dxa"/>
+          </w:tcPr>
+          <w:p>
+            <w:pPr>
+              <w:pStyle w:val="ListParagraph"/>
+              <w:ind w:left="0"/>
+              <w:rPr>
+                <w:rFonts w:cstheme="minorHAnsi"/>
+              </w:rPr>
+            </w:pPr>
+            <w:r>
+              <w:rPr>
+                <w:rFonts w:cstheme="minorHAnsi"/>
+              </w:rPr>
+              <w:t>Renyi</w:t>
+            </w:r>
+          </w:p>
+        </w:tc>
+        <w:tc>
+          <w:tcPr>
+            <w:tcW w:w="3081" w:type="dxa"/>
+          </w:tcPr>
+          <w:p>
+            <w:pPr>
+              <w:pStyle w:val="ListParagraph"/>
+              <w:ind w:left="0"/>
+              <w:rPr>
+                <w:rFonts w:cstheme="minorHAnsi"/>
+              </w:rPr>
+            </w:pPr>
+            <w:r>
+              <w:rPr>
+                <w:rFonts w:cstheme="minorHAnsi"/>
+              </w:rPr>
+              <w:t>62</w:t>
+            </w:r>
+          </w:p>
+        </w:tc>
+        <w:tc>
+          <w:tcPr>
+            <w:tcW w:w="3081" w:type="dxa"/>
+          </w:tcPr>
+          <w:p>
+            <w:pPr>
+              <w:pStyle w:val="ListParagraph"/>
+              <w:ind w:left="0"/>
+              <w:rPr>
+                <w:rFonts w:cstheme="minorHAnsi"/>
+              </w:rPr>
+            </w:pPr>
+            <w:r>
+              <w:rPr>
+                <w:rFonts w:cstheme="minorHAnsi"/>
+              </w:rPr>
+              <w:t>9.1</w:t>
+            </w:r>
+          </w:p>
+        </w:tc>
+      </w:tr>
+      <w:tr>
+        <w:tc>
+          <w:tcPr>
+            <w:tcW w:w="3080" w:type="dxa"/>
+          </w:tcPr>
+          <w:p>
+            <w:pPr>
+              <w:pStyle w:val="ListParagraph"/>
+              <w:ind w:left="0"/>
+              <w:rPr>
+                <w:rFonts w:cstheme="minorHAnsi"/>
+              </w:rPr>
+            </w:pPr>
+            <w:r>
+              <w:rPr>
+                <w:rFonts w:cstheme="minorHAnsi"/>
+              </w:rPr>
+              <w:t>Tsallis</w:t>
+            </w:r>
+          </w:p>
+        </w:tc>
+        <w:tc>
+          <w:tcPr>
+            <w:tcW w:w="3081" w:type="dxa"/>
+          </w:tcPr>
+          <w:p>
+            <w:pPr>
+              <w:pStyle w:val="ListParagraph"/>
+              <w:ind w:left="0"/>
+              <w:rPr>
+                <w:rFonts w:cstheme="minorHAnsi"/>
+              </w:rPr>
+            </w:pPr>
+            <w:r>
+              <w:rPr>
+                <w:rFonts w:cstheme="minorHAnsi"/>
+              </w:rPr>
+              <w:t>58</w:t>
+            </w:r>
+          </w:p>
+        </w:tc>
+        <w:tc>
+          <w:tcPr>
+            <w:tcW w:w="3081" w:type="dxa"/>
+          </w:tcPr>
+          <w:p>
+            <w:pPr>
+              <w:pStyle w:val="ListParagraph"/>
+              <w:ind w:left="0"/>
+              <w:rPr>
+                <w:rFonts w:cstheme="minorHAnsi"/>
+              </w:rPr>
+            </w:pPr>
+            <w:r>
+              <w:rPr>
+                <w:rFonts w:cstheme="minorHAnsi"/>
+              </w:rPr>
+              <w:t>8.6</w:t>
+            </w:r>
+          </w:p>
+        </w:tc>
+      </w:tr>
+      <w:tr>
+        <w:tc>
+          <w:tcPr>
+            <w:tcW w:w="3080" w:type="dxa"/>
+          </w:tcPr>
+          <w:p>
+            <w:pPr>
+              <w:pStyle w:val="ListParagraph"/>
+              <w:ind w:left="0"/>
+              <w:rPr>
+                <w:rFonts w:cstheme="minorHAnsi"/>
+              </w:rPr>
+            </w:pPr>
+            <w:r>
+              <w:rPr>
+                <w:rFonts w:cstheme="minorHAnsi"/>
+              </w:rPr>
+              <w:t>Shannon</w:t>
+            </w:r>
+          </w:p>
+        </w:tc>
+        <w:tc>
+          <w:tcPr>
+            <w:tcW w:w="3081" w:type="dxa"/>
+          </w:tcPr>
+          <w:p>
+            <w:pPr>
+              <w:pStyle w:val="ListParagraph"/>
+              <w:ind w:left="0"/>
+              <w:rPr>
+                <w:rFonts w:cstheme="minorHAnsi"/>
+              </w:rPr>
+            </w:pPr>
+            <w:r>
+              <w:rPr>
+                <w:rFonts w:cstheme="minorHAnsi"/>
+              </w:rPr>
+              <w:t>56</w:t>
+            </w:r>
+          </w:p>
+        </w:tc>
+        <w:tc>
+          <w:tcPr>
+            <w:tcW w:w="3081" w:type="dxa"/>
+          </w:tcPr>
+          <w:p>
+            <w:pPr>
+              <w:pStyle w:val="ListParagraph"/>
+              <w:ind w:left="0"/>
+              <w:rPr>
+                <w:rFonts w:cstheme="minorHAnsi"/>
+              </w:rPr>
+            </w:pPr>
+            <w:r>
+              <w:rPr>
+                <w:rFonts w:cstheme="minorHAnsi"/>
+              </w:rPr>
+              <w:t>9.2</w:t>
+            </w:r>
+          </w:p>
+        </w:tc>
+      </w:tr>
+    </w:tbl>
+    <w:p>
+      <w:pPr>
+        <w:pStyle w:val="ListParagraph"/>
+        <w:ind w:left="1800"/>
+        <w:rPr>
+          <w:rFonts w:cstheme="minorHAnsi"/>
+        </w:rPr>
+      </w:pPr>
+    </w:p>
+    <w:p>
+      <w:pPr>
+        <w:pStyle w:val="ListParagraph"/>
+        <w:ind w:left="1800"/>
+        <w:rPr>
+          <w:rFonts w:cstheme="minorHAnsi"/>
+        </w:rPr>
+      </w:pPr>
+    </w:p>
+    <w:p>
+      <w:pPr>
+        <w:pStyle w:val="ListParagraph"/>
+        <w:numPr>
+          <w:ilvl w:val="0"/>
+          <w:numId w:val="22"/>
+        </w:numPr>
+        <w:rPr>
+          <w:rFonts w:cstheme="minorHAnsi"/>
+        </w:rPr>
+      </w:pPr>
+      <w:r>
+        <w:rPr>
+          <w:rFonts w:cstheme="minorHAnsi"/>
+        </w:rPr>
+        <w:lastRenderedPageBreak/>
+        <w:t>Mental Workload Classification</w:t>
+      </w:r>
+    </w:p>
+    <w:tbl>
+      <w:tblPr>
+        <w:tblStyle w:val="TableGrid"/>
+        <w:tblW w:w="0" w:type="auto"/>
+        <w:tblInd w:w="1800" w:type="dxa"/>
+        <w:tblLook w:val="04A0" w:firstRow="1" w:lastRow="0" w:firstColumn="1" w:lastColumn="0" w:noHBand="0" w:noVBand="1"/>
+      </w:tblPr>
+      <w:tblGrid>
+        <w:gridCol w:w="2542"/>
+        <w:gridCol w:w="2442"/>
+        <w:gridCol w:w="2458"/>
+      </w:tblGrid>
+      <w:tr>
+        <w:tc>
+          <w:tcPr>
+            <w:tcW w:w="3080" w:type="dxa"/>
+          </w:tcPr>
+          <w:p>
+            <w:pPr>
+              <w:pStyle w:val="ListParagraph"/>
+              <w:ind w:left="0"/>
+              <w:rPr>
+                <w:rFonts w:cstheme="minorHAnsi"/>
+              </w:rPr>
+            </w:pPr>
+            <w:r>
+              <w:rPr>
+                <w:rFonts w:cstheme="minorHAnsi"/>
+              </w:rPr>
+              <w:t>Entropy Name</w:t>
+            </w:r>
+          </w:p>
+        </w:tc>
+        <w:tc>
+          <w:tcPr>
+            <w:tcW w:w="3081" w:type="dxa"/>
+          </w:tcPr>
+          <w:p>
+            <w:pPr>
+              <w:pStyle w:val="ListParagraph"/>
+              <w:ind w:left="0"/>
+              <w:rPr>
+                <w:rFonts w:cstheme="minorHAnsi"/>
+              </w:rPr>
+            </w:pPr>
+            <w:r>
+              <w:rPr>
+                <w:rFonts w:cstheme="minorHAnsi"/>
+              </w:rPr>
+              <w:t>Mean Accuracy</w:t>
+            </w:r>
+          </w:p>
+        </w:tc>
+        <w:tc>
+          <w:tcPr>
+            <w:tcW w:w="3081" w:type="dxa"/>
+          </w:tcPr>
+          <w:p>
+            <w:pPr>
+              <w:pStyle w:val="ListParagraph"/>
+              <w:ind w:left="0"/>
+              <w:rPr>
+                <w:rFonts w:cstheme="minorHAnsi"/>
+              </w:rPr>
+            </w:pPr>
+            <w:r>
+              <w:rPr>
+                <w:rFonts w:cstheme="minorHAnsi"/>
+              </w:rPr>
+              <w:t>Standard Deviation</w:t>
+            </w:r>
+          </w:p>
+        </w:tc>
+      </w:tr>
+      <w:tr>
+        <w:tc>
+          <w:tcPr>
+            <w:tcW w:w="3080" w:type="dxa"/>
+          </w:tcPr>
+          <w:p>
+            <w:pPr>
+              <w:pStyle w:val="ListParagraph"/>
+              <w:ind w:left="0"/>
+              <w:rPr>
+                <w:rFonts w:cstheme="minorHAnsi"/>
+              </w:rPr>
+            </w:pPr>
+            <w:r>
+              <w:rPr>
+                <w:rFonts w:cstheme="minorHAnsi"/>
+              </w:rPr>
+              <w:t>Permutation</w:t>
+            </w:r>
+          </w:p>
+        </w:tc>
+        <w:tc>
+          <w:tcPr>
+            <w:tcW w:w="3081" w:type="dxa"/>
+          </w:tcPr>
+          <w:p>
+            <w:pPr>
+              <w:pStyle w:val="ListParagraph"/>
+              <w:ind w:left="0"/>
+              <w:rPr>
+                <w:rFonts w:cstheme="minorHAnsi"/>
+              </w:rPr>
+            </w:pPr>
+            <w:r>
+              <w:rPr>
+                <w:rFonts w:cstheme="minorHAnsi"/>
+              </w:rPr>
+              <w:t>83.09</w:t>
+            </w:r>
+          </w:p>
+        </w:tc>
+        <w:tc>
+          <w:tcPr>
+            <w:tcW w:w="3081" w:type="dxa"/>
+          </w:tcPr>
+          <w:p>
+            <w:pPr>
+              <w:pStyle w:val="ListParagraph"/>
+              <w:ind w:left="0"/>
+              <w:rPr>
+                <w:rFonts w:cstheme="minorHAnsi"/>
+              </w:rPr>
+            </w:pPr>
+            <w:r>
+              <w:rPr>
+                <w:rFonts w:cstheme="minorHAnsi"/>
+              </w:rPr>
+              <w:t>7.6</w:t>
+            </w:r>
+          </w:p>
+        </w:tc>
+      </w:tr>
+      <w:tr>
+        <w:tc>
+          <w:tcPr>
+            <w:tcW w:w="3080" w:type="dxa"/>
+          </w:tcPr>
+          <w:p>
+            <w:pPr>
+              <w:pStyle w:val="ListParagraph"/>
+              <w:ind w:left="0"/>
+              <w:rPr>
+                <w:rFonts w:cstheme="minorHAnsi"/>
+              </w:rPr>
+            </w:pPr>
+            <w:r>
+              <w:rPr>
+                <w:rFonts w:cstheme="minorHAnsi"/>
+              </w:rPr>
+              <w:t>Renyi</w:t>
+            </w:r>
+          </w:p>
+        </w:tc>
+        <w:tc>
+          <w:tcPr>
+            <w:tcW w:w="3081" w:type="dxa"/>
+          </w:tcPr>
+          <w:p>
+            <w:pPr>
+              <w:pStyle w:val="ListParagraph"/>
+              <w:ind w:left="0"/>
+              <w:rPr>
+                <w:rFonts w:cstheme="minorHAnsi"/>
+              </w:rPr>
+            </w:pPr>
+            <w:r>
+              <w:rPr>
+                <w:rFonts w:cstheme="minorHAnsi"/>
+              </w:rPr>
+              <w:t>70.37</w:t>
+            </w:r>
+          </w:p>
+        </w:tc>
+        <w:tc>
+          <w:tcPr>
+            <w:tcW w:w="3081" w:type="dxa"/>
+          </w:tcPr>
+          <w:p>
+            <w:pPr>
+              <w:pStyle w:val="ListParagraph"/>
+              <w:ind w:left="0"/>
+              <w:rPr>
+                <w:rFonts w:cstheme="minorHAnsi"/>
+              </w:rPr>
+            </w:pPr>
+            <w:r>
+              <w:rPr>
+                <w:rFonts w:cstheme="minorHAnsi"/>
+              </w:rPr>
+              <w:t>7.26</w:t>
+            </w:r>
+          </w:p>
+        </w:tc>
+      </w:tr>
+      <w:tr>
+        <w:tc>
+          <w:tcPr>
+            <w:tcW w:w="3080" w:type="dxa"/>
+          </w:tcPr>
+          <w:p>
+            <w:pPr>
+              <w:pStyle w:val="ListParagraph"/>
+              <w:ind w:left="0"/>
+              <w:rPr>
+                <w:rFonts w:cstheme="minorHAnsi"/>
+              </w:rPr>
+            </w:pPr>
+            <w:r>
+              <w:rPr>
+                <w:rFonts w:cstheme="minorHAnsi"/>
+              </w:rPr>
+              <w:t>Tsallis</w:t>
+            </w:r>
+          </w:p>
+        </w:tc>
+        <w:tc>
+          <w:tcPr>
+            <w:tcW w:w="3081" w:type="dxa"/>
+          </w:tcPr>
+          <w:p>
+            <w:pPr>
+              <w:pStyle w:val="ListParagraph"/>
+              <w:ind w:left="0"/>
+              <w:rPr>
+                <w:rFonts w:cstheme="minorHAnsi"/>
+              </w:rPr>
+            </w:pPr>
+            <w:r>
+              <w:rPr>
+                <w:rFonts w:cstheme="minorHAnsi"/>
+              </w:rPr>
+              <w:t>70.95</w:t>
+            </w:r>
+          </w:p>
+        </w:tc>
+        <w:tc>
+          <w:tcPr>
+            <w:tcW w:w="3081" w:type="dxa"/>
+          </w:tcPr>
+          <w:p>
+            <w:pPr>
+              <w:pStyle w:val="ListParagraph"/>
+              <w:ind w:left="0"/>
+              <w:rPr>
+                <w:rFonts w:cstheme="minorHAnsi"/>
+              </w:rPr>
+            </w:pPr>
+            <w:r>
+              <w:rPr>
+                <w:rFonts w:cstheme="minorHAnsi"/>
+              </w:rPr>
+              <w:t>5.19</w:t>
+            </w:r>
+          </w:p>
+        </w:tc>
+      </w:tr>
+      <w:tr>
+        <w:tc>
+          <w:tcPr>
+            <w:tcW w:w="3080" w:type="dxa"/>
+          </w:tcPr>
+          <w:p>
+            <w:pPr>
+              <w:pStyle w:val="ListParagraph"/>
+              <w:ind w:left="0"/>
+              <w:rPr>
+                <w:rFonts w:cstheme="minorHAnsi"/>
+              </w:rPr>
+            </w:pPr>
+            <w:r>
+              <w:rPr>
+                <w:rFonts w:cstheme="minorHAnsi"/>
+              </w:rPr>
+              <w:t>Shannon</w:t>
+            </w:r>
+          </w:p>
+        </w:tc>
+        <w:tc>
+          <w:tcPr>
+            <w:tcW w:w="3081" w:type="dxa"/>
+          </w:tcPr>
+          <w:p>
+            <w:pPr>
+              <w:pStyle w:val="ListParagraph"/>
+              <w:ind w:left="0"/>
+              <w:rPr>
+                <w:rFonts w:cstheme="minorHAnsi"/>
+              </w:rPr>
+            </w:pPr>
+            <w:r>
+              <w:rPr>
+                <w:rFonts w:cstheme="minorHAnsi"/>
+              </w:rPr>
+              <w:t>71.24</w:t>
+            </w:r>
+          </w:p>
+        </w:tc>
+        <w:tc>
+          <w:tcPr>
+            <w:tcW w:w="3081" w:type="dxa"/>
+          </w:tcPr>
+          <w:p>
+            <w:pPr>
+              <w:pStyle w:val="ListParagraph"/>
+              <w:ind w:left="0"/>
+              <w:rPr>
+                <w:rFonts w:cstheme="minorHAnsi"/>
+              </w:rPr>
+            </w:pPr>
+            <w:r>
+              <w:rPr>
+                <w:rFonts w:cstheme="minorHAnsi"/>
+              </w:rPr>
+              <w:t>6.23</w:t>
+            </w:r>
+            <w:bookmarkStart w:id="0" w:name="_GoBack"/>
+            <w:bookmarkEnd w:id="0"/>
+          </w:p>
+        </w:tc>
+      </w:tr>
+    </w:tbl>
+    <w:p>
+      <w:pPr>
+        <w:pStyle w:val="ListParagraph"/>
+        <w:ind w:left="1800"/>
+        <w:rPr>
+          <w:rFonts w:cstheme="minorHAnsi"/>
+        </w:rPr>
+      </w:pPr>
+    </w:p>
+    <w:p>
+      <w:pPr>
+        <w:pStyle w:val="ListParagraph"/>
+        <w:numPr>
+          <w:ilvl w:val="0"/>
+          <w:numId w:val="7"/>
+        </w:numPr>
+        <w:rPr>
+          <w:rFonts w:cstheme="minorHAnsi"/>
+        </w:rPr>
+      </w:pPr>
+      <w:r>
+        <w:rPr>
+          <w:rFonts w:cstheme="minorHAnsi"/>
+          <w:b/>
+          <w:u w:val="single"/>
+        </w:rPr>
+        <w:t>Requirements:</w:t>
+      </w:r>
+    </w:p>
+    <w:p>
+      <w:pPr>
+        <w:pStyle w:val="ListParagraph"/>
+        <w:numPr>
+          <w:ilvl w:val="0"/>
+          <w:numId w:val="13"/>
+        </w:numPr>
+        <w:rPr>
+          <w:rFonts w:cstheme="minorHAnsi"/>
+        </w:rPr>
+      </w:pPr>
+      <w:r>
+        <w:rPr>
+          <w:rFonts w:cstheme="minorHAnsi"/>
+        </w:rPr>
+        <w:t>Python3</w:t>
+      </w:r>
+    </w:p>
+    <w:p>
+      <w:pPr>
+        <w:pStyle w:val="ListParagraph"/>
+        <w:numPr>
+          <w:ilvl w:val="0"/>
+          <w:numId w:val="13"/>
+        </w:numPr>
+        <w:rPr>
+          <w:rFonts w:cstheme="minorHAnsi"/>
+        </w:rPr>
+      </w:pPr>
+      <w:r>
+        <w:rPr>
+          <w:rFonts w:cstheme="minorHAnsi"/>
+        </w:rPr>
+        <w:t>Git</w:t>
+      </w:r>
+    </w:p>
+    <w:p>
+      <w:pPr>
+        <w:pStyle w:val="ListParagraph"/>
+        <w:ind w:left="1080"/>
+        <w:rPr>
+          <w:rFonts w:cstheme="minorHAnsi"/>
+        </w:rPr>
+      </w:pPr>
+    </w:p>
+    <w:p>
+      <w:pPr>
+        <w:pStyle w:val="ListParagraph"/>
+        <w:numPr>
+          <w:ilvl w:val="0"/>
+          <w:numId w:val="7"/>
+        </w:numPr>
+        <w:rPr>
+          <w:rFonts w:cstheme="minorHAnsi"/>
+          <w:b/>
+          <w:u w:val="single"/>
+        </w:rPr>
+      </w:pPr>
+      <w:r>
+        <w:rPr>
+          <w:rFonts w:cstheme="minorHAnsi"/>
+          <w:b/>
+          <w:u w:val="single"/>
+        </w:rPr>
+        <w:t>Installation:</w:t>
+      </w:r>
+    </w:p>
+    <w:p>
+      <w:pPr>
+        <w:pStyle w:val="ListParagraph"/>
+        <w:numPr>
+          <w:ilvl w:val="0"/>
+          <w:numId w:val="14"/>
+        </w:numPr>
+        <w:rPr>
+          <w:rFonts w:cstheme="minorHAnsi"/>
+        </w:rPr>
+      </w:pPr>
+      <w:r>
+        <w:rPr>
+          <w:rFonts w:cstheme="minorHAnsi"/>
+        </w:rPr>
+        <w:t>Windows:</w:t>
+      </w:r>
+    </w:p>
+    <w:p>
+      <w:pPr>
+        <w:pStyle w:val="ListParagraph"/>
+        <w:numPr>
+          <w:ilvl w:val="0"/>
+          <w:numId w:val="17"/>
+        </w:numPr>
+        <w:rPr>
+          <w:rFonts w:cstheme="minorHAnsi"/>
+        </w:rPr>
+      </w:pPr>
+      <w:r>
+        <w:rPr>
+          <w:rFonts w:cstheme="minorHAnsi"/>
+        </w:rPr>
+        <w:t xml:space="preserve">Get Anaconda Prompt Python 3.6 Version from this </w:t>
+      </w:r>
+      <w:hyperlink r:id="rId8" w:history="1">
+        <w:r>
+          <w:rPr>
+            <w:rStyle w:val="Hyperlink"/>
+            <w:rFonts w:cstheme="minorHAnsi"/>
+          </w:rPr>
+          <w:t>site</w:t>
+        </w:r>
+      </w:hyperlink>
+      <w:r>
+        <w:rPr>
+          <w:rFonts w:cstheme="minorHAnsi"/>
+        </w:rPr>
+        <w:t xml:space="preserve">. It will install all packages needed for this repository to work properly. </w:t>
+      </w:r>
+      <w:r>
+        <w:rPr>
+          <w:rFonts w:cstheme="minorHAnsi"/>
+        </w:rPr>
+        <w:t>Any other way to run python is fine too, the only difference being you will have to install the missing libraries yourself.</w:t>
+      </w:r>
+    </w:p>
+    <w:p>
+      <w:pPr>
+        <w:pStyle w:val="ListParagraph"/>
+        <w:numPr>
+          <w:ilvl w:val="0"/>
+          <w:numId w:val="17"/>
+        </w:numPr>
+        <w:rPr>
+          <w:rFonts w:cstheme="minorHAnsi"/>
+        </w:rPr>
+      </w:pPr>
+      <w:r>
+        <w:rPr>
+          <w:rFonts w:cstheme="minorHAnsi"/>
+        </w:rPr>
+        <w:t xml:space="preserve">Get Git for Windows from this </w:t>
+      </w:r>
+      <w:hyperlink r:id="rId9" w:history="1">
+        <w:r>
+          <w:rPr>
+            <w:rStyle w:val="Hyperlink"/>
+            <w:rFonts w:cstheme="minorHAnsi"/>
+          </w:rPr>
+          <w:t>site</w:t>
+        </w:r>
+      </w:hyperlink>
+      <w:r>
+        <w:rPr>
+          <w:rFonts w:cstheme="minorHAnsi"/>
+        </w:rPr>
+        <w:t>. Configure git and open git bash in the directory you want this repository in.</w:t>
+      </w:r>
+    </w:p>
+    <w:p>
+      <w:pPr>
+        <w:pStyle w:val="ListParagraph"/>
+        <w:numPr>
+          <w:ilvl w:val="0"/>
+          <w:numId w:val="17"/>
+        </w:numPr>
+        <w:rPr>
+          <w:rFonts w:cstheme="minorHAnsi"/>
+        </w:rPr>
+      </w:pPr>
+      <w:r>
+        <w:rPr>
+          <w:rFonts w:cstheme="minorHAnsi"/>
+        </w:rPr>
+        <w:t>Type the following command:</w:t>
+      </w:r>
+    </w:p>
+    <w:p>
+      <w:pPr>
+        <w:pStyle w:val="ListParagraph"/>
+        <w:ind w:left="1800"/>
+        <w:rPr>
+          <w:rFonts w:cstheme="minorHAnsi"/>
+          <w:lang w:val="en-SG"/>
+        </w:rPr>
+      </w:pPr>
+      <w:r>
+        <w:rPr>
+          <w:rFonts w:cstheme="minorHAnsi"/>
+        </w:rPr>
+        <w:t xml:space="preserve">git clone </w:t>
+      </w:r>
+      <w:hyperlink r:id="rId10" w:history="1">
+        <w:r>
+          <w:rPr>
+            <w:rStyle w:val="Hyperlink"/>
+            <w:rFonts w:cstheme="minorHAnsi"/>
+            <w:lang w:val="en-SG"/>
+          </w:rPr>
+          <w:t>https://github.com/harshsd/NUS-Intern.git</w:t>
+        </w:r>
+      </w:hyperlink>
+    </w:p>
+    <w:p>
+      <w:pPr>
+        <w:pStyle w:val="ListParagraph"/>
+        <w:ind w:left="1800"/>
+        <w:rPr>
+          <w:rFonts w:cstheme="minorHAnsi"/>
+        </w:rPr>
+      </w:pPr>
+      <w:r>
+        <w:rPr>
+          <w:rFonts w:cstheme="minorHAnsi"/>
+        </w:rPr>
+        <w:t>Installation Done!</w:t>
+      </w:r>
+    </w:p>
+    <w:p>
+      <w:pPr>
+        <w:pStyle w:val="ListParagraph"/>
+        <w:numPr>
+          <w:ilvl w:val="0"/>
+          <w:numId w:val="14"/>
+        </w:numPr>
+        <w:rPr>
+          <w:rFonts w:cstheme="minorHAnsi"/>
+        </w:rPr>
+      </w:pPr>
+      <w:r>
+        <w:rPr>
+          <w:rFonts w:cstheme="minorHAnsi"/>
+        </w:rPr>
+        <w:t>Linux:</w:t>
+      </w:r>
+    </w:p>
+    <w:p>
+      <w:pPr>
+        <w:pStyle w:val="ListParagraph"/>
+        <w:numPr>
+          <w:ilvl w:val="0"/>
+          <w:numId w:val="18"/>
+        </w:numPr>
+        <w:rPr>
+          <w:rFonts w:cstheme="minorHAnsi"/>
+        </w:rPr>
+      </w:pPr>
+      <w:r>
+        <w:rPr>
+          <w:rFonts w:cstheme="minorHAnsi"/>
+        </w:rPr>
+        <w:t xml:space="preserve">Install git using </w:t>
+      </w:r>
+    </w:p>
+    <w:p>
+      <w:pPr>
+        <w:pStyle w:val="ListParagraph"/>
+        <w:ind w:left="1800"/>
+        <w:rPr>
+          <w:rFonts w:cstheme="minorHAnsi"/>
+        </w:rPr>
+      </w:pPr>
+      <w:r>
+        <w:rPr>
+          <w:rFonts w:cstheme="minorHAnsi"/>
+        </w:rPr>
+        <w:t>sudo apt-get install git</w:t>
+      </w:r>
+    </w:p>
+    <w:p>
+      <w:pPr>
+        <w:pStyle w:val="ListParagraph"/>
+        <w:numPr>
+          <w:ilvl w:val="0"/>
+          <w:numId w:val="18"/>
+        </w:numPr>
+        <w:rPr>
+          <w:rFonts w:cstheme="minorHAnsi"/>
+        </w:rPr>
+      </w:pPr>
+      <w:r>
+        <w:rPr>
+          <w:rFonts w:cstheme="minorHAnsi"/>
+        </w:rPr>
+        <w:t>Type the command:</w:t>
+      </w:r>
+    </w:p>
+    <w:p>
+      <w:pPr>
+        <w:pStyle w:val="ListParagraph"/>
+        <w:ind w:left="1800"/>
+        <w:rPr>
+          <w:rFonts w:cstheme="minorHAnsi"/>
+          <w:lang w:val="en-SG"/>
+        </w:rPr>
+      </w:pPr>
+      <w:r>
+        <w:rPr>
+          <w:rFonts w:cstheme="minorHAnsi"/>
+        </w:rPr>
+        <w:t xml:space="preserve">git clone </w:t>
+      </w:r>
+      <w:hyperlink r:id="rId11" w:history="1">
+        <w:r>
+          <w:rPr>
+            <w:rStyle w:val="Hyperlink"/>
+            <w:rFonts w:cstheme="minorHAnsi"/>
+            <w:lang w:val="en-SG"/>
+          </w:rPr>
+          <w:t>https://github.com/harshsd/NUS-Intern.git</w:t>
+        </w:r>
+      </w:hyperlink>
+    </w:p>
+    <w:p>
+      <w:pPr>
+        <w:pStyle w:val="ListParagraph"/>
+        <w:numPr>
+          <w:ilvl w:val="0"/>
+          <w:numId w:val="18"/>
+        </w:numPr>
+        <w:rPr>
+          <w:rFonts w:cstheme="minorHAnsi"/>
+        </w:rPr>
+      </w:pPr>
+      <w:r>
+        <w:rPr>
+          <w:rFonts w:cstheme="minorHAnsi"/>
+          <w:lang w:val="en-SG"/>
+        </w:rPr>
+        <w:t>Open Terminal in home directory of repository and type:</w:t>
+      </w:r>
+    </w:p>
+    <w:p>
+      <w:pPr>
+        <w:pStyle w:val="ListParagraph"/>
+        <w:ind w:left="1800"/>
+        <w:rPr>
+          <w:rFonts w:cstheme="minorHAnsi"/>
+          <w:lang w:val="en-SG"/>
+        </w:rPr>
+      </w:pPr>
+      <w:r>
+        <w:rPr>
+          <w:rFonts w:cstheme="minorHAnsi"/>
+          <w:lang w:val="en-SG"/>
+        </w:rPr>
+        <w:t xml:space="preserve">pip3 install </w:t>
+      </w:r>
+      <w:r>
+        <w:rPr>
+          <w:rFonts w:cstheme="minorHAnsi"/>
+          <w:lang w:val="en-SG"/>
+        </w:rPr>
+        <w:t xml:space="preserve">numpy scipy os </w:t>
+      </w:r>
+    </w:p>
+    <w:p>
+      <w:pPr>
+        <w:pStyle w:val="ListParagraph"/>
+        <w:ind w:left="1800"/>
+        <w:rPr>
+          <w:rFonts w:cstheme="minorHAnsi"/>
+          <w:lang w:val="en-SG"/>
+        </w:rPr>
+      </w:pPr>
+      <w:r>
+        <w:rPr>
+          <w:rFonts w:cstheme="minorHAnsi"/>
+          <w:lang w:val="en-SG"/>
+        </w:rPr>
+        <w:t>pip3 install –U scikit-learn</w:t>
+      </w:r>
+    </w:p>
+    <w:p>
+      <w:pPr>
+        <w:pStyle w:val="ListParagraph"/>
+        <w:ind w:left="1800"/>
+        <w:rPr>
+          <w:rFonts w:cstheme="minorHAnsi"/>
+          <w:lang w:val="en-SG"/>
+        </w:rPr>
+      </w:pPr>
+      <w:r>
+        <w:rPr>
+          <w:rFonts w:cstheme="minorHAnsi"/>
+          <w:lang w:val="en-SG"/>
+        </w:rPr>
+        <w:t>pip3 install pyqt5</w:t>
+      </w:r>
+    </w:p>
+    <w:p>
+      <w:pPr>
+        <w:pStyle w:val="ListParagraph"/>
+        <w:ind w:left="1800"/>
+        <w:rPr>
+          <w:rFonts w:cstheme="minorHAnsi"/>
+          <w:lang w:val="en-SG"/>
+        </w:rPr>
+      </w:pPr>
+      <w:r>
+        <w:rPr>
+          <w:rFonts w:cstheme="minorHAnsi"/>
+          <w:lang w:val="en-SG"/>
+        </w:rPr>
+        <w:t>pip3 install itertools</w:t>
+      </w:r>
+    </w:p>
+    <w:p>
+      <w:pPr>
+        <w:pStyle w:val="ListParagraph"/>
+        <w:ind w:left="1800"/>
+        <w:rPr>
+          <w:rFonts w:cstheme="minorHAnsi"/>
+          <w:lang w:val="en-SG"/>
+        </w:rPr>
+      </w:pPr>
+      <w:r>
+        <w:rPr>
+          <w:rFonts w:cstheme="minorHAnsi"/>
+          <w:lang w:val="en-SG"/>
+        </w:rPr>
+        <w:t>Installation Done!</w:t>
+      </w:r>
+    </w:p>
+    <w:p>
+      <w:pPr>
+        <w:pStyle w:val="ListParagraph"/>
+        <w:ind w:left="1440"/>
+        <w:jc w:val="center"/>
+        <w:rPr>
+          <w:rFonts w:cstheme="minorHAnsi"/>
+        </w:rPr>
+      </w:pPr>
+    </w:p>
+    <w:p>
+      <w:pPr>
+        <w:pStyle w:val="ListParagraph"/>
+        <w:numPr>
+          <w:ilvl w:val="0"/>
+          <w:numId w:val="7"/>
+        </w:numPr>
+        <w:rPr>
+          <w:rFonts w:cstheme="minorHAnsi"/>
+        </w:rPr>
+      </w:pPr>
+      <w:r>
+        <w:rPr>
+          <w:rFonts w:cstheme="minorHAnsi"/>
+          <w:b/>
+          <w:u w:val="single"/>
+        </w:rPr>
+        <w:t>Folders containing codes used for this project:</w:t>
+      </w:r>
+    </w:p>
+    <w:p>
+      <w:pPr>
+        <w:pStyle w:val="ListParagraph"/>
+        <w:numPr>
+          <w:ilvl w:val="0"/>
+          <w:numId w:val="20"/>
+        </w:numPr>
+        <w:rPr>
+          <w:rFonts w:cstheme="minorHAnsi"/>
+        </w:rPr>
+      </w:pPr>
+      <w:r>
+        <w:rPr>
+          <w:rFonts w:cstheme="minorHAnsi"/>
+        </w:rPr>
+        <w:t>Entropy-related:</w:t>
+      </w:r>
+    </w:p>
+    <w:p>
+      <w:pPr>
+        <w:pStyle w:val="ListParagraph"/>
+        <w:ind w:left="1080"/>
+        <w:rPr>
+          <w:rFonts w:cstheme="minorHAnsi"/>
+        </w:rPr>
+      </w:pPr>
+      <w:r>
+        <w:rPr>
+          <w:rFonts w:cstheme="minorHAnsi"/>
+        </w:rPr>
+        <w:t>This folder contains codes related to calculating and storing entropies.</w:t>
+      </w:r>
+    </w:p>
+    <w:p>
+      <w:pPr>
+        <w:pStyle w:val="ListParagraph"/>
+        <w:numPr>
+          <w:ilvl w:val="0"/>
+          <w:numId w:val="20"/>
+        </w:numPr>
+        <w:rPr>
+          <w:rFonts w:cstheme="minorHAnsi"/>
+        </w:rPr>
+      </w:pPr>
+      <w:r>
+        <w:rPr>
+          <w:rFonts w:cstheme="minorHAnsi"/>
+        </w:rPr>
+        <w:t>SVM-</w:t>
+      </w:r>
+      <w:r>
+        <w:rPr>
+          <w:rFonts w:cstheme="minorHAnsi"/>
+        </w:rPr>
+        <w:t xml:space="preserve">related: </w:t>
+      </w:r>
+    </w:p>
+    <w:p>
+      <w:pPr>
+        <w:pStyle w:val="ListParagraph"/>
+        <w:ind w:left="1080"/>
+        <w:rPr>
+          <w:rFonts w:cstheme="minorHAnsi"/>
+        </w:rPr>
+      </w:pPr>
+      <w:r>
+        <w:rPr>
+          <w:rFonts w:cstheme="minorHAnsi"/>
+        </w:rPr>
+        <w:t>This folder contains codes used for classification task</w:t>
+      </w:r>
+    </w:p>
+    <w:p>
+      <w:pPr>
+        <w:pStyle w:val="ListParagraph"/>
+        <w:numPr>
+          <w:ilvl w:val="0"/>
+          <w:numId w:val="20"/>
+        </w:numPr>
+        <w:rPr>
+          <w:rFonts w:cstheme="minorHAnsi"/>
+        </w:rPr>
+      </w:pPr>
+      <w:r>
+        <w:rPr>
+          <w:rFonts w:cstheme="minorHAnsi"/>
+        </w:rPr>
+        <w:t>GUI-</w:t>
+      </w:r>
+      <w:r>
+        <w:rPr>
+          <w:rFonts w:cstheme="minorHAnsi"/>
+        </w:rPr>
+        <w:t>related:</w:t>
+      </w:r>
+    </w:p>
+    <w:p>
+      <w:pPr>
+        <w:pStyle w:val="ListParagraph"/>
+        <w:ind w:left="1080"/>
+        <w:rPr>
+          <w:rFonts w:cstheme="minorHAnsi"/>
+        </w:rPr>
+      </w:pPr>
+      <w:r>
+        <w:rPr>
+          <w:rFonts w:cstheme="minorHAnsi"/>
+        </w:rPr>
+        <w:t>This folder has all codes for running the GUI.</w:t>
+      </w:r>
+    </w:p>
+    <w:p>
+      <w:pPr>
+        <w:pStyle w:val="ListParagraph"/>
+        <w:numPr>
+          <w:ilvl w:val="0"/>
+          <w:numId w:val="20"/>
+        </w:numPr>
+        <w:rPr>
+          <w:rFonts w:cstheme="minorHAnsi"/>
+        </w:rPr>
+      </w:pPr>
+      <w:r>
+        <w:rPr>
+          <w:rFonts w:cstheme="minorHAnsi"/>
+        </w:rPr>
+        <w:t>Filters:</w:t>
+      </w:r>
+    </w:p>
+    <w:p>
+      <w:pPr>
+        <w:pStyle w:val="ListParagraph"/>
+        <w:ind w:left="1080"/>
+        <w:rPr>
+          <w:rFonts w:cstheme="minorHAnsi"/>
+        </w:rPr>
+      </w:pPr>
+      <w:r>
+        <w:rPr>
+          <w:rFonts w:cstheme="minorHAnsi"/>
+        </w:rPr>
+        <w:t>This folder has code for filters.</w:t>
+      </w:r>
+    </w:p>
+    <w:p>
+      <w:pPr>
+        <w:pStyle w:val="ListParagraph"/>
+        <w:numPr>
+          <w:ilvl w:val="0"/>
+          <w:numId w:val="20"/>
+        </w:numPr>
+        <w:rPr>
+          <w:rFonts w:cstheme="minorHAnsi"/>
+        </w:rPr>
+      </w:pPr>
+      <w:r>
+        <w:rPr>
+          <w:rFonts w:cstheme="minorHAnsi"/>
+        </w:rPr>
+        <w:t>Final_Codes_Folder:</w:t>
+      </w:r>
+    </w:p>
+    <w:p>
+      <w:pPr>
+        <w:pStyle w:val="ListParagraph"/>
+        <w:ind w:left="1080"/>
+        <w:rPr>
+          <w:rFonts w:cstheme="minorHAnsi"/>
+        </w:rPr>
+      </w:pPr>
+      <w:r>
+        <w:rPr>
+          <w:rFonts w:cstheme="minorHAnsi"/>
+          <w:b/>
+          <w:u w:val="single"/>
+        </w:rPr>
+        <w:lastRenderedPageBreak/>
+        <w:t>This folder contains the final arranged and documented functions and codes to be used by a user who is using this repository</w:t>
+      </w:r>
+      <w:r>
+        <w:rPr>
+          <w:rFonts w:cstheme="minorHAnsi"/>
+        </w:rPr>
+        <w:t>. Use the files in this folder to carry out your work. To use import files into your python program and use accordingly. More details regarding this folder is available in the next section.</w:t>
+      </w:r>
+    </w:p>
+    <w:p>
+      <w:pPr>
+        <w:pStyle w:val="ListParagraph"/>
+        <w:ind w:left="1080"/>
+        <w:rPr>
+          <w:rFonts w:cstheme="minorHAnsi"/>
+        </w:rPr>
+      </w:pPr>
     </w:p>
     <w:p>
       <w:pPr>
@@ -2062,13 +3738,10 @@
           <w:rFonts w:cstheme="minorHAnsi"/>
         </w:rPr>
       </w:pPr>
-      <w:bookmarkStart w:id="0" w:name="_GoBack"/>
-      <w:bookmarkEnd w:id="0"/>
-      <w:r>
-        <w:rPr>
-          <w:rFonts w:cstheme="minorHAnsi"/>
-        </w:rPr>
-        <w:lastRenderedPageBreak/>
+      <w:r>
+        <w:rPr>
+          <w:rFonts w:cstheme="minorHAnsi"/>
+        </w:rPr>
         <w:t>Returns:</w:t>
       </w:r>
     </w:p>
@@ -2219,7 +3892,13 @@
         <w:rPr>
           <w:rFonts w:cstheme="minorHAnsi"/>
         </w:rPr>
-        <w:t xml:space="preserve"> : input signal</w:t>
+        <w:t>:</w:t>
+      </w:r>
+      <w:r>
+        <w:rPr>
+          <w:rFonts w:cstheme="minorHAnsi"/>
+        </w:rPr>
+        <w:t xml:space="preserve"> input signal</w:t>
       </w:r>
     </w:p>
     <w:p>
@@ -2966,6 +4645,7 @@
         <w:rPr>
           <w:rFonts w:cstheme="minorHAnsi"/>
         </w:rPr>
+        <w:lastRenderedPageBreak/>
         <w:tab/>
       </w:r>
       <w:r>
@@ -2995,7 +4675,6 @@
         <w:rPr>
           <w:rFonts w:cstheme="minorHAnsi"/>
         </w:rPr>
-        <w:lastRenderedPageBreak/>
         <w:tab/>
       </w:r>
       <w:r>
@@ -3696,6 +5375,7 @@
         <w:rPr>
           <w:rFonts w:cstheme="minorHAnsi"/>
         </w:rPr>
+        <w:lastRenderedPageBreak/>
         <w:t>Arguments</w:t>
       </w:r>
       <w:r>
@@ -3717,7 +5397,6 @@
         <w:rPr>
           <w:rFonts w:cstheme="minorHAnsi"/>
         </w:rPr>
-        <w:lastRenderedPageBreak/>
         <w:tab/>
       </w:r>
       <w:r>
@@ -4235,6 +5914,231 @@
         <w:rPr>
           <w:rFonts w:cstheme="minorHAnsi"/>
         </w:rPr>
+        <w:t>filter.py</w:t>
+      </w:r>
+    </w:p>
+    <w:p>
+      <w:pPr>
+        <w:pStyle w:val="ListParagraph"/>
+        <w:rPr>
+          <w:rFonts w:cstheme="minorHAnsi"/>
+        </w:rPr>
+      </w:pPr>
+      <w:r>
+        <w:rPr>
+          <w:rFonts w:cstheme="minorHAnsi"/>
+        </w:rPr>
+        <w:t>This file also contains a single function that takes a time series and frequencies as input and outputs the filtered results.</w:t>
+      </w:r>
+    </w:p>
+    <w:p>
+      <w:pPr>
+        <w:pStyle w:val="ListParagraph"/>
+        <w:numPr>
+          <w:ilvl w:val="0"/>
+          <w:numId w:val="19"/>
+        </w:numPr>
+        <w:rPr>
+          <w:rFonts w:cstheme="minorHAnsi"/>
+        </w:rPr>
+      </w:pPr>
+      <w:r>
+        <w:rPr>
+          <w:rFonts w:cstheme="minorHAnsi"/>
+        </w:rPr>
+        <w:t>butter_filter:</w:t>
+      </w:r>
+    </w:p>
+    <w:p>
+      <w:pPr>
+        <w:pStyle w:val="ListParagraph"/>
+        <w:ind w:left="1440"/>
+        <w:rPr>
+          <w:rFonts w:cstheme="minorHAnsi"/>
+        </w:rPr>
+      </w:pPr>
+      <w:r>
+        <w:rPr>
+          <w:rFonts w:cstheme="minorHAnsi"/>
+        </w:rPr>
+        <w:t>This functions filters the given input signal in the frequency range provided in the arguments and returns the filtered data.</w:t>
+      </w:r>
+    </w:p>
+    <w:p>
+      <w:pPr>
+        <w:pStyle w:val="ListParagraph"/>
+        <w:ind w:left="1440"/>
+        <w:rPr>
+          <w:rFonts w:cstheme="minorHAnsi"/>
+        </w:rPr>
+      </w:pPr>
+      <w:r>
+        <w:rPr>
+          <w:rFonts w:cstheme="minorHAnsi"/>
+        </w:rPr>
+        <w:t>Arguments</w:t>
+      </w:r>
+      <w:r>
+        <w:rPr>
+          <w:rFonts w:cstheme="minorHAnsi"/>
+        </w:rPr>
+        <w:t>:</w:t>
+      </w:r>
+    </w:p>
+    <w:p>
+      <w:pPr>
+        <w:pStyle w:val="ListParagraph"/>
+        <w:ind w:left="1440"/>
+        <w:rPr>
+          <w:rFonts w:cstheme="minorHAnsi"/>
+        </w:rPr>
+      </w:pPr>
+      <w:r>
+        <w:rPr>
+          <w:rFonts w:cstheme="minorHAnsi"/>
+        </w:rPr>
+        <w:tab/>
+        <w:t>input_sig: Input Signal</w:t>
+      </w:r>
+    </w:p>
+    <w:p>
+      <w:pPr>
+        <w:pStyle w:val="ListParagraph"/>
+        <w:ind w:left="1440"/>
+        <w:rPr>
+          <w:rFonts w:cstheme="minorHAnsi"/>
+        </w:rPr>
+      </w:pPr>
+      <w:r>
+        <w:rPr>
+          <w:rFonts w:cstheme="minorHAnsi"/>
+        </w:rPr>
+        <w:tab/>
+        <w:t>sample_freq: Sampling frequency of the input signal</w:t>
+      </w:r>
+    </w:p>
+    <w:p>
+      <w:pPr>
+        <w:pStyle w:val="ListParagraph"/>
+        <w:ind w:left="1440"/>
+        <w:rPr>
+          <w:rFonts w:cstheme="minorHAnsi"/>
+        </w:rPr>
+      </w:pPr>
+      <w:r>
+        <w:rPr>
+          <w:rFonts w:cstheme="minorHAnsi"/>
+        </w:rPr>
+        <w:lastRenderedPageBreak/>
+        <w:tab/>
+        <w:t>lowf: Lower cut-off of the filter</w:t>
+      </w:r>
+    </w:p>
+    <w:p>
+      <w:pPr>
+        <w:pStyle w:val="ListParagraph"/>
+        <w:ind w:left="1440"/>
+        <w:rPr>
+          <w:rFonts w:cstheme="minorHAnsi"/>
+        </w:rPr>
+      </w:pPr>
+      <w:r>
+        <w:rPr>
+          <w:rFonts w:cstheme="minorHAnsi"/>
+        </w:rPr>
+        <w:tab/>
+        <w:t>highf: Higher cut-off of the filter</w:t>
+      </w:r>
+    </w:p>
+    <w:p>
+      <w:pPr>
+        <w:pStyle w:val="ListParagraph"/>
+        <w:ind w:left="1440"/>
+        <w:rPr>
+          <w:rFonts w:cstheme="minorHAnsi"/>
+        </w:rPr>
+      </w:pPr>
+      <w:r>
+        <w:rPr>
+          <w:rFonts w:cstheme="minorHAnsi"/>
+        </w:rPr>
+        <w:tab/>
+        <w:t>order: order of the filter to be used</w:t>
+      </w:r>
+    </w:p>
+    <w:p>
+      <w:pPr>
+        <w:pStyle w:val="ListParagraph"/>
+        <w:ind w:left="1440"/>
+        <w:rPr>
+          <w:rFonts w:cstheme="minorHAnsi"/>
+        </w:rPr>
+      </w:pPr>
+    </w:p>
+    <w:p>
+      <w:pPr>
+        <w:pStyle w:val="ListParagraph"/>
+        <w:ind w:left="1440"/>
+        <w:rPr>
+          <w:rFonts w:cstheme="minorHAnsi"/>
+        </w:rPr>
+      </w:pPr>
+      <w:r>
+        <w:rPr>
+          <w:rFonts w:cstheme="minorHAnsi"/>
+        </w:rPr>
+        <w:t>Returns:</w:t>
+      </w:r>
+    </w:p>
+    <w:p>
+      <w:pPr>
+        <w:pStyle w:val="ListParagraph"/>
+        <w:ind w:left="1440"/>
+        <w:rPr>
+          <w:rFonts w:cstheme="minorHAnsi"/>
+        </w:rPr>
+      </w:pPr>
+      <w:r>
+        <w:rPr>
+          <w:rFonts w:cstheme="minorHAnsi"/>
+        </w:rPr>
+        <w:tab/>
+        <w:t>An array with the filtered signal</w:t>
+      </w:r>
+    </w:p>
+    <w:p>
+      <w:pPr>
+        <w:pStyle w:val="ListParagraph"/>
+        <w:ind w:left="1440"/>
+        <w:rPr>
+          <w:rFonts w:cstheme="minorHAnsi"/>
+        </w:rPr>
+      </w:pPr>
+    </w:p>
+    <w:p>
+      <w:pPr>
+        <w:pStyle w:val="ListParagraph"/>
+        <w:ind w:left="1440"/>
+        <w:rPr>
+          <w:rFonts w:cstheme="minorHAnsi"/>
+        </w:rPr>
+      </w:pPr>
+    </w:p>
+    <w:p>
+      <w:pPr>
+        <w:pStyle w:val="ListParagraph"/>
+        <w:numPr>
+          <w:ilvl w:val="0"/>
+          <w:numId w:val="1"/>
+        </w:numPr>
+        <w:rPr>
+          <w:rFonts w:cstheme="minorHAnsi"/>
+        </w:rPr>
+      </w:pPr>
+      <w:r>
+        <w:rPr>
+          <w:rFonts w:cstheme="minorHAnsi"/>
+        </w:rPr>
         <w:t>gui.py</w:t>
       </w:r>
     </w:p>
@@ -4285,7 +6189,7 @@
           <w:rFonts w:cstheme="minorHAnsi"/>
         </w:rPr>
       </w:pPr>
-      <w:hyperlink r:id="rId8" w:history="1">
+      <w:hyperlink r:id="rId12" w:history="1">
         <w:r>
           <w:rPr>
             <w:rStyle w:val="Hyperlink"/>
@@ -4297,40 +6201,14 @@
     </w:p>
     <w:p>
       <w:pPr>
-        <w:pStyle w:val="ListParagraph"/>
-        <w:ind w:left="1440"/>
-        <w:rPr>
-          <w:rFonts w:cstheme="minorHAnsi"/>
-        </w:rPr>
-      </w:pPr>
-    </w:p>
-    <w:p>
-      <w:pPr>
-        <w:pStyle w:val="ListParagraph"/>
-        <w:ind w:left="1440"/>
-        <w:rPr>
-          <w:rFonts w:cstheme="minorHAnsi"/>
-        </w:rPr>
-      </w:pPr>
-      <w:r>
-        <w:rPr>
-          <w:rFonts w:cstheme="minorHAnsi"/>
-        </w:rPr>
-        <w:t xml:space="preserve">    </w:t>
-      </w:r>
-    </w:p>
-    <w:p>
-      <w:pPr>
-        <w:pStyle w:val="ListParagraph"/>
-        <w:ind w:left="1440"/>
         <w:rPr>
           <w:rFonts w:cstheme="minorHAnsi"/>
         </w:rPr>
       </w:pPr>
     </w:p>
     <w:sectPr>
-      <w:headerReference w:type="default" r:id="rId9"/>
-      <w:footerReference w:type="default" r:id="rId10"/>
+      <w:headerReference w:type="default" r:id="rId13"/>
+      <w:footerReference w:type="default" r:id="rId14"/>
       <w:pgSz w:w="11906" w:h="16838"/>
       <w:pgMar w:top="1440" w:right="1440" w:bottom="1440" w:left="1440" w:header="708" w:footer="708" w:gutter="0"/>
       <w:cols w:space="708"/>
@@ -4539,6 +6417,95 @@
 <file path=word/numbering.xml><?xml version="1.0" encoding="utf-8"?>
 <w:numbering xmlns:wpc="http://schemas.microsoft.com/office/word/2010/wordprocessingCanvas" xmlns:cx="http://schemas.microsoft.com/office/drawing/2014/chartex" xmlns:mc="http://schemas.openxmlformats.org/markup-compatibility/2006" xmlns:o="urn:schemas-microsoft-com:office:office" xmlns:r="http://schemas.openxmlformats.org/officeDocument/2006/relationships" xmlns:m="http://schemas.openxmlformats.org/officeDocument/2006/math" xmlns:v="urn:schemas-microsoft-com:vml" xmlns:wp14="http://schemas.microsoft.com/office/word/2010/wordprocessingDrawing" xmlns:wp="http://schemas.openxmlformats.org/drawingml/2006/wordprocessingDrawing" xmlns:w10="urn:schemas-microsoft-com:office:word" xmlns:w="http://schemas.openxmlformats.org/wordprocessingml/2006/main" xmlns:w14="http://schemas.microsoft.com/office/word/2010/wordml" xmlns:w15="http://schemas.microsoft.com/office/word/2012/wordml" xmlns:w16se="http://schemas.microsoft.com/office/word/2015/wordml/symex" xmlns:wpg="http://schemas.microsoft.com/office/word/2010/wordprocessingGroup" xmlns:wpi="http://schemas.microsoft.com/office/word/2010/wordprocessingInk" xmlns:wne="http://schemas.microsoft.com/office/word/2006/wordml" xmlns:wps="http://schemas.microsoft.com/office/word/2010/wordprocessingShape" mc:Ignorable="w14 w15 w16se wp14">
   <w:abstractNum w:abstractNumId="0" w15:restartNumberingAfterBreak="0">
+    <w:nsid w:val="04AC5F3D"/>
+    <w:multiLevelType w:val="hybridMultilevel"/>
+    <w:tmpl w:val="3A8C64A4"/>
+    <w:lvl w:ilvl="0" w:tplc="DBB8DE36">
+      <w:start w:val="1"/>
+      <w:numFmt w:val="lowerRoman"/>
+      <w:lvlText w:val="%1.)"/>
+      <w:lvlJc w:val="left"/>
+      <w:pPr>
+        <w:ind w:left="1440" w:hanging="720"/>
+      </w:pPr>
+      <w:rPr>
+        <w:rFonts w:hint="default"/>
+      </w:rPr>
+    </w:lvl>
+    <w:lvl w:ilvl="1" w:tplc="48090019" w:tentative="1">
+      <w:start w:val="1"/>
+      <w:numFmt w:val="lowerLetter"/>
+      <w:lvlText w:val="%2."/>
+      <w:lvlJc w:val="left"/>
+      <w:pPr>
+        <w:ind w:left="1800" w:hanging="360"/>
+      </w:pPr>
+    </w:lvl>
+    <w:lvl w:ilvl="2" w:tplc="4809001B" w:tentative="1">
+      <w:start w:val="1"/>
+      <w:numFmt w:val="lowerRoman"/>
+      <w:lvlText w:val="%3."/>
+      <w:lvlJc w:val="right"/>
+      <w:pPr>
+        <w:ind w:left="2520" w:hanging="180"/>
+      </w:pPr>
+    </w:lvl>
+    <w:lvl w:ilvl="3" w:tplc="4809000F" w:tentative="1">
+      <w:start w:val="1"/>
+      <w:numFmt w:val="decimal"/>
+      <w:lvlText w:val="%4."/>
+      <w:lvlJc w:val="left"/>
+      <w:pPr>
+        <w:ind w:left="3240" w:hanging="360"/>
+      </w:pPr>
+    </w:lvl>
+    <w:lvl w:ilvl="4" w:tplc="48090019" w:tentative="1">
+      <w:start w:val="1"/>
+      <w:numFmt w:val="lowerLetter"/>
+      <w:lvlText w:val="%5."/>
+      <w:lvlJc w:val="left"/>
+      <w:pPr>
+        <w:ind w:left="3960" w:hanging="360"/>
+      </w:pPr>
+    </w:lvl>
+    <w:lvl w:ilvl="5" w:tplc="4809001B" w:tentative="1">
+      <w:start w:val="1"/>
+      <w:numFmt w:val="lowerRoman"/>
+      <w:lvlText w:val="%6."/>
+      <w:lvlJc w:val="right"/>
+      <w:pPr>
+        <w:ind w:left="4680" w:hanging="180"/>
+      </w:pPr>
+    </w:lvl>
+    <w:lvl w:ilvl="6" w:tplc="4809000F" w:tentative="1">
+      <w:start w:val="1"/>
+      <w:numFmt w:val="decimal"/>
+      <w:lvlText w:val="%7."/>
+      <w:lvlJc w:val="left"/>
+      <w:pPr>
+        <w:ind w:left="5400" w:hanging="360"/>
+      </w:pPr>
+    </w:lvl>
+    <w:lvl w:ilvl="7" w:tplc="48090019" w:tentative="1">
+      <w:start w:val="1"/>
+      <w:numFmt w:val="lowerLetter"/>
+      <w:lvlText w:val="%8."/>
+      <w:lvlJc w:val="left"/>
+      <w:pPr>
+        <w:ind w:left="6120" w:hanging="360"/>
+      </w:pPr>
+    </w:lvl>
+    <w:lvl w:ilvl="8" w:tplc="4809001B" w:tentative="1">
+      <w:start w:val="1"/>
+      <w:numFmt w:val="lowerRoman"/>
+      <w:lvlText w:val="%9."/>
+      <w:lvlJc w:val="right"/>
+      <w:pPr>
+        <w:ind w:left="6840" w:hanging="180"/>
+      </w:pPr>
+    </w:lvl>
+  </w:abstractNum>
+  <w:abstractNum w:abstractNumId="1" w15:restartNumberingAfterBreak="0">
     <w:nsid w:val="0E5B7868"/>
     <w:multiLevelType w:val="hybridMultilevel"/>
     <w:tmpl w:val="F780928E"/>
@@ -4624,7 +6591,96 @@
       </w:pPr>
     </w:lvl>
   </w:abstractNum>
-  <w:abstractNum w:abstractNumId="1" w15:restartNumberingAfterBreak="0">
+  <w:abstractNum w:abstractNumId="2" w15:restartNumberingAfterBreak="0">
+    <w:nsid w:val="129167DB"/>
+    <w:multiLevelType w:val="hybridMultilevel"/>
+    <w:tmpl w:val="23281240"/>
+    <w:lvl w:ilvl="0" w:tplc="0F022BAE">
+      <w:start w:val="1"/>
+      <w:numFmt w:val="decimal"/>
+      <w:lvlText w:val="%1.)"/>
+      <w:lvlJc w:val="left"/>
+      <w:pPr>
+        <w:ind w:left="1800" w:hanging="360"/>
+      </w:pPr>
+      <w:rPr>
+        <w:rFonts w:hint="default"/>
+      </w:rPr>
+    </w:lvl>
+    <w:lvl w:ilvl="1" w:tplc="48090019" w:tentative="1">
+      <w:start w:val="1"/>
+      <w:numFmt w:val="lowerLetter"/>
+      <w:lvlText w:val="%2."/>
+      <w:lvlJc w:val="left"/>
+      <w:pPr>
+        <w:ind w:left="2520" w:hanging="360"/>
+      </w:pPr>
+    </w:lvl>
+    <w:lvl w:ilvl="2" w:tplc="4809001B" w:tentative="1">
+      <w:start w:val="1"/>
+      <w:numFmt w:val="lowerRoman"/>
+      <w:lvlText w:val="%3."/>
+      <w:lvlJc w:val="right"/>
+      <w:pPr>
+        <w:ind w:left="3240" w:hanging="180"/>
+      </w:pPr>
+    </w:lvl>
+    <w:lvl w:ilvl="3" w:tplc="4809000F" w:tentative="1">
+      <w:start w:val="1"/>
+      <w:numFmt w:val="decimal"/>
+      <w:lvlText w:val="%4."/>
+      <w:lvlJc w:val="left"/>
+      <w:pPr>
+        <w:ind w:left="3960" w:hanging="360"/>
+      </w:pPr>
+    </w:lvl>
+    <w:lvl w:ilvl="4" w:tplc="48090019" w:tentative="1">
+      <w:start w:val="1"/>
+      <w:numFmt w:val="lowerLetter"/>
+      <w:lvlText w:val="%5."/>
+      <w:lvlJc w:val="left"/>
+      <w:pPr>
+        <w:ind w:left="4680" w:hanging="360"/>
+      </w:pPr>
+    </w:lvl>
+    <w:lvl w:ilvl="5" w:tplc="4809001B" w:tentative="1">
+      <w:start w:val="1"/>
+      <w:numFmt w:val="lowerRoman"/>
+      <w:lvlText w:val="%6."/>
+      <w:lvlJc w:val="right"/>
+      <w:pPr>
+        <w:ind w:left="5400" w:hanging="180"/>
+      </w:pPr>
+    </w:lvl>
+    <w:lvl w:ilvl="6" w:tplc="4809000F" w:tentative="1">
+      <w:start w:val="1"/>
+      <w:numFmt w:val="decimal"/>
+      <w:lvlText w:val="%7."/>
+      <w:lvlJc w:val="left"/>
+      <w:pPr>
+        <w:ind w:left="6120" w:hanging="360"/>
+      </w:pPr>
+    </w:lvl>
+    <w:lvl w:ilvl="7" w:tplc="48090019" w:tentative="1">
+      <w:start w:val="1"/>
+      <w:numFmt w:val="lowerLetter"/>
+      <w:lvlText w:val="%8."/>
+      <w:lvlJc w:val="left"/>
+      <w:pPr>
+        <w:ind w:left="6840" w:hanging="360"/>
+      </w:pPr>
+    </w:lvl>
+    <w:lvl w:ilvl="8" w:tplc="4809001B" w:tentative="1">
+      <w:start w:val="1"/>
+      <w:numFmt w:val="lowerRoman"/>
+      <w:lvlText w:val="%9."/>
+      <w:lvlJc w:val="right"/>
+      <w:pPr>
+        <w:ind w:left="7560" w:hanging="180"/>
+      </w:pPr>
+    </w:lvl>
+  </w:abstractNum>
+  <w:abstractNum w:abstractNumId="3" w15:restartNumberingAfterBreak="0">
     <w:nsid w:val="14454F50"/>
     <w:multiLevelType w:val="hybridMultilevel"/>
     <w:tmpl w:val="FFF63CDE"/>
@@ -4737,7 +6793,7 @@
       </w:rPr>
     </w:lvl>
   </w:abstractNum>
-  <w:abstractNum w:abstractNumId="2" w15:restartNumberingAfterBreak="0">
+  <w:abstractNum w:abstractNumId="4" w15:restartNumberingAfterBreak="0">
     <w:nsid w:val="18BD5189"/>
     <w:multiLevelType w:val="hybridMultilevel"/>
     <w:tmpl w:val="941C97DA"/>
@@ -4826,7 +6882,7 @@
       </w:pPr>
     </w:lvl>
   </w:abstractNum>
-  <w:abstractNum w:abstractNumId="3" w15:restartNumberingAfterBreak="0">
+  <w:abstractNum w:abstractNumId="5" w15:restartNumberingAfterBreak="0">
     <w:nsid w:val="1AAA14E8"/>
     <w:multiLevelType w:val="hybridMultilevel"/>
     <w:tmpl w:val="4DFE7050"/>
@@ -4915,7 +6971,96 @@
       </w:pPr>
     </w:lvl>
   </w:abstractNum>
-  <w:abstractNum w:abstractNumId="4" w15:restartNumberingAfterBreak="0">
+  <w:abstractNum w:abstractNumId="6" w15:restartNumberingAfterBreak="0">
+    <w:nsid w:val="1E706BE9"/>
+    <w:multiLevelType w:val="hybridMultilevel"/>
+    <w:tmpl w:val="7DC67134"/>
+    <w:lvl w:ilvl="0" w:tplc="9D4882E2">
+      <w:start w:val="1"/>
+      <w:numFmt w:val="lowerRoman"/>
+      <w:lvlText w:val="%1.)"/>
+      <w:lvlJc w:val="left"/>
+      <w:pPr>
+        <w:ind w:left="1800" w:hanging="720"/>
+      </w:pPr>
+      <w:rPr>
+        <w:rFonts w:hint="default"/>
+      </w:rPr>
+    </w:lvl>
+    <w:lvl w:ilvl="1" w:tplc="48090019" w:tentative="1">
+      <w:start w:val="1"/>
+      <w:numFmt w:val="lowerLetter"/>
+      <w:lvlText w:val="%2."/>
+      <w:lvlJc w:val="left"/>
+      <w:pPr>
+        <w:ind w:left="2160" w:hanging="360"/>
+      </w:pPr>
+    </w:lvl>
+    <w:lvl w:ilvl="2" w:tplc="4809001B" w:tentative="1">
+      <w:start w:val="1"/>
+      <w:numFmt w:val="lowerRoman"/>
+      <w:lvlText w:val="%3."/>
+      <w:lvlJc w:val="right"/>
+      <w:pPr>
+        <w:ind w:left="2880" w:hanging="180"/>
+      </w:pPr>
+    </w:lvl>
+    <w:lvl w:ilvl="3" w:tplc="4809000F" w:tentative="1">
+      <w:start w:val="1"/>
+      <w:numFmt w:val="decimal"/>
+      <w:lvlText w:val="%4."/>
+      <w:lvlJc w:val="left"/>
+      <w:pPr>
+        <w:ind w:left="3600" w:hanging="360"/>
+      </w:pPr>
+    </w:lvl>
+    <w:lvl w:ilvl="4" w:tplc="48090019" w:tentative="1">
+      <w:start w:val="1"/>
+      <w:numFmt w:val="lowerLetter"/>
+      <w:lvlText w:val="%5."/>
+      <w:lvlJc w:val="left"/>
+      <w:pPr>
+        <w:ind w:left="4320" w:hanging="360"/>
+      </w:pPr>
+    </w:lvl>
+    <w:lvl w:ilvl="5" w:tplc="4809001B" w:tentative="1">
+      <w:start w:val="1"/>
+      <w:numFmt w:val="lowerRoman"/>
+      <w:lvlText w:val="%6."/>
+      <w:lvlJc w:val="right"/>
+      <w:pPr>
+        <w:ind w:left="5040" w:hanging="180"/>
+      </w:pPr>
+    </w:lvl>
+    <w:lvl w:ilvl="6" w:tplc="4809000F" w:tentative="1">
+      <w:start w:val="1"/>
+      <w:numFmt w:val="decimal"/>
+      <w:lvlText w:val="%7."/>
+      <w:lvlJc w:val="left"/>
+      <w:pPr>
+        <w:ind w:left="5760" w:hanging="360"/>
+      </w:pPr>
+    </w:lvl>
+    <w:lvl w:ilvl="7" w:tplc="48090019" w:tentative="1">
+      <w:start w:val="1"/>
+      <w:numFmt w:val="lowerLetter"/>
+      <w:lvlText w:val="%8."/>
+      <w:lvlJc w:val="left"/>
+      <w:pPr>
+        <w:ind w:left="6480" w:hanging="360"/>
+      </w:pPr>
+    </w:lvl>
+    <w:lvl w:ilvl="8" w:tplc="4809001B" w:tentative="1">
+      <w:start w:val="1"/>
+      <w:numFmt w:val="lowerRoman"/>
+      <w:lvlText w:val="%9."/>
+      <w:lvlJc w:val="right"/>
+      <w:pPr>
+        <w:ind w:left="7200" w:hanging="180"/>
+      </w:pPr>
+    </w:lvl>
+  </w:abstractNum>
+  <w:abstractNum w:abstractNumId="7" w15:restartNumberingAfterBreak="0">
     <w:nsid w:val="20AA4F54"/>
     <w:multiLevelType w:val="hybridMultilevel"/>
     <w:tmpl w:val="CF3CB0BE"/>
@@ -5004,7 +7149,7 @@
       </w:pPr>
     </w:lvl>
   </w:abstractNum>
-  <w:abstractNum w:abstractNumId="5" w15:restartNumberingAfterBreak="0">
+  <w:abstractNum w:abstractNumId="8" w15:restartNumberingAfterBreak="0">
     <w:nsid w:val="2177174F"/>
     <w:multiLevelType w:val="hybridMultilevel"/>
     <w:tmpl w:val="B16CF2DA"/>
@@ -5090,7 +7235,120 @@
       </w:pPr>
     </w:lvl>
   </w:abstractNum>
-  <w:abstractNum w:abstractNumId="6" w15:restartNumberingAfterBreak="0">
+  <w:abstractNum w:abstractNumId="9" w15:restartNumberingAfterBreak="0">
+    <w:nsid w:val="278F5792"/>
+    <w:multiLevelType w:val="hybridMultilevel"/>
+    <w:tmpl w:val="BAEECB76"/>
+    <w:lvl w:ilvl="0" w:tplc="48090009">
+      <w:start w:val="1"/>
+      <w:numFmt w:val="bullet"/>
+      <w:lvlText w:val=""/>
+      <w:lvlJc w:val="left"/>
+      <w:pPr>
+        <w:ind w:left="1440" w:hanging="360"/>
+      </w:pPr>
+      <w:rPr>
+        <w:rFonts w:ascii="Wingdings" w:hAnsi="Wingdings" w:hint="default"/>
+      </w:rPr>
+    </w:lvl>
+    <w:lvl w:ilvl="1" w:tplc="48090003" w:tentative="1">
+      <w:start w:val="1"/>
+      <w:numFmt w:val="bullet"/>
+      <w:lvlText w:val="o"/>
+      <w:lvlJc w:val="left"/>
+      <w:pPr>
+        <w:ind w:left="2160" w:hanging="360"/>
+      </w:pPr>
+      <w:rPr>
+        <w:rFonts w:ascii="Courier New" w:hAnsi="Courier New" w:cs="Courier New" w:hint="default"/>
+      </w:rPr>
+    </w:lvl>
+    <w:lvl w:ilvl="2" w:tplc="48090005" w:tentative="1">
+      <w:start w:val="1"/>
+      <w:numFmt w:val="bullet"/>
+      <w:lvlText w:val=""/>
+      <w:lvlJc w:val="left"/>
+      <w:pPr>
+        <w:ind w:left="2880" w:hanging="360"/>
+      </w:pPr>
+      <w:rPr>
+        <w:rFonts w:ascii="Wingdings" w:hAnsi="Wingdings" w:hint="default"/>
+      </w:rPr>
+    </w:lvl>
+    <w:lvl w:ilvl="3" w:tplc="48090001" w:tentative="1">
+      <w:start w:val="1"/>
+      <w:numFmt w:val="bullet"/>
+      <w:lvlText w:val=""/>
+      <w:lvlJc w:val="left"/>
+      <w:pPr>
+        <w:ind w:left="3600" w:hanging="360"/>
+      </w:pPr>
+      <w:rPr>
+        <w:rFonts w:ascii="Symbol" w:hAnsi="Symbol" w:hint="default"/>
+      </w:rPr>
+    </w:lvl>
+    <w:lvl w:ilvl="4" w:tplc="48090003" w:tentative="1">
+      <w:start w:val="1"/>
+      <w:numFmt w:val="bullet"/>
+      <w:lvlText w:val="o"/>
+      <w:lvlJc w:val="left"/>
+      <w:pPr>
+        <w:ind w:left="4320" w:hanging="360"/>
+      </w:pPr>
+      <w:rPr>
+        <w:rFonts w:ascii="Courier New" w:hAnsi="Courier New" w:cs="Courier New" w:hint="default"/>
+      </w:rPr>
+    </w:lvl>
+    <w:lvl w:ilvl="5" w:tplc="48090005" w:tentative="1">
+      <w:start w:val="1"/>
+      <w:numFmt w:val="bullet"/>
+      <w:lvlText w:val=""/>
+      <w:lvlJc w:val="left"/>
+      <w:pPr>
+        <w:ind w:left="5040" w:hanging="360"/>
+      </w:pPr>
+      <w:rPr>
+        <w:rFonts w:ascii="Wingdings" w:hAnsi="Wingdings" w:hint="default"/>
+      </w:rPr>
+    </w:lvl>
+    <w:lvl w:ilvl="6" w:tplc="48090001" w:tentative="1">
+      <w:start w:val="1"/>
+      <w:numFmt w:val="bullet"/>
+      <w:lvlText w:val=""/>
+      <w:lvlJc w:val="left"/>
+      <w:pPr>
+        <w:ind w:left="5760" w:hanging="360"/>
+      </w:pPr>
+      <w:rPr>
+        <w:rFonts w:ascii="Symbol" w:hAnsi="Symbol" w:hint="default"/>
+      </w:rPr>
+    </w:lvl>
+    <w:lvl w:ilvl="7" w:tplc="48090003" w:tentative="1">
+      <w:start w:val="1"/>
+      <w:numFmt w:val="bullet"/>
+      <w:lvlText w:val="o"/>
+      <w:lvlJc w:val="left"/>
+      <w:pPr>
+        <w:ind w:left="6480" w:hanging="360"/>
+      </w:pPr>
+      <w:rPr>
+        <w:rFonts w:ascii="Courier New" w:hAnsi="Courier New" w:cs="Courier New" w:hint="default"/>
+      </w:rPr>
+    </w:lvl>
+    <w:lvl w:ilvl="8" w:tplc="48090005" w:tentative="1">
+      <w:start w:val="1"/>
+      <w:numFmt w:val="bullet"/>
+      <w:lvlText w:val=""/>
+      <w:lvlJc w:val="left"/>
+      <w:pPr>
+        <w:ind w:left="7200" w:hanging="360"/>
+      </w:pPr>
+      <w:rPr>
+        <w:rFonts w:ascii="Wingdings" w:hAnsi="Wingdings" w:hint="default"/>
+      </w:rPr>
+    </w:lvl>
+  </w:abstractNum>
+  <w:abstractNum w:abstractNumId="10" w15:restartNumberingAfterBreak="0">
     <w:nsid w:val="3A394B5F"/>
     <w:multiLevelType w:val="hybridMultilevel"/>
     <w:tmpl w:val="33161938"/>
@@ -5179,7 +7437,276 @@
       </w:pPr>
     </w:lvl>
   </w:abstractNum>
-  <w:abstractNum w:abstractNumId="7" w15:restartNumberingAfterBreak="0">
+  <w:abstractNum w:abstractNumId="11" w15:restartNumberingAfterBreak="0">
+    <w:nsid w:val="3DBC1FFC"/>
+    <w:multiLevelType w:val="hybridMultilevel"/>
+    <w:tmpl w:val="5A40BF6E"/>
+    <w:lvl w:ilvl="0" w:tplc="84A05D22">
+      <w:start w:val="1"/>
+      <w:numFmt w:val="decimal"/>
+      <w:lvlText w:val="%1.)"/>
+      <w:lvlJc w:val="left"/>
+      <w:pPr>
+        <w:ind w:left="1080" w:hanging="360"/>
+      </w:pPr>
+      <w:rPr>
+        <w:rFonts w:hint="default"/>
+      </w:rPr>
+    </w:lvl>
+    <w:lvl w:ilvl="1" w:tplc="48090019" w:tentative="1">
+      <w:start w:val="1"/>
+      <w:numFmt w:val="lowerLetter"/>
+      <w:lvlText w:val="%2."/>
+      <w:lvlJc w:val="left"/>
+      <w:pPr>
+        <w:ind w:left="1800" w:hanging="360"/>
+      </w:pPr>
+    </w:lvl>
+    <w:lvl w:ilvl="2" w:tplc="4809001B" w:tentative="1">
+      <w:start w:val="1"/>
+      <w:numFmt w:val="lowerRoman"/>
+      <w:lvlText w:val="%3."/>
+      <w:lvlJc w:val="right"/>
+      <w:pPr>
+        <w:ind w:left="2520" w:hanging="180"/>
+      </w:pPr>
+    </w:lvl>
+    <w:lvl w:ilvl="3" w:tplc="4809000F" w:tentative="1">
+      <w:start w:val="1"/>
+      <w:numFmt w:val="decimal"/>
+      <w:lvlText w:val="%4."/>
+      <w:lvlJc w:val="left"/>
+      <w:pPr>
+        <w:ind w:left="3240" w:hanging="360"/>
+      </w:pPr>
+    </w:lvl>
+    <w:lvl w:ilvl="4" w:tplc="48090019" w:tentative="1">
+      <w:start w:val="1"/>
+      <w:numFmt w:val="lowerLetter"/>
+      <w:lvlText w:val="%5."/>
+      <w:lvlJc w:val="left"/>
+      <w:pPr>
+        <w:ind w:left="3960" w:hanging="360"/>
+      </w:pPr>
+    </w:lvl>
+    <w:lvl w:ilvl="5" w:tplc="4809001B" w:tentative="1">
+      <w:start w:val="1"/>
+      <w:numFmt w:val="lowerRoman"/>
+      <w:lvlText w:val="%6."/>
+      <w:lvlJc w:val="right"/>
+      <w:pPr>
+        <w:ind w:left="4680" w:hanging="180"/>
+      </w:pPr>
+    </w:lvl>
+    <w:lvl w:ilvl="6" w:tplc="4809000F" w:tentative="1">
+      <w:start w:val="1"/>
+      <w:numFmt w:val="decimal"/>
+      <w:lvlText w:val="%7."/>
+      <w:lvlJc w:val="left"/>
+      <w:pPr>
+        <w:ind w:left="5400" w:hanging="360"/>
+      </w:pPr>
+    </w:lvl>
+    <w:lvl w:ilvl="7" w:tplc="48090019" w:tentative="1">
+      <w:start w:val="1"/>
+      <w:numFmt w:val="lowerLetter"/>
+      <w:lvlText w:val="%8."/>
+      <w:lvlJc w:val="left"/>
+      <w:pPr>
+        <w:ind w:left="6120" w:hanging="360"/>
+      </w:pPr>
+    </w:lvl>
+    <w:lvl w:ilvl="8" w:tplc="4809001B" w:tentative="1">
+      <w:start w:val="1"/>
+      <w:numFmt w:val="lowerRoman"/>
+      <w:lvlText w:val="%9."/>
+      <w:lvlJc w:val="right"/>
+      <w:pPr>
+        <w:ind w:left="6840" w:hanging="180"/>
+      </w:pPr>
+    </w:lvl>
+  </w:abstractNum>
+  <w:abstractNum w:abstractNumId="12" w15:restartNumberingAfterBreak="0">
+    <w:nsid w:val="3F4E6481"/>
+    <w:multiLevelType w:val="hybridMultilevel"/>
+    <w:tmpl w:val="93A80ACA"/>
+    <w:lvl w:ilvl="0" w:tplc="1FCEA202">
+      <w:start w:val="1"/>
+      <w:numFmt w:val="decimal"/>
+      <w:lvlText w:val="%1.)"/>
+      <w:lvlJc w:val="left"/>
+      <w:pPr>
+        <w:ind w:left="1080" w:hanging="360"/>
+      </w:pPr>
+      <w:rPr>
+        <w:rFonts w:hint="default"/>
+        <w:b/>
+        <w:u w:val="single"/>
+      </w:rPr>
+    </w:lvl>
+    <w:lvl w:ilvl="1" w:tplc="48090019" w:tentative="1">
+      <w:start w:val="1"/>
+      <w:numFmt w:val="lowerLetter"/>
+      <w:lvlText w:val="%2."/>
+      <w:lvlJc w:val="left"/>
+      <w:pPr>
+        <w:ind w:left="1800" w:hanging="360"/>
+      </w:pPr>
+    </w:lvl>
+    <w:lvl w:ilvl="2" w:tplc="4809001B" w:tentative="1">
+      <w:start w:val="1"/>
+      <w:numFmt w:val="lowerRoman"/>
+      <w:lvlText w:val="%3."/>
+      <w:lvlJc w:val="right"/>
+      <w:pPr>
+        <w:ind w:left="2520" w:hanging="180"/>
+      </w:pPr>
+    </w:lvl>
+    <w:lvl w:ilvl="3" w:tplc="4809000F" w:tentative="1">
+      <w:start w:val="1"/>
+      <w:numFmt w:val="decimal"/>
+      <w:lvlText w:val="%4."/>
+      <w:lvlJc w:val="left"/>
+      <w:pPr>
+        <w:ind w:left="3240" w:hanging="360"/>
+      </w:pPr>
+    </w:lvl>
+    <w:lvl w:ilvl="4" w:tplc="48090019" w:tentative="1">
+      <w:start w:val="1"/>
+      <w:numFmt w:val="lowerLetter"/>
+      <w:lvlText w:val="%5."/>
+      <w:lvlJc w:val="left"/>
+      <w:pPr>
+        <w:ind w:left="3960" w:hanging="360"/>
+      </w:pPr>
+    </w:lvl>
+    <w:lvl w:ilvl="5" w:tplc="4809001B" w:tentative="1">
+      <w:start w:val="1"/>
+      <w:numFmt w:val="lowerRoman"/>
+      <w:lvlText w:val="%6."/>
+      <w:lvlJc w:val="right"/>
+      <w:pPr>
+        <w:ind w:left="4680" w:hanging="180"/>
+      </w:pPr>
+    </w:lvl>
+    <w:lvl w:ilvl="6" w:tplc="4809000F" w:tentative="1">
+      <w:start w:val="1"/>
+      <w:numFmt w:val="decimal"/>
+      <w:lvlText w:val="%7."/>
+      <w:lvlJc w:val="left"/>
+      <w:pPr>
+        <w:ind w:left="5400" w:hanging="360"/>
+      </w:pPr>
+    </w:lvl>
+    <w:lvl w:ilvl="7" w:tplc="48090019" w:tentative="1">
+      <w:start w:val="1"/>
+      <w:numFmt w:val="lowerLetter"/>
+      <w:lvlText w:val="%8."/>
+      <w:lvlJc w:val="left"/>
+      <w:pPr>
+        <w:ind w:left="6120" w:hanging="360"/>
+      </w:pPr>
+    </w:lvl>
+    <w:lvl w:ilvl="8" w:tplc="4809001B" w:tentative="1">
+      <w:start w:val="1"/>
+      <w:numFmt w:val="lowerRoman"/>
+      <w:lvlText w:val="%9."/>
+      <w:lvlJc w:val="right"/>
+      <w:pPr>
+        <w:ind w:left="6840" w:hanging="180"/>
+      </w:pPr>
+    </w:lvl>
+  </w:abstractNum>
+  <w:abstractNum w:abstractNumId="13" w15:restartNumberingAfterBreak="0">
+    <w:nsid w:val="55FF708C"/>
+    <w:multiLevelType w:val="hybridMultilevel"/>
+    <w:tmpl w:val="95882B68"/>
+    <w:lvl w:ilvl="0" w:tplc="71123242">
+      <w:start w:val="1"/>
+      <w:numFmt w:val="lowerRoman"/>
+      <w:lvlText w:val="%1.)"/>
+      <w:lvlJc w:val="left"/>
+      <w:pPr>
+        <w:ind w:left="2160" w:hanging="720"/>
+      </w:pPr>
+      <w:rPr>
+        <w:rFonts w:hint="default"/>
+      </w:rPr>
+    </w:lvl>
+    <w:lvl w:ilvl="1" w:tplc="48090019" w:tentative="1">
+      <w:start w:val="1"/>
+      <w:numFmt w:val="lowerLetter"/>
+      <w:lvlText w:val="%2."/>
+      <w:lvlJc w:val="left"/>
+      <w:pPr>
+        <w:ind w:left="2520" w:hanging="360"/>
+      </w:pPr>
+    </w:lvl>
+    <w:lvl w:ilvl="2" w:tplc="4809001B" w:tentative="1">
+      <w:start w:val="1"/>
+      <w:numFmt w:val="lowerRoman"/>
+      <w:lvlText w:val="%3."/>
+      <w:lvlJc w:val="right"/>
+      <w:pPr>
+        <w:ind w:left="3240" w:hanging="180"/>
+      </w:pPr>
+    </w:lvl>
+    <w:lvl w:ilvl="3" w:tplc="4809000F" w:tentative="1">
+      <w:start w:val="1"/>
+      <w:numFmt w:val="decimal"/>
+      <w:lvlText w:val="%4."/>
+      <w:lvlJc w:val="left"/>
+      <w:pPr>
+        <w:ind w:left="3960" w:hanging="360"/>
+      </w:pPr>
+    </w:lvl>
+    <w:lvl w:ilvl="4" w:tplc="48090019" w:tentative="1">
+      <w:start w:val="1"/>
+      <w:numFmt w:val="lowerLetter"/>
+      <w:lvlText w:val="%5."/>
+      <w:lvlJc w:val="left"/>
+      <w:pPr>
+        <w:ind w:left="4680" w:hanging="360"/>
+      </w:pPr>
+    </w:lvl>
+    <w:lvl w:ilvl="5" w:tplc="4809001B" w:tentative="1">
+      <w:start w:val="1"/>
+      <w:numFmt w:val="lowerRoman"/>
+      <w:lvlText w:val="%6."/>
+      <w:lvlJc w:val="right"/>
+      <w:pPr>
+        <w:ind w:left="5400" w:hanging="180"/>
+      </w:pPr>
+    </w:lvl>
+    <w:lvl w:ilvl="6" w:tplc="4809000F" w:tentative="1">
+      <w:start w:val="1"/>
+      <w:numFmt w:val="decimal"/>
+      <w:lvlText w:val="%7."/>
+      <w:lvlJc w:val="left"/>
+      <w:pPr>
+        <w:ind w:left="6120" w:hanging="360"/>
+      </w:pPr>
+    </w:lvl>
+    <w:lvl w:ilvl="7" w:tplc="48090019" w:tentative="1">
+      <w:start w:val="1"/>
+      <w:numFmt w:val="lowerLetter"/>
+      <w:lvlText w:val="%8."/>
+      <w:lvlJc w:val="left"/>
+      <w:pPr>
+        <w:ind w:left="6840" w:hanging="360"/>
+      </w:pPr>
+    </w:lvl>
+    <w:lvl w:ilvl="8" w:tplc="4809001B" w:tentative="1">
+      <w:start w:val="1"/>
+      <w:numFmt w:val="lowerRoman"/>
+      <w:lvlText w:val="%9."/>
+      <w:lvlJc w:val="right"/>
+      <w:pPr>
+        <w:ind w:left="7560" w:hanging="180"/>
+      </w:pPr>
+    </w:lvl>
+  </w:abstractNum>
+  <w:abstractNum w:abstractNumId="14" w15:restartNumberingAfterBreak="0">
     <w:nsid w:val="5B522C55"/>
     <w:multiLevelType w:val="hybridMultilevel"/>
     <w:tmpl w:val="B5F05C22"/>
@@ -5292,10 +7819,188 @@
       </w:rPr>
     </w:lvl>
   </w:abstractNum>
-  <w:abstractNum w:abstractNumId="8" w15:restartNumberingAfterBreak="0">
+  <w:abstractNum w:abstractNumId="15" w15:restartNumberingAfterBreak="0">
+    <w:nsid w:val="6B6E17A4"/>
+    <w:multiLevelType w:val="hybridMultilevel"/>
+    <w:tmpl w:val="A7F4AF44"/>
+    <w:lvl w:ilvl="0" w:tplc="49F6EFB6">
+      <w:start w:val="1"/>
+      <w:numFmt w:val="decimal"/>
+      <w:lvlText w:val="%1.)"/>
+      <w:lvlJc w:val="left"/>
+      <w:pPr>
+        <w:ind w:left="1080" w:hanging="360"/>
+      </w:pPr>
+      <w:rPr>
+        <w:rFonts w:hint="default"/>
+      </w:rPr>
+    </w:lvl>
+    <w:lvl w:ilvl="1" w:tplc="48090019" w:tentative="1">
+      <w:start w:val="1"/>
+      <w:numFmt w:val="lowerLetter"/>
+      <w:lvlText w:val="%2."/>
+      <w:lvlJc w:val="left"/>
+      <w:pPr>
+        <w:ind w:left="1800" w:hanging="360"/>
+      </w:pPr>
+    </w:lvl>
+    <w:lvl w:ilvl="2" w:tplc="4809001B" w:tentative="1">
+      <w:start w:val="1"/>
+      <w:numFmt w:val="lowerRoman"/>
+      <w:lvlText w:val="%3."/>
+      <w:lvlJc w:val="right"/>
+      <w:pPr>
+        <w:ind w:left="2520" w:hanging="180"/>
+      </w:pPr>
+    </w:lvl>
+    <w:lvl w:ilvl="3" w:tplc="4809000F" w:tentative="1">
+      <w:start w:val="1"/>
+      <w:numFmt w:val="decimal"/>
+      <w:lvlText w:val="%4."/>
+      <w:lvlJc w:val="left"/>
+      <w:pPr>
+        <w:ind w:left="3240" w:hanging="360"/>
+      </w:pPr>
+    </w:lvl>
+    <w:lvl w:ilvl="4" w:tplc="48090019" w:tentative="1">
+      <w:start w:val="1"/>
+      <w:numFmt w:val="lowerLetter"/>
+      <w:lvlText w:val="%5."/>
+      <w:lvlJc w:val="left"/>
+      <w:pPr>
+        <w:ind w:left="3960" w:hanging="360"/>
+      </w:pPr>
+    </w:lvl>
+    <w:lvl w:ilvl="5" w:tplc="4809001B" w:tentative="1">
+      <w:start w:val="1"/>
+      <w:numFmt w:val="lowerRoman"/>
+      <w:lvlText w:val="%6."/>
+      <w:lvlJc w:val="right"/>
+      <w:pPr>
+        <w:ind w:left="4680" w:hanging="180"/>
+      </w:pPr>
+    </w:lvl>
+    <w:lvl w:ilvl="6" w:tplc="4809000F" w:tentative="1">
+      <w:start w:val="1"/>
+      <w:numFmt w:val="decimal"/>
+      <w:lvlText w:val="%7."/>
+      <w:lvlJc w:val="left"/>
+      <w:pPr>
+        <w:ind w:left="5400" w:hanging="360"/>
+      </w:pPr>
+    </w:lvl>
+    <w:lvl w:ilvl="7" w:tplc="48090019" w:tentative="1">
+      <w:start w:val="1"/>
+      <w:numFmt w:val="lowerLetter"/>
+      <w:lvlText w:val="%8."/>
+      <w:lvlJc w:val="left"/>
+      <w:pPr>
+        <w:ind w:left="6120" w:hanging="360"/>
+      </w:pPr>
+    </w:lvl>
+    <w:lvl w:ilvl="8" w:tplc="4809001B" w:tentative="1">
+      <w:start w:val="1"/>
+      <w:numFmt w:val="lowerRoman"/>
+      <w:lvlText w:val="%9."/>
+      <w:lvlJc w:val="right"/>
+      <w:pPr>
+        <w:ind w:left="6840" w:hanging="180"/>
+      </w:pPr>
+    </w:lvl>
+  </w:abstractNum>
+  <w:abstractNum w:abstractNumId="16" w15:restartNumberingAfterBreak="0">
+    <w:nsid w:val="74EF4C39"/>
+    <w:multiLevelType w:val="hybridMultilevel"/>
+    <w:tmpl w:val="F34A0DA8"/>
+    <w:lvl w:ilvl="0" w:tplc="C0924016">
+      <w:start w:val="1"/>
+      <w:numFmt w:val="lowerRoman"/>
+      <w:lvlText w:val="%1.)"/>
+      <w:lvlJc w:val="left"/>
+      <w:pPr>
+        <w:ind w:left="2160" w:hanging="720"/>
+      </w:pPr>
+      <w:rPr>
+        <w:rFonts w:hint="default"/>
+      </w:rPr>
+    </w:lvl>
+    <w:lvl w:ilvl="1" w:tplc="48090019" w:tentative="1">
+      <w:start w:val="1"/>
+      <w:numFmt w:val="lowerLetter"/>
+      <w:lvlText w:val="%2."/>
+      <w:lvlJc w:val="left"/>
+      <w:pPr>
+        <w:ind w:left="2520" w:hanging="360"/>
+      </w:pPr>
+    </w:lvl>
+    <w:lvl w:ilvl="2" w:tplc="4809001B" w:tentative="1">
+      <w:start w:val="1"/>
+      <w:numFmt w:val="lowerRoman"/>
+      <w:lvlText w:val="%3."/>
+      <w:lvlJc w:val="right"/>
+      <w:pPr>
+        <w:ind w:left="3240" w:hanging="180"/>
+      </w:pPr>
+    </w:lvl>
+    <w:lvl w:ilvl="3" w:tplc="4809000F" w:tentative="1">
+      <w:start w:val="1"/>
+      <w:numFmt w:val="decimal"/>
+      <w:lvlText w:val="%4."/>
+      <w:lvlJc w:val="left"/>
+      <w:pPr>
+        <w:ind w:left="3960" w:hanging="360"/>
+      </w:pPr>
+    </w:lvl>
+    <w:lvl w:ilvl="4" w:tplc="48090019" w:tentative="1">
+      <w:start w:val="1"/>
+      <w:numFmt w:val="lowerLetter"/>
+      <w:lvlText w:val="%5."/>
+      <w:lvlJc w:val="left"/>
+      <w:pPr>
+        <w:ind w:left="4680" w:hanging="360"/>
+      </w:pPr>
+    </w:lvl>
+    <w:lvl w:ilvl="5" w:tplc="4809001B" w:tentative="1">
+      <w:start w:val="1"/>
+      <w:numFmt w:val="lowerRoman"/>
+      <w:lvlText w:val="%6."/>
+      <w:lvlJc w:val="right"/>
+      <w:pPr>
+        <w:ind w:left="5400" w:hanging="180"/>
+      </w:pPr>
+    </w:lvl>
+    <w:lvl w:ilvl="6" w:tplc="4809000F" w:tentative="1">
+      <w:start w:val="1"/>
+      <w:numFmt w:val="decimal"/>
+      <w:lvlText w:val="%7."/>
+      <w:lvlJc w:val="left"/>
+      <w:pPr>
+        <w:ind w:left="6120" w:hanging="360"/>
+      </w:pPr>
+    </w:lvl>
+    <w:lvl w:ilvl="7" w:tplc="48090019" w:tentative="1">
+      <w:start w:val="1"/>
+      <w:numFmt w:val="lowerLetter"/>
+      <w:lvlText w:val="%8."/>
+      <w:lvlJc w:val="left"/>
+      <w:pPr>
+        <w:ind w:left="6840" w:hanging="360"/>
+      </w:pPr>
+    </w:lvl>
+    <w:lvl w:ilvl="8" w:tplc="4809001B" w:tentative="1">
+      <w:start w:val="1"/>
+      <w:numFmt w:val="lowerRoman"/>
+      <w:lvlText w:val="%9."/>
+      <w:lvlJc w:val="right"/>
+      <w:pPr>
+        <w:ind w:left="7560" w:hanging="180"/>
+      </w:pPr>
+    </w:lvl>
+  </w:abstractNum>
+  <w:abstractNum w:abstractNumId="17" w15:restartNumberingAfterBreak="0">
     <w:nsid w:val="76F14D3D"/>
     <w:multiLevelType w:val="hybridMultilevel"/>
-    <w:tmpl w:val="FE1403C8"/>
+    <w:tmpl w:val="DD4C51B0"/>
     <w:lvl w:ilvl="0" w:tplc="48090001">
       <w:start w:val="1"/>
       <w:numFmt w:val="bullet"/>
@@ -5405,7 +8110,185 @@
       </w:rPr>
     </w:lvl>
   </w:abstractNum>
-  <w:abstractNum w:abstractNumId="9" w15:restartNumberingAfterBreak="0">
+  <w:abstractNum w:abstractNumId="18" w15:restartNumberingAfterBreak="0">
+    <w:nsid w:val="785A6345"/>
+    <w:multiLevelType w:val="hybridMultilevel"/>
+    <w:tmpl w:val="16F8AF2C"/>
+    <w:lvl w:ilvl="0" w:tplc="61C09038">
+      <w:start w:val="1"/>
+      <w:numFmt w:val="decimal"/>
+      <w:lvlText w:val="%1.)"/>
+      <w:lvlJc w:val="left"/>
+      <w:pPr>
+        <w:ind w:left="1080" w:hanging="360"/>
+      </w:pPr>
+      <w:rPr>
+        <w:rFonts w:hint="default"/>
+      </w:rPr>
+    </w:lvl>
+    <w:lvl w:ilvl="1" w:tplc="48090019" w:tentative="1">
+      <w:start w:val="1"/>
+      <w:numFmt w:val="lowerLetter"/>
+      <w:lvlText w:val="%2."/>
+      <w:lvlJc w:val="left"/>
+      <w:pPr>
+        <w:ind w:left="1800" w:hanging="360"/>
+      </w:pPr>
+    </w:lvl>
+    <w:lvl w:ilvl="2" w:tplc="4809001B" w:tentative="1">
+      <w:start w:val="1"/>
+      <w:numFmt w:val="lowerRoman"/>
+      <w:lvlText w:val="%3."/>
+      <w:lvlJc w:val="right"/>
+      <w:pPr>
+        <w:ind w:left="2520" w:hanging="180"/>
+      </w:pPr>
+    </w:lvl>
+    <w:lvl w:ilvl="3" w:tplc="4809000F" w:tentative="1">
+      <w:start w:val="1"/>
+      <w:numFmt w:val="decimal"/>
+      <w:lvlText w:val="%4."/>
+      <w:lvlJc w:val="left"/>
+      <w:pPr>
+        <w:ind w:left="3240" w:hanging="360"/>
+      </w:pPr>
+    </w:lvl>
+    <w:lvl w:ilvl="4" w:tplc="48090019" w:tentative="1">
+      <w:start w:val="1"/>
+      <w:numFmt w:val="lowerLetter"/>
+      <w:lvlText w:val="%5."/>
+      <w:lvlJc w:val="left"/>
+      <w:pPr>
+        <w:ind w:left="3960" w:hanging="360"/>
+      </w:pPr>
+    </w:lvl>
+    <w:lvl w:ilvl="5" w:tplc="4809001B" w:tentative="1">
+      <w:start w:val="1"/>
+      <w:numFmt w:val="lowerRoman"/>
+      <w:lvlText w:val="%6."/>
+      <w:lvlJc w:val="right"/>
+      <w:pPr>
+        <w:ind w:left="4680" w:hanging="180"/>
+      </w:pPr>
+    </w:lvl>
+    <w:lvl w:ilvl="6" w:tplc="4809000F" w:tentative="1">
+      <w:start w:val="1"/>
+      <w:numFmt w:val="decimal"/>
+      <w:lvlText w:val="%7."/>
+      <w:lvlJc w:val="left"/>
+      <w:pPr>
+        <w:ind w:left="5400" w:hanging="360"/>
+      </w:pPr>
+    </w:lvl>
+    <w:lvl w:ilvl="7" w:tplc="48090019" w:tentative="1">
+      <w:start w:val="1"/>
+      <w:numFmt w:val="lowerLetter"/>
+      <w:lvlText w:val="%8."/>
+      <w:lvlJc w:val="left"/>
+      <w:pPr>
+        <w:ind w:left="6120" w:hanging="360"/>
+      </w:pPr>
+    </w:lvl>
+    <w:lvl w:ilvl="8" w:tplc="4809001B" w:tentative="1">
+      <w:start w:val="1"/>
+      <w:numFmt w:val="lowerRoman"/>
+      <w:lvlText w:val="%9."/>
+      <w:lvlJc w:val="right"/>
+      <w:pPr>
+        <w:ind w:left="6840" w:hanging="180"/>
+      </w:pPr>
+    </w:lvl>
+  </w:abstractNum>
+  <w:abstractNum w:abstractNumId="19" w15:restartNumberingAfterBreak="0">
+    <w:nsid w:val="78E963BF"/>
+    <w:multiLevelType w:val="hybridMultilevel"/>
+    <w:tmpl w:val="7ACEAE06"/>
+    <w:lvl w:ilvl="0" w:tplc="715C42F0">
+      <w:start w:val="1"/>
+      <w:numFmt w:val="decimal"/>
+      <w:lvlText w:val="%1.)"/>
+      <w:lvlJc w:val="left"/>
+      <w:pPr>
+        <w:ind w:left="1800" w:hanging="360"/>
+      </w:pPr>
+      <w:rPr>
+        <w:rFonts w:hint="default"/>
+      </w:rPr>
+    </w:lvl>
+    <w:lvl w:ilvl="1" w:tplc="48090019" w:tentative="1">
+      <w:start w:val="1"/>
+      <w:numFmt w:val="lowerLetter"/>
+      <w:lvlText w:val="%2."/>
+      <w:lvlJc w:val="left"/>
+      <w:pPr>
+        <w:ind w:left="2520" w:hanging="360"/>
+      </w:pPr>
+    </w:lvl>
+    <w:lvl w:ilvl="2" w:tplc="4809001B" w:tentative="1">
+      <w:start w:val="1"/>
+      <w:numFmt w:val="lowerRoman"/>
+      <w:lvlText w:val="%3."/>
+      <w:lvlJc w:val="right"/>
+      <w:pPr>
+        <w:ind w:left="3240" w:hanging="180"/>
+      </w:pPr>
+    </w:lvl>
+    <w:lvl w:ilvl="3" w:tplc="4809000F" w:tentative="1">
+      <w:start w:val="1"/>
+      <w:numFmt w:val="decimal"/>
+      <w:lvlText w:val="%4."/>
+      <w:lvlJc w:val="left"/>
+      <w:pPr>
+        <w:ind w:left="3960" w:hanging="360"/>
+      </w:pPr>
+    </w:lvl>
+    <w:lvl w:ilvl="4" w:tplc="48090019" w:tentative="1">
+      <w:start w:val="1"/>
+      <w:numFmt w:val="lowerLetter"/>
+      <w:lvlText w:val="%5."/>
+      <w:lvlJc w:val="left"/>
+      <w:pPr>
+        <w:ind w:left="4680" w:hanging="360"/>
+      </w:pPr>
+    </w:lvl>
+    <w:lvl w:ilvl="5" w:tplc="4809001B" w:tentative="1">
+      <w:start w:val="1"/>
+      <w:numFmt w:val="lowerRoman"/>
+      <w:lvlText w:val="%6."/>
+      <w:lvlJc w:val="right"/>
+      <w:pPr>
+        <w:ind w:left="5400" w:hanging="180"/>
+      </w:pPr>
+    </w:lvl>
+    <w:lvl w:ilvl="6" w:tplc="4809000F" w:tentative="1">
+      <w:start w:val="1"/>
+      <w:numFmt w:val="decimal"/>
+      <w:lvlText w:val="%7."/>
+      <w:lvlJc w:val="left"/>
+      <w:pPr>
+        <w:ind w:left="6120" w:hanging="360"/>
+      </w:pPr>
+    </w:lvl>
+    <w:lvl w:ilvl="7" w:tplc="48090019" w:tentative="1">
+      <w:start w:val="1"/>
+      <w:numFmt w:val="lowerLetter"/>
+      <w:lvlText w:val="%8."/>
+      <w:lvlJc w:val="left"/>
+      <w:pPr>
+        <w:ind w:left="6840" w:hanging="360"/>
+      </w:pPr>
+    </w:lvl>
+    <w:lvl w:ilvl="8" w:tplc="4809001B" w:tentative="1">
+      <w:start w:val="1"/>
+      <w:numFmt w:val="lowerRoman"/>
+      <w:lvlText w:val="%9."/>
+      <w:lvlJc w:val="right"/>
+      <w:pPr>
+        <w:ind w:left="7560" w:hanging="180"/>
+      </w:pPr>
+    </w:lvl>
+  </w:abstractNum>
+  <w:abstractNum w:abstractNumId="20" w15:restartNumberingAfterBreak="0">
     <w:nsid w:val="79FA3874"/>
     <w:multiLevelType w:val="hybridMultilevel"/>
     <w:tmpl w:val="5E16DC22"/>
@@ -5494,7 +8377,7 @@
       </w:pPr>
     </w:lvl>
   </w:abstractNum>
-  <w:abstractNum w:abstractNumId="10" w15:restartNumberingAfterBreak="0">
+  <w:abstractNum w:abstractNumId="21" w15:restartNumberingAfterBreak="0">
     <w:nsid w:val="7E902A6F"/>
     <w:multiLevelType w:val="hybridMultilevel"/>
     <w:tmpl w:val="84D66608"/>
@@ -5584,37 +8467,70 @@
     </w:lvl>
   </w:abstractNum>
   <w:num w:numId="1">
-    <w:abstractNumId w:val="6"/>
+    <w:abstractNumId w:val="10"/>
   </w:num>
   <w:num w:numId="2">
+    <w:abstractNumId w:val="20"/>
+  </w:num>
+  <w:num w:numId="3">
+    <w:abstractNumId w:val="7"/>
+  </w:num>
+  <w:num w:numId="4">
+    <w:abstractNumId w:val="5"/>
+  </w:num>
+  <w:num w:numId="5">
+    <w:abstractNumId w:val="14"/>
+  </w:num>
+  <w:num w:numId="6">
+    <w:abstractNumId w:val="3"/>
+  </w:num>
+  <w:num w:numId="7">
+    <w:abstractNumId w:val="17"/>
+  </w:num>
+  <w:num w:numId="8">
+    <w:abstractNumId w:val="8"/>
+  </w:num>
+  <w:num w:numId="9">
+    <w:abstractNumId w:val="1"/>
+  </w:num>
+  <w:num w:numId="10">
+    <w:abstractNumId w:val="4"/>
+  </w:num>
+  <w:num w:numId="11">
+    <w:abstractNumId w:val="21"/>
+  </w:num>
+  <w:num w:numId="12">
+    <w:abstractNumId w:val="12"/>
+  </w:num>
+  <w:num w:numId="13">
+    <w:abstractNumId w:val="18"/>
+  </w:num>
+  <w:num w:numId="14">
     <w:abstractNumId w:val="9"/>
   </w:num>
-  <w:num w:numId="3">
-    <w:abstractNumId w:val="4"/>
+  <w:num w:numId="15">
+    <w:abstractNumId w:val="16"/>
   </w:num>
-  <w:num w:numId="4">
-    <w:abstractNumId w:val="3"/>
+  <w:num w:numId="16">
+    <w:abstractNumId w:val="13"/>
   </w:num>
-  <w:num w:numId="5">
-    <w:abstractNumId w:val="7"/>
+  <w:num w:numId="17">
+    <w:abstractNumId w:val="19"/>
   </w:num>
-  <w:num w:numId="6">
-    <w:abstractNumId w:val="1"/>
+  <w:num w:numId="18">
+    <w:abstractNumId w:val="2"/>
   </w:num>
-  <w:num w:numId="7">
-    <w:abstractNumId w:val="8"/>
-  </w:num>
-  <w:num w:numId="8">
-    <w:abstractNumId w:val="5"/>
-  </w:num>
-  <w:num w:numId="9">
+  <w:num w:numId="19">
     <w:abstractNumId w:val="0"/>
   </w:num>
-  <w:num w:numId="10">
-    <w:abstractNumId w:val="2"/>
+  <w:num w:numId="20">
+    <w:abstractNumId w:val="11"/>
   </w:num>
-  <w:num w:numId="11">
-    <w:abstractNumId w:val="10"/>
+  <w:num w:numId="21">
+    <w:abstractNumId w:val="15"/>
+  </w:num>
+  <w:num w:numId="22">
+    <w:abstractNumId w:val="6"/>
   </w:num>
 </w:numbering>
 </file>
@@ -6016,7 +8932,6 @@
   <w:style w:type="character" w:default="1" w:styleId="DefaultParagraphFont">
     <w:name w:val="Default Paragraph Font"/>
     <w:uiPriority w:val="1"/>
-    <w:semiHidden/>
     <w:unhideWhenUsed/>
   </w:style>
   <w:style w:type="table" w:default="1" w:styleId="TableNormal">
@@ -6214,6 +9129,67 @@
       <w:color w:val="808080"/>
     </w:rPr>
   </w:style>
+  <w:style w:type="paragraph" w:styleId="HTMLPreformatted">
+    <w:name w:val="HTML Preformatted"/>
+    <w:basedOn w:val="Normal"/>
+    <w:link w:val="HTMLPreformattedChar"/>
+    <w:uiPriority w:val="99"/>
+    <w:semiHidden/>
+    <w:unhideWhenUsed/>
+    <w:rsid w:val="004123DC"/>
+    <w:pPr>
+      <w:spacing w:after="0" w:line="240" w:lineRule="auto"/>
+    </w:pPr>
+    <w:rPr>
+      <w:rFonts w:ascii="Consolas" w:hAnsi="Consolas"/>
+      <w:sz w:val="20"/>
+      <w:szCs w:val="20"/>
+    </w:rPr>
+  </w:style>
+  <w:style w:type="character" w:customStyle="1" w:styleId="HTMLPreformattedChar">
+    <w:name w:val="HTML Preformatted Char"/>
+    <w:basedOn w:val="DefaultParagraphFont"/>
+    <w:link w:val="HTMLPreformatted"/>
+    <w:uiPriority w:val="99"/>
+    <w:semiHidden/>
+    <w:rsid w:val="004123DC"/>
+    <w:rPr>
+      <w:rFonts w:ascii="Consolas" w:hAnsi="Consolas"/>
+      <w:sz w:val="20"/>
+      <w:szCs w:val="20"/>
+    </w:rPr>
+  </w:style>
+  <w:style w:type="character" w:styleId="FollowedHyperlink">
+    <w:name w:val="FollowedHyperlink"/>
+    <w:basedOn w:val="DefaultParagraphFont"/>
+    <w:uiPriority w:val="99"/>
+    <w:semiHidden/>
+    <w:unhideWhenUsed/>
+    <w:rsid w:val="006F00AF"/>
+    <w:rPr>
+      <w:color w:val="800080" w:themeColor="followedHyperlink"/>
+      <w:u w:val="single"/>
+    </w:rPr>
+  </w:style>
+  <w:style w:type="table" w:styleId="TableGrid">
+    <w:name w:val="Table Grid"/>
+    <w:basedOn w:val="TableNormal"/>
+    <w:uiPriority w:val="59"/>
+    <w:rsid w:val="00384FD4"/>
+    <w:pPr>
+      <w:spacing w:after="0" w:line="240" w:lineRule="auto"/>
+    </w:pPr>
+    <w:tblPr>
+      <w:tblBorders>
+        <w:top w:val="single" w:sz="4" w:space="0" w:color="auto"/>
+        <w:left w:val="single" w:sz="4" w:space="0" w:color="auto"/>
+        <w:bottom w:val="single" w:sz="4" w:space="0" w:color="auto"/>
+        <w:right w:val="single" w:sz="4" w:space="0" w:color="auto"/>
+        <w:insideH w:val="single" w:sz="4" w:space="0" w:color="auto"/>
+        <w:insideV w:val="single" w:sz="4" w:space="0" w:color="auto"/>
+      </w:tblBorders>
+    </w:tblPr>
+  </w:style>
 </w:styles>
 </file>
 
@@ -6299,6 +9275,13 @@
     <w:pitch w:val="variable"/>
     <w:sig w:usb0="E1002EFF" w:usb1="C000605B" w:usb2="00000029" w:usb3="00000000" w:csb0="000101FF" w:csb1="00000000"/>
   </w:font>
+  <w:font w:name="Consolas">
+    <w:panose1 w:val="020B0609020204030204"/>
+    <w:charset w:val="00"/>
+    <w:family w:val="modern"/>
+    <w:pitch w:val="fixed"/>
+    <w:sig w:usb0="E00006FF" w:usb1="0000FCFF" w:usb2="00000001" w:usb3="00000000" w:csb0="0000019F" w:csb1="00000000"/>
+  </w:font>
   <w:font w:name="Cambria">
     <w:panose1 w:val="02040503050406030204"/>
     <w:charset w:val="00"/>
@@ -6327,7 +9310,7 @@
   </w:compat>
   <w:rsids>
     <w:rsidRoot w:val="00A824A1"/>
-    <w:rsid w:val="004A692E"/>
+    <w:rsid w:val="002D69B4"/>
     <w:rsid w:val="007000D3"/>
     <w:rsid w:val="00A824A1"/>
     <w:rsid w:val="00C719FE"/>
@@ -7088,7 +10071,7 @@
 </file>
 
 <file path=customXml/itemProps1.xml><?xml version="1.0" encoding="utf-8"?>
-<ds:datastoreItem xmlns:ds="http://schemas.openxmlformats.org/officeDocument/2006/customXml" ds:itemID="{CE51712C-A131-40FC-967B-C2AB2362177E}">
+<ds:datastoreItem xmlns:ds="http://schemas.openxmlformats.org/officeDocument/2006/customXml" ds:itemID="{3065EFCD-F772-49B1-AB6A-11CC54521210}">
   <ds:schemaRefs>
     <ds:schemaRef ds:uri="http://schemas.openxmlformats.org/officeDocument/2006/bibliography"/>
   </ds:schemaRefs>

</xml_diff>